<commit_message>
paralysis bombs functional (needs friendly checks, better animation, fix model jumps)
</commit_message>
<xml_diff>
--- a/documents/TMF7_Work_Breakdown.docx
+++ b/documents/TMF7_Work_Breakdown.docx
@@ -54,11 +54,13 @@
         <w:spacing w:after="0" w:line="240" w:lineRule="auto"/>
         <w:rPr>
           <w:b/>
-        </w:rPr>
-      </w:pPr>
-      <w:r>
-        <w:rPr>
-          <w:b/>
+          <w:color w:val="A6A6A6" w:themeColor="background1" w:themeShade="A6"/>
+        </w:rPr>
+      </w:pPr>
+      <w:r>
+        <w:rPr>
+          <w:b/>
+          <w:color w:val="A6A6A6" w:themeColor="background1" w:themeShade="A6"/>
           <w:u w:val="single"/>
         </w:rPr>
         <w:t>3</w:t>
@@ -66,6 +68,7 @@
       <w:r>
         <w:rPr>
           <w:b/>
+          <w:color w:val="A6A6A6" w:themeColor="background1" w:themeShade="A6"/>
           <w:u w:val="single"/>
           <w:vertAlign w:val="superscript"/>
         </w:rPr>
@@ -74,6 +77,7 @@
       <w:r>
         <w:rPr>
           <w:b/>
+          <w:color w:val="A6A6A6" w:themeColor="background1" w:themeShade="A6"/>
           <w:u w:val="single"/>
         </w:rPr>
         <w:t xml:space="preserve"> person</w:t>
@@ -81,6 +85,7 @@
       <w:r>
         <w:rPr>
           <w:b/>
+          <w:color w:val="A6A6A6" w:themeColor="background1" w:themeShade="A6"/>
           <w:u w:val="single"/>
         </w:rPr>
         <w:t xml:space="preserve"> </w:t>
@@ -88,6 +93,7 @@
       <w:r>
         <w:rPr>
           <w:b/>
+          <w:color w:val="A6A6A6" w:themeColor="background1" w:themeShade="A6"/>
         </w:rPr>
         <w:t>(</w:t>
       </w:r>
@@ -95,6 +101,7 @@
       <w:r>
         <w:rPr>
           <w:b/>
+          <w:color w:val="A6A6A6" w:themeColor="background1" w:themeShade="A6"/>
         </w:rPr>
         <w:t>pm_thirdperson</w:t>
       </w:r>
@@ -102,6 +109,7 @@
       <w:r>
         <w:rPr>
           <w:b/>
+          <w:color w:val="A6A6A6" w:themeColor="background1" w:themeShade="A6"/>
         </w:rPr>
         <w:t>)</w:t>
       </w:r>
@@ -116,9 +124,13 @@
         <w:spacing w:after="0" w:line="240" w:lineRule="auto"/>
         <w:rPr>
           <w:b/>
-        </w:rPr>
-      </w:pPr>
-      <w:r>
+          <w:color w:val="A6A6A6" w:themeColor="background1" w:themeShade="A6"/>
+        </w:rPr>
+      </w:pPr>
+      <w:r>
+        <w:rPr>
+          <w:color w:val="A6A6A6" w:themeColor="background1" w:themeShade="A6"/>
+        </w:rPr>
         <w:t>SysCVars.cpp</w:t>
       </w:r>
     </w:p>
@@ -132,9 +144,13 @@
         <w:spacing w:after="0" w:line="240" w:lineRule="auto"/>
         <w:rPr>
           <w:b/>
-        </w:rPr>
-      </w:pPr>
-      <w:r>
+          <w:color w:val="A6A6A6" w:themeColor="background1" w:themeShade="A6"/>
+        </w:rPr>
+      </w:pPr>
+      <w:r>
+        <w:rPr>
+          <w:color w:val="A6A6A6" w:themeColor="background1" w:themeShade="A6"/>
+        </w:rPr>
         <w:t>Player.def</w:t>
       </w:r>
     </w:p>
@@ -429,297 +445,381 @@
         <w:rPr>
           <w:i/>
         </w:rPr>
-        <w:t xml:space="preserve">Tough demonstration </w:t>
+        <w:t>Tough demonstration given enemy rapid movement</w:t>
+      </w:r>
+    </w:p>
+    <w:p>
+      <w:pPr>
+        <w:pStyle w:val="ListParagraph"/>
+        <w:numPr>
+          <w:ilvl w:val="1"/>
+          <w:numId w:val="1"/>
+        </w:numPr>
+        <w:spacing w:after="0" w:line="240" w:lineRule="auto"/>
+        <w:rPr>
+          <w:i/>
+        </w:rPr>
+      </w:pPr>
+      <w:proofErr w:type="spellStart"/>
+      <w:r>
+        <w:t>Hitscan</w:t>
+      </w:r>
+      <w:proofErr w:type="spellEnd"/>
+      <w:r>
+        <w:t xml:space="preserve">/trace/radius </w:t>
+      </w:r>
+      <w:proofErr w:type="spellStart"/>
+      <w:r>
+        <w:t>cliplinks</w:t>
+      </w:r>
+      <w:proofErr w:type="spellEnd"/>
+    </w:p>
+    <w:p>
+      <w:pPr>
+        <w:pStyle w:val="ListParagraph"/>
+        <w:numPr>
+          <w:ilvl w:val="0"/>
+          <w:numId w:val="1"/>
+        </w:numPr>
+        <w:spacing w:after="0" w:line="240" w:lineRule="auto"/>
+        <w:rPr>
+          <w:color w:val="A6A6A6" w:themeColor="background1" w:themeShade="A6"/>
+        </w:rPr>
+      </w:pPr>
+      <w:r>
+        <w:rPr>
+          <w:color w:val="A6A6A6" w:themeColor="background1" w:themeShade="A6"/>
+        </w:rPr>
+        <w:t>Sticky player-trigger bomb (thrown)</w:t>
+      </w:r>
+    </w:p>
+    <w:p>
+      <w:pPr>
+        <w:pStyle w:val="ListParagraph"/>
+        <w:numPr>
+          <w:ilvl w:val="1"/>
+          <w:numId w:val="1"/>
+        </w:numPr>
+        <w:spacing w:after="0" w:line="240" w:lineRule="auto"/>
+        <w:rPr>
+          <w:color w:val="A6A6A6" w:themeColor="background1" w:themeShade="A6"/>
+        </w:rPr>
+      </w:pPr>
+      <w:r>
+        <w:rPr>
+          <w:color w:val="A6A6A6" w:themeColor="background1" w:themeShade="A6"/>
+        </w:rPr>
+        <w:t>Doesn’t have to be grenade projectile</w:t>
+      </w:r>
+    </w:p>
+    <w:p>
+      <w:pPr>
+        <w:pStyle w:val="ListParagraph"/>
+        <w:numPr>
+          <w:ilvl w:val="1"/>
+          <w:numId w:val="1"/>
+        </w:numPr>
+        <w:spacing w:after="0" w:line="240" w:lineRule="auto"/>
+        <w:rPr>
+          <w:color w:val="A6A6A6" w:themeColor="background1" w:themeShade="A6"/>
+        </w:rPr>
+      </w:pPr>
+      <w:r>
+        <w:rPr>
+          <w:color w:val="A6A6A6" w:themeColor="background1" w:themeShade="A6"/>
+        </w:rPr>
+        <w:t>Player can toss as many as they want</w:t>
+      </w:r>
+    </w:p>
+    <w:p>
+      <w:pPr>
+        <w:pStyle w:val="ListParagraph"/>
+        <w:numPr>
+          <w:ilvl w:val="1"/>
+          <w:numId w:val="1"/>
+        </w:numPr>
+        <w:spacing w:after="0" w:line="240" w:lineRule="auto"/>
+        <w:rPr>
+          <w:color w:val="A6A6A6" w:themeColor="background1" w:themeShade="A6"/>
+        </w:rPr>
+      </w:pPr>
+      <w:r>
+        <w:rPr>
+          <w:color w:val="A6A6A6" w:themeColor="background1" w:themeShade="A6"/>
+        </w:rPr>
+        <w:t>Once the explode all trigger-bombs button is pressed, THEN they blow</w:t>
+      </w:r>
+    </w:p>
+    <w:p>
+      <w:pPr>
+        <w:pStyle w:val="ListParagraph"/>
+        <w:numPr>
+          <w:ilvl w:val="1"/>
+          <w:numId w:val="1"/>
+        </w:numPr>
+        <w:spacing w:after="0" w:line="240" w:lineRule="auto"/>
+        <w:rPr>
+          <w:color w:val="A6A6A6" w:themeColor="background1" w:themeShade="A6"/>
+        </w:rPr>
+      </w:pPr>
+      <w:r>
+        <w:rPr>
+          <w:color w:val="A6A6A6" w:themeColor="background1" w:themeShade="A6"/>
+        </w:rPr>
+        <w:t xml:space="preserve">Can stick to </w:t>
+      </w:r>
+      <w:r>
+        <w:rPr>
+          <w:color w:val="A6A6A6" w:themeColor="background1" w:themeShade="A6"/>
+        </w:rPr>
+        <w:t>walls and</w:t>
+      </w:r>
+      <w:r>
+        <w:rPr>
+          <w:color w:val="A6A6A6" w:themeColor="background1" w:themeShade="A6"/>
+        </w:rPr>
+        <w:t xml:space="preserve"> enemies</w:t>
+      </w:r>
+    </w:p>
+    <w:p>
+      <w:pPr>
+        <w:pStyle w:val="ListParagraph"/>
+        <w:numPr>
+          <w:ilvl w:val="1"/>
+          <w:numId w:val="1"/>
+        </w:numPr>
+        <w:spacing w:after="0" w:line="240" w:lineRule="auto"/>
+        <w:rPr>
+          <w:color w:val="4F81BD" w:themeColor="accent1"/>
+        </w:rPr>
+      </w:pPr>
+      <w:r>
+        <w:rPr>
+          <w:color w:val="4F81BD" w:themeColor="accent1"/>
+        </w:rPr>
+        <w:t>Change to quieter audio toss</w:t>
+      </w:r>
+      <w:r>
+        <w:rPr>
+          <w:color w:val="4F81BD" w:themeColor="accent1"/>
+        </w:rPr>
+        <w:t xml:space="preserve"> (after I figure out pure magic)</w:t>
+      </w:r>
+    </w:p>
+    <w:p>
+      <w:pPr>
+        <w:pStyle w:val="ListParagraph"/>
+        <w:numPr>
+          <w:ilvl w:val="0"/>
+          <w:numId w:val="1"/>
+        </w:numPr>
+        <w:spacing w:after="0" w:line="240" w:lineRule="auto"/>
+      </w:pPr>
+      <w:r>
+        <w:t>Silenced pistol</w:t>
+      </w:r>
+    </w:p>
+    <w:p>
+      <w:pPr>
+        <w:pStyle w:val="ListParagraph"/>
+        <w:numPr>
+          <w:ilvl w:val="1"/>
+          <w:numId w:val="1"/>
+        </w:numPr>
+        <w:spacing w:after="0" w:line="240" w:lineRule="auto"/>
+      </w:pPr>
+      <w:r>
+        <w:t>Greater damage</w:t>
+      </w:r>
+      <w:r>
+        <w:t xml:space="preserve">, not </w:t>
+      </w:r>
+      <w:proofErr w:type="spellStart"/>
+      <w:r>
+        <w:t>hitscan</w:t>
+      </w:r>
+      <w:proofErr w:type="spellEnd"/>
+      <w:r>
+        <w:t>?</w:t>
+      </w:r>
+      <w:r>
+        <w:t>, different sound</w:t>
+      </w:r>
+      <w:r>
+        <w:t>, laser pointer instead of crosshair</w:t>
+      </w:r>
+    </w:p>
+    <w:p>
+      <w:pPr>
+        <w:pStyle w:val="ListParagraph"/>
+        <w:numPr>
+          <w:ilvl w:val="1"/>
+          <w:numId w:val="1"/>
+        </w:numPr>
+        <w:spacing w:after="0" w:line="240" w:lineRule="auto"/>
+      </w:pPr>
+      <w:r>
+        <w:t>NOT infinite ammo</w:t>
+      </w:r>
+    </w:p>
+    <w:p>
+      <w:pPr>
+        <w:pStyle w:val="ListParagraph"/>
+        <w:numPr>
+          <w:ilvl w:val="0"/>
+          <w:numId w:val="1"/>
+        </w:numPr>
+        <w:spacing w:after="0" w:line="240" w:lineRule="auto"/>
+        <w:rPr>
+          <w:color w:val="E36C0A" w:themeColor="accent6" w:themeShade="BF"/>
+        </w:rPr>
+      </w:pPr>
+      <w:r>
+        <w:rPr>
+          <w:color w:val="E36C0A" w:themeColor="accent6" w:themeShade="BF"/>
+        </w:rPr>
+        <w:t>Paralysis gas bomb (thrown, timed</w:t>
+      </w:r>
+      <w:r>
+        <w:rPr>
+          <w:color w:val="E36C0A" w:themeColor="accent6" w:themeShade="BF"/>
+        </w:rPr>
+        <w:t xml:space="preserve"> duration of smoke effect</w:t>
+      </w:r>
+      <w:r>
+        <w:rPr>
+          <w:color w:val="E36C0A" w:themeColor="accent6" w:themeShade="BF"/>
+        </w:rPr>
+        <w:t>)</w:t>
+      </w:r>
+    </w:p>
+    <w:p>
+      <w:pPr>
+        <w:pStyle w:val="ListParagraph"/>
+        <w:numPr>
+          <w:ilvl w:val="1"/>
+          <w:numId w:val="1"/>
+        </w:numPr>
+        <w:spacing w:after="0" w:line="240" w:lineRule="auto"/>
+        <w:rPr>
+          <w:color w:val="E36C0A" w:themeColor="accent6" w:themeShade="BF"/>
+        </w:rPr>
+      </w:pPr>
+      <w:r>
+        <w:rPr>
+          <w:color w:val="E36C0A" w:themeColor="accent6" w:themeShade="BF"/>
+        </w:rPr>
+        <w:t xml:space="preserve">Localized paralysis </w:t>
+      </w:r>
+      <w:r>
+        <w:rPr>
+          <w:color w:val="E36C0A" w:themeColor="accent6" w:themeShade="BF"/>
+        </w:rPr>
+        <w:sym w:font="Wingdings" w:char="F0E0"/>
+      </w:r>
+      <w:r>
+        <w:rPr>
+          <w:color w:val="E36C0A" w:themeColor="accent6" w:themeShade="BF"/>
+        </w:rPr>
+        <w:t xml:space="preserve"> duration of stagger animation and/or ragdoll trigger</w:t>
+      </w:r>
+    </w:p>
+    <w:p>
+      <w:pPr>
+        <w:pStyle w:val="ListParagraph"/>
+        <w:numPr>
+          <w:ilvl w:val="1"/>
+          <w:numId w:val="1"/>
+        </w:numPr>
+        <w:spacing w:after="0" w:line="240" w:lineRule="auto"/>
+        <w:rPr>
+          <w:color w:val="4F81BD" w:themeColor="accent1"/>
+        </w:rPr>
+      </w:pPr>
+      <w:r>
+        <w:rPr>
+          <w:color w:val="4F81BD" w:themeColor="accent1"/>
+        </w:rPr>
+        <w:t xml:space="preserve">Only affects </w:t>
+      </w:r>
+      <w:proofErr w:type="spellStart"/>
+      <w:r>
+        <w:rPr>
+          <w:color w:val="4F81BD" w:themeColor="accent1"/>
+        </w:rPr>
+        <w:t>strogg</w:t>
+      </w:r>
+      <w:proofErr w:type="spellEnd"/>
+      <w:r>
+        <w:rPr>
+          <w:color w:val="4F81BD" w:themeColor="accent1"/>
+        </w:rPr>
+        <w:t xml:space="preserve"> (includes </w:t>
+      </w:r>
+      <w:proofErr w:type="spellStart"/>
+      <w:r>
+        <w:rPr>
+          <w:color w:val="4F81BD" w:themeColor="accent1"/>
+        </w:rPr>
+        <w:t>strogg</w:t>
+      </w:r>
+      <w:proofErr w:type="spellEnd"/>
+      <w:r>
+        <w:rPr>
+          <w:color w:val="4F81BD" w:themeColor="accent1"/>
+        </w:rPr>
+        <w:t xml:space="preserve"> version of player)</w:t>
+      </w:r>
+    </w:p>
+    <w:p>
+      <w:pPr>
+        <w:pStyle w:val="ListParagraph"/>
+        <w:numPr>
+          <w:ilvl w:val="0"/>
+          <w:numId w:val="1"/>
+        </w:numPr>
+        <w:spacing w:after="0" w:line="240" w:lineRule="auto"/>
+      </w:pPr>
+      <w:r>
+        <w:t>Flash-bang bomb</w:t>
+      </w:r>
+    </w:p>
+    <w:p>
+      <w:pPr>
+        <w:pStyle w:val="ListParagraph"/>
+        <w:numPr>
+          <w:ilvl w:val="1"/>
+          <w:numId w:val="1"/>
+        </w:numPr>
+        <w:spacing w:after="0" w:line="240" w:lineRule="auto"/>
+      </w:pPr>
+      <w:r>
+        <w:t>Doesn’t have to be grenade projectile</w:t>
+      </w:r>
+    </w:p>
+    <w:p>
+      <w:pPr>
+        <w:pStyle w:val="ListParagraph"/>
+        <w:numPr>
+          <w:ilvl w:val="1"/>
+          <w:numId w:val="1"/>
+        </w:numPr>
+        <w:spacing w:after="0" w:line="240" w:lineRule="auto"/>
+      </w:pPr>
+      <w:r>
+        <w:t xml:space="preserve">Temporary “blindness” </w:t>
+      </w:r>
+      <w:r>
+        <w:sym w:font="Wingdings" w:char="F0E0"/>
+      </w:r>
+      <w:r>
+        <w:t xml:space="preserve"> enemies have no target and/or randomly trigger attacks</w:t>
+      </w:r>
+      <w:r>
+        <w:t xml:space="preserve"> for a duration</w:t>
       </w:r>
       <w:bookmarkStart w:id="0" w:name="_GoBack"/>
       <w:bookmarkEnd w:id="0"/>
-      <w:r>
-        <w:rPr>
-          <w:i/>
-        </w:rPr>
-        <w:t>given enemy rapid movement</w:t>
-      </w:r>
-    </w:p>
-    <w:p>
-      <w:pPr>
-        <w:pStyle w:val="ListParagraph"/>
-        <w:numPr>
-          <w:ilvl w:val="1"/>
-          <w:numId w:val="1"/>
-        </w:numPr>
-        <w:spacing w:after="0" w:line="240" w:lineRule="auto"/>
-        <w:rPr>
-          <w:i/>
-        </w:rPr>
-      </w:pPr>
-      <w:proofErr w:type="spellStart"/>
-      <w:r>
-        <w:t>Hitscan</w:t>
-      </w:r>
-      <w:proofErr w:type="spellEnd"/>
-      <w:r>
-        <w:t>/trace?</w:t>
-      </w:r>
-    </w:p>
-    <w:p>
-      <w:pPr>
-        <w:pStyle w:val="ListParagraph"/>
-        <w:numPr>
-          <w:ilvl w:val="0"/>
-          <w:numId w:val="1"/>
-        </w:numPr>
-        <w:spacing w:after="0" w:line="240" w:lineRule="auto"/>
-        <w:rPr>
-          <w:color w:val="E36C0A" w:themeColor="accent6" w:themeShade="BF"/>
-        </w:rPr>
-      </w:pPr>
-      <w:r>
-        <w:rPr>
-          <w:color w:val="E36C0A" w:themeColor="accent6" w:themeShade="BF"/>
-        </w:rPr>
-        <w:t>Sticky player-trigger bomb (thrown)</w:t>
-      </w:r>
-    </w:p>
-    <w:p>
-      <w:pPr>
-        <w:pStyle w:val="ListParagraph"/>
-        <w:numPr>
-          <w:ilvl w:val="1"/>
-          <w:numId w:val="1"/>
-        </w:numPr>
-        <w:spacing w:after="0" w:line="240" w:lineRule="auto"/>
-        <w:rPr>
-          <w:color w:val="E36C0A" w:themeColor="accent6" w:themeShade="BF"/>
-        </w:rPr>
-      </w:pPr>
-      <w:r>
-        <w:rPr>
-          <w:color w:val="E36C0A" w:themeColor="accent6" w:themeShade="BF"/>
-        </w:rPr>
-        <w:t>Doesn’t have to be grenade projectile</w:t>
-      </w:r>
-    </w:p>
-    <w:p>
-      <w:pPr>
-        <w:pStyle w:val="ListParagraph"/>
-        <w:numPr>
-          <w:ilvl w:val="1"/>
-          <w:numId w:val="1"/>
-        </w:numPr>
-        <w:spacing w:after="0" w:line="240" w:lineRule="auto"/>
-        <w:rPr>
-          <w:color w:val="E36C0A" w:themeColor="accent6" w:themeShade="BF"/>
-        </w:rPr>
-      </w:pPr>
-      <w:r>
-        <w:rPr>
-          <w:color w:val="E36C0A" w:themeColor="accent6" w:themeShade="BF"/>
-        </w:rPr>
-        <w:t>Player can toss as many as they want</w:t>
-      </w:r>
-    </w:p>
-    <w:p>
-      <w:pPr>
-        <w:pStyle w:val="ListParagraph"/>
-        <w:numPr>
-          <w:ilvl w:val="1"/>
-          <w:numId w:val="1"/>
-        </w:numPr>
-        <w:spacing w:after="0" w:line="240" w:lineRule="auto"/>
-        <w:rPr>
-          <w:color w:val="E36C0A" w:themeColor="accent6" w:themeShade="BF"/>
-        </w:rPr>
-      </w:pPr>
-      <w:r>
-        <w:rPr>
-          <w:color w:val="E36C0A" w:themeColor="accent6" w:themeShade="BF"/>
-        </w:rPr>
-        <w:t>Once the explode all trigger-bombs button is pressed, THEN they blow</w:t>
-      </w:r>
-    </w:p>
-    <w:p>
-      <w:pPr>
-        <w:pStyle w:val="ListParagraph"/>
-        <w:numPr>
-          <w:ilvl w:val="1"/>
-          <w:numId w:val="1"/>
-        </w:numPr>
-        <w:spacing w:after="0" w:line="240" w:lineRule="auto"/>
-        <w:rPr>
-          <w:color w:val="E36C0A" w:themeColor="accent6" w:themeShade="BF"/>
-        </w:rPr>
-      </w:pPr>
-      <w:r>
-        <w:rPr>
-          <w:color w:val="E36C0A" w:themeColor="accent6" w:themeShade="BF"/>
-        </w:rPr>
-        <w:t>Can stick to walls and(?) enemies</w:t>
-      </w:r>
-    </w:p>
-    <w:p>
-      <w:pPr>
-        <w:pStyle w:val="ListParagraph"/>
-        <w:numPr>
-          <w:ilvl w:val="0"/>
-          <w:numId w:val="1"/>
-        </w:numPr>
-        <w:spacing w:after="0" w:line="240" w:lineRule="auto"/>
-      </w:pPr>
-      <w:r>
-        <w:t>Silenced pistol</w:t>
-      </w:r>
-    </w:p>
-    <w:p>
-      <w:pPr>
-        <w:pStyle w:val="ListParagraph"/>
-        <w:numPr>
-          <w:ilvl w:val="1"/>
-          <w:numId w:val="1"/>
-        </w:numPr>
-        <w:spacing w:after="0" w:line="240" w:lineRule="auto"/>
-      </w:pPr>
-      <w:r>
-        <w:t>Greater damage</w:t>
-      </w:r>
-      <w:r>
-        <w:t xml:space="preserve">, not </w:t>
-      </w:r>
-      <w:proofErr w:type="spellStart"/>
-      <w:r>
-        <w:t>hitscan</w:t>
-      </w:r>
-      <w:proofErr w:type="spellEnd"/>
-      <w:r>
-        <w:t>?</w:t>
-      </w:r>
-      <w:r>
-        <w:t>, different sound</w:t>
-      </w:r>
-      <w:r>
-        <w:t>, laser pointer instead of crosshair</w:t>
-      </w:r>
-    </w:p>
-    <w:p>
-      <w:pPr>
-        <w:pStyle w:val="ListParagraph"/>
-        <w:numPr>
-          <w:ilvl w:val="1"/>
-          <w:numId w:val="1"/>
-        </w:numPr>
-        <w:spacing w:after="0" w:line="240" w:lineRule="auto"/>
-      </w:pPr>
-      <w:r>
-        <w:t>NOT infinite ammo</w:t>
-      </w:r>
-    </w:p>
-    <w:p>
-      <w:pPr>
-        <w:pStyle w:val="ListParagraph"/>
-        <w:numPr>
-          <w:ilvl w:val="0"/>
-          <w:numId w:val="1"/>
-        </w:numPr>
-        <w:spacing w:after="0" w:line="240" w:lineRule="auto"/>
-      </w:pPr>
-      <w:r>
-        <w:t>Paralysis gas bomb (thrown, timed)</w:t>
-      </w:r>
-    </w:p>
-    <w:p>
-      <w:pPr>
-        <w:pStyle w:val="ListParagraph"/>
-        <w:numPr>
-          <w:ilvl w:val="1"/>
-          <w:numId w:val="1"/>
-        </w:numPr>
-        <w:spacing w:after="0" w:line="240" w:lineRule="auto"/>
-      </w:pPr>
-      <w:r>
-        <w:t xml:space="preserve">Localized paralysis </w:t>
-      </w:r>
-      <w:r>
-        <w:sym w:font="Wingdings" w:char="F0E0"/>
-      </w:r>
-      <w:r>
-        <w:t xml:space="preserve"> duration of stagger animation and/or ragdoll trigger</w:t>
-      </w:r>
-    </w:p>
-    <w:p>
-      <w:pPr>
-        <w:pStyle w:val="ListParagraph"/>
-        <w:numPr>
-          <w:ilvl w:val="1"/>
-          <w:numId w:val="1"/>
-        </w:numPr>
-        <w:spacing w:after="0" w:line="240" w:lineRule="auto"/>
-      </w:pPr>
-      <w:r>
-        <w:t xml:space="preserve">Only affects </w:t>
-      </w:r>
-      <w:proofErr w:type="spellStart"/>
-      <w:r>
-        <w:t>strogg</w:t>
-      </w:r>
-      <w:proofErr w:type="spellEnd"/>
-      <w:r>
-        <w:t xml:space="preserve"> (includes </w:t>
-      </w:r>
-      <w:proofErr w:type="spellStart"/>
-      <w:r>
-        <w:t>strogg</w:t>
-      </w:r>
-      <w:proofErr w:type="spellEnd"/>
-      <w:r>
-        <w:t xml:space="preserve"> version of player)</w:t>
-      </w:r>
-    </w:p>
-    <w:p>
-      <w:pPr>
-        <w:pStyle w:val="ListParagraph"/>
-        <w:numPr>
-          <w:ilvl w:val="0"/>
-          <w:numId w:val="1"/>
-        </w:numPr>
-        <w:spacing w:after="0" w:line="240" w:lineRule="auto"/>
-      </w:pPr>
-      <w:r>
-        <w:t>Flash-bang bomb</w:t>
-      </w:r>
-    </w:p>
-    <w:p>
-      <w:pPr>
-        <w:pStyle w:val="ListParagraph"/>
-        <w:numPr>
-          <w:ilvl w:val="1"/>
-          <w:numId w:val="1"/>
-        </w:numPr>
-        <w:spacing w:after="0" w:line="240" w:lineRule="auto"/>
-      </w:pPr>
-      <w:r>
-        <w:t>Doesn’t have to be grenade projectile</w:t>
-      </w:r>
-    </w:p>
-    <w:p>
-      <w:pPr>
-        <w:pStyle w:val="ListParagraph"/>
-        <w:numPr>
-          <w:ilvl w:val="1"/>
-          <w:numId w:val="1"/>
-        </w:numPr>
-        <w:spacing w:after="0" w:line="240" w:lineRule="auto"/>
-      </w:pPr>
-      <w:r>
-        <w:t xml:space="preserve">Temporary “blindness” </w:t>
-      </w:r>
-      <w:r>
-        <w:sym w:font="Wingdings" w:char="F0E0"/>
-      </w:r>
-      <w:r>
-        <w:t xml:space="preserve"> enemies have no target and/or randomly trigger attacks</w:t>
-      </w:r>
-      <w:r>
-        <w:t xml:space="preserve"> for a duration</w:t>
-      </w:r>
     </w:p>
     <w:p>
       <w:pPr>
@@ -882,6 +982,7 @@
         <w:spacing w:after="0" w:line="240" w:lineRule="auto"/>
       </w:pPr>
       <w:r>
+        <w:lastRenderedPageBreak/>
         <w:t>Shotgun TASER</w:t>
       </w:r>
     </w:p>
@@ -895,7 +996,6 @@
         <w:spacing w:after="0" w:line="240" w:lineRule="auto"/>
       </w:pPr>
       <w:r>
-        <w:lastRenderedPageBreak/>
         <w:t>Enemy gets electrocution/stagger/ragdoll animation/trigger</w:t>
       </w:r>
     </w:p>
@@ -948,7 +1048,13 @@
         <w:spacing w:after="0" w:line="240" w:lineRule="auto"/>
       </w:pPr>
       <w:r>
-        <w:t>Extra: depending on enemy rank/size/listing it ragdolls</w:t>
+        <w:t xml:space="preserve">Extra: depending on enemy </w:t>
+      </w:r>
+      <w:r>
+        <w:t>mass</w:t>
+      </w:r>
+      <w:r>
+        <w:t xml:space="preserve"> it ragdolls</w:t>
       </w:r>
       <w:r>
         <w:sym w:font="Wingdings" w:char="F0E0"/>

</xml_diff>

<commit_message>
flash-bang grenade def work
</commit_message>
<xml_diff>
--- a/documents/TMF7_Work_Breakdown.docx
+++ b/documents/TMF7_Work_Breakdown.docx
@@ -54,13 +54,11 @@
         <w:spacing w:after="0" w:line="240" w:lineRule="auto"/>
         <w:rPr>
           <w:b/>
-          <w:color w:val="A6A6A6" w:themeColor="background1" w:themeShade="A6"/>
-        </w:rPr>
-      </w:pPr>
-      <w:r>
-        <w:rPr>
-          <w:b/>
-          <w:color w:val="A6A6A6" w:themeColor="background1" w:themeShade="A6"/>
+        </w:rPr>
+      </w:pPr>
+      <w:r>
+        <w:rPr>
+          <w:b/>
           <w:u w:val="single"/>
         </w:rPr>
         <w:t>3</w:t>
@@ -68,7 +66,6 @@
       <w:r>
         <w:rPr>
           <w:b/>
-          <w:color w:val="A6A6A6" w:themeColor="background1" w:themeShade="A6"/>
           <w:u w:val="single"/>
           <w:vertAlign w:val="superscript"/>
         </w:rPr>
@@ -77,7 +74,6 @@
       <w:r>
         <w:rPr>
           <w:b/>
-          <w:color w:val="A6A6A6" w:themeColor="background1" w:themeShade="A6"/>
           <w:u w:val="single"/>
         </w:rPr>
         <w:t xml:space="preserve"> person</w:t>
@@ -85,7 +81,6 @@
       <w:r>
         <w:rPr>
           <w:b/>
-          <w:color w:val="A6A6A6" w:themeColor="background1" w:themeShade="A6"/>
           <w:u w:val="single"/>
         </w:rPr>
         <w:t xml:space="preserve"> </w:t>
@@ -93,7 +88,6 @@
       <w:r>
         <w:rPr>
           <w:b/>
-          <w:color w:val="A6A6A6" w:themeColor="background1" w:themeShade="A6"/>
         </w:rPr>
         <w:t>(</w:t>
       </w:r>
@@ -101,7 +95,6 @@
       <w:r>
         <w:rPr>
           <w:b/>
-          <w:color w:val="A6A6A6" w:themeColor="background1" w:themeShade="A6"/>
         </w:rPr>
         <w:t>pm_thirdperson</w:t>
       </w:r>
@@ -109,7 +102,6 @@
       <w:r>
         <w:rPr>
           <w:b/>
-          <w:color w:val="A6A6A6" w:themeColor="background1" w:themeShade="A6"/>
         </w:rPr>
         <w:t>)</w:t>
       </w:r>
@@ -124,13 +116,9 @@
         <w:spacing w:after="0" w:line="240" w:lineRule="auto"/>
         <w:rPr>
           <w:b/>
-          <w:color w:val="A6A6A6" w:themeColor="background1" w:themeShade="A6"/>
-        </w:rPr>
-      </w:pPr>
-      <w:r>
-        <w:rPr>
-          <w:color w:val="A6A6A6" w:themeColor="background1" w:themeShade="A6"/>
-        </w:rPr>
+        </w:rPr>
+      </w:pPr>
+      <w:r>
         <w:t>SysCVars.cpp</w:t>
       </w:r>
     </w:p>
@@ -144,14 +132,34 @@
         <w:spacing w:after="0" w:line="240" w:lineRule="auto"/>
         <w:rPr>
           <w:b/>
-          <w:color w:val="A6A6A6" w:themeColor="background1" w:themeShade="A6"/>
-        </w:rPr>
-      </w:pPr>
-      <w:r>
-        <w:rPr>
-          <w:color w:val="A6A6A6" w:themeColor="background1" w:themeShade="A6"/>
-        </w:rPr>
+        </w:rPr>
+      </w:pPr>
+      <w:r>
         <w:t>Player.def</w:t>
+      </w:r>
+    </w:p>
+    <w:p>
+      <w:pPr>
+        <w:pStyle w:val="ListParagraph"/>
+        <w:numPr>
+          <w:ilvl w:val="0"/>
+          <w:numId w:val="6"/>
+        </w:numPr>
+        <w:spacing w:after="0" w:line="240" w:lineRule="auto"/>
+        <w:rPr>
+          <w:b/>
+        </w:rPr>
+      </w:pPr>
+      <w:r>
+        <w:t xml:space="preserve">Enable HUD (includes </w:t>
+      </w:r>
+      <w:proofErr w:type="spellStart"/>
+      <w:r>
+        <w:t>crossair</w:t>
+      </w:r>
+      <w:proofErr w:type="spellEnd"/>
+      <w:r>
+        <w:t>)</w:t>
       </w:r>
     </w:p>
     <w:p>
@@ -411,8 +419,14 @@
           <w:numId w:val="1"/>
         </w:numPr>
         <w:spacing w:after="0" w:line="240" w:lineRule="auto"/>
-      </w:pPr>
-      <w:r>
+        <w:rPr>
+          <w:color w:val="FFC000"/>
+        </w:rPr>
+      </w:pPr>
+      <w:r>
+        <w:rPr>
+          <w:color w:val="FFC000"/>
+        </w:rPr>
         <w:t>Sticky proximity bomb (thrown)</w:t>
       </w:r>
     </w:p>
@@ -424,8 +438,14 @@
           <w:numId w:val="1"/>
         </w:numPr>
         <w:spacing w:after="0" w:line="240" w:lineRule="auto"/>
-      </w:pPr>
-      <w:r>
+        <w:rPr>
+          <w:color w:val="FFC000"/>
+        </w:rPr>
+      </w:pPr>
+      <w:r>
+        <w:rPr>
+          <w:color w:val="FFC000"/>
+        </w:rPr>
         <w:t>Doesn’t have to be grenade projectile</w:t>
       </w:r>
     </w:p>
@@ -439,11 +459,13 @@
         <w:spacing w:after="0" w:line="240" w:lineRule="auto"/>
         <w:rPr>
           <w:i/>
+          <w:color w:val="FFC000"/>
         </w:rPr>
       </w:pPr>
       <w:r>
         <w:rPr>
           <w:i/>
+          <w:color w:val="FFC000"/>
         </w:rPr>
         <w:t>Tough demonstration given enemy rapid movement</w:t>
       </w:r>
@@ -458,18 +480,28 @@
         <w:spacing w:after="0" w:line="240" w:lineRule="auto"/>
         <w:rPr>
           <w:i/>
+          <w:color w:val="FFC000"/>
         </w:rPr>
       </w:pPr>
       <w:proofErr w:type="spellStart"/>
       <w:r>
+        <w:rPr>
+          <w:color w:val="FFC000"/>
+        </w:rPr>
         <w:t>Hitscan</w:t>
       </w:r>
       <w:proofErr w:type="spellEnd"/>
       <w:r>
+        <w:rPr>
+          <w:color w:val="FFC000"/>
+        </w:rPr>
         <w:t xml:space="preserve">/trace/radius </w:t>
       </w:r>
       <w:proofErr w:type="spellStart"/>
       <w:r>
+        <w:rPr>
+          <w:color w:val="FFC000"/>
+        </w:rPr>
         <w:t>cliplinks</w:t>
       </w:r>
       <w:proofErr w:type="spellEnd"/>
@@ -585,31 +617,6 @@
       <w:pPr>
         <w:pStyle w:val="ListParagraph"/>
         <w:numPr>
-          <w:ilvl w:val="1"/>
-          <w:numId w:val="1"/>
-        </w:numPr>
-        <w:spacing w:after="0" w:line="240" w:lineRule="auto"/>
-        <w:rPr>
-          <w:color w:val="4F81BD" w:themeColor="accent1"/>
-        </w:rPr>
-      </w:pPr>
-      <w:r>
-        <w:rPr>
-          <w:color w:val="4F81BD" w:themeColor="accent1"/>
-        </w:rPr>
-        <w:t>Change to quieter audio toss</w:t>
-      </w:r>
-      <w:r>
-        <w:rPr>
-          <w:color w:val="4F81BD" w:themeColor="accent1"/>
-        </w:rPr>
-        <w:t xml:space="preserve"> (after I figure out pure magic)</w:t>
-      </w:r>
-    </w:p>
-    <w:p>
-      <w:pPr>
-        <w:pStyle w:val="ListParagraph"/>
-        <w:numPr>
           <w:ilvl w:val="0"/>
           <w:numId w:val="1"/>
         </w:numPr>
@@ -636,212 +643,373 @@
       </w:r>
       <w:proofErr w:type="spellStart"/>
       <w:r>
-        <w:t>hitscan</w:t>
-      </w:r>
-      <w:proofErr w:type="spellEnd"/>
-      <w:r>
-        <w:t>?</w:t>
-      </w:r>
-      <w:r>
-        <w:t>, different sound</w:t>
-      </w:r>
-      <w:r>
-        <w:t>, laser pointer instead of crosshair</w:t>
-      </w:r>
-    </w:p>
-    <w:p>
-      <w:pPr>
-        <w:pStyle w:val="ListParagraph"/>
-        <w:numPr>
-          <w:ilvl w:val="1"/>
-          <w:numId w:val="1"/>
-        </w:numPr>
-        <w:spacing w:after="0" w:line="240" w:lineRule="auto"/>
-      </w:pPr>
-      <w:r>
-        <w:t>NOT infinite ammo</w:t>
-      </w:r>
-    </w:p>
-    <w:p>
-      <w:pPr>
-        <w:pStyle w:val="ListParagraph"/>
-        <w:numPr>
-          <w:ilvl w:val="0"/>
-          <w:numId w:val="1"/>
-        </w:numPr>
-        <w:spacing w:after="0" w:line="240" w:lineRule="auto"/>
-        <w:rPr>
-          <w:color w:val="E36C0A" w:themeColor="accent6" w:themeShade="BF"/>
-        </w:rPr>
-      </w:pPr>
-      <w:r>
-        <w:rPr>
-          <w:color w:val="E36C0A" w:themeColor="accent6" w:themeShade="BF"/>
-        </w:rPr>
-        <w:t>Paralysis gas bomb (thrown, timed</w:t>
-      </w:r>
-      <w:r>
-        <w:rPr>
-          <w:color w:val="E36C0A" w:themeColor="accent6" w:themeShade="BF"/>
-        </w:rPr>
-        <w:t xml:space="preserve"> duration of smoke effect</w:t>
-      </w:r>
-      <w:r>
-        <w:rPr>
-          <w:color w:val="E36C0A" w:themeColor="accent6" w:themeShade="BF"/>
-        </w:rPr>
-        <w:t>)</w:t>
-      </w:r>
-    </w:p>
-    <w:p>
-      <w:pPr>
-        <w:pStyle w:val="ListParagraph"/>
-        <w:numPr>
-          <w:ilvl w:val="1"/>
-          <w:numId w:val="1"/>
-        </w:numPr>
-        <w:spacing w:after="0" w:line="240" w:lineRule="auto"/>
-        <w:rPr>
-          <w:color w:val="E36C0A" w:themeColor="accent6" w:themeShade="BF"/>
-        </w:rPr>
-      </w:pPr>
-      <w:r>
-        <w:rPr>
-          <w:color w:val="E36C0A" w:themeColor="accent6" w:themeShade="BF"/>
-        </w:rPr>
-        <w:t xml:space="preserve">Localized paralysis </w:t>
-      </w:r>
-      <w:r>
-        <w:rPr>
-          <w:color w:val="E36C0A" w:themeColor="accent6" w:themeShade="BF"/>
-        </w:rPr>
-        <w:sym w:font="Wingdings" w:char="F0E0"/>
-      </w:r>
-      <w:r>
-        <w:rPr>
-          <w:color w:val="E36C0A" w:themeColor="accent6" w:themeShade="BF"/>
-        </w:rPr>
-        <w:t xml:space="preserve"> duration of stagger animation and/or ragdoll trigger</w:t>
-      </w:r>
-    </w:p>
-    <w:p>
-      <w:pPr>
-        <w:pStyle w:val="ListParagraph"/>
-        <w:numPr>
-          <w:ilvl w:val="1"/>
-          <w:numId w:val="1"/>
-        </w:numPr>
-        <w:spacing w:after="0" w:line="240" w:lineRule="auto"/>
-        <w:rPr>
-          <w:color w:val="4F81BD" w:themeColor="accent1"/>
-        </w:rPr>
-      </w:pPr>
-      <w:r>
-        <w:rPr>
-          <w:color w:val="4F81BD" w:themeColor="accent1"/>
-        </w:rPr>
-        <w:t xml:space="preserve">Only affects </w:t>
-      </w:r>
-      <w:proofErr w:type="spellStart"/>
-      <w:r>
-        <w:rPr>
-          <w:color w:val="4F81BD" w:themeColor="accent1"/>
-        </w:rPr>
-        <w:t>strogg</w:t>
-      </w:r>
-      <w:proofErr w:type="spellEnd"/>
-      <w:r>
-        <w:rPr>
-          <w:color w:val="4F81BD" w:themeColor="accent1"/>
-        </w:rPr>
-        <w:t xml:space="preserve"> (includes </w:t>
-      </w:r>
-      <w:proofErr w:type="spellStart"/>
-      <w:r>
-        <w:rPr>
-          <w:color w:val="4F81BD" w:themeColor="accent1"/>
-        </w:rPr>
-        <w:t>strogg</w:t>
-      </w:r>
-      <w:proofErr w:type="spellEnd"/>
-      <w:r>
-        <w:rPr>
-          <w:color w:val="4F81BD" w:themeColor="accent1"/>
-        </w:rPr>
-        <w:t xml:space="preserve"> version of player)</w:t>
-      </w:r>
-    </w:p>
-    <w:p>
-      <w:pPr>
-        <w:pStyle w:val="ListParagraph"/>
-        <w:numPr>
-          <w:ilvl w:val="0"/>
-          <w:numId w:val="1"/>
-        </w:numPr>
-        <w:spacing w:after="0" w:line="240" w:lineRule="auto"/>
-      </w:pPr>
-      <w:r>
-        <w:t>Flash-bang bomb</w:t>
-      </w:r>
-    </w:p>
-    <w:p>
-      <w:pPr>
-        <w:pStyle w:val="ListParagraph"/>
-        <w:numPr>
-          <w:ilvl w:val="1"/>
-          <w:numId w:val="1"/>
-        </w:numPr>
-        <w:spacing w:after="0" w:line="240" w:lineRule="auto"/>
-      </w:pPr>
-      <w:r>
-        <w:t>Doesn’t have to be grenade projectile</w:t>
-      </w:r>
-    </w:p>
-    <w:p>
-      <w:pPr>
-        <w:pStyle w:val="ListParagraph"/>
-        <w:numPr>
-          <w:ilvl w:val="1"/>
-          <w:numId w:val="1"/>
-        </w:numPr>
-        <w:spacing w:after="0" w:line="240" w:lineRule="auto"/>
-      </w:pPr>
-      <w:r>
-        <w:t xml:space="preserve">Temporary “blindness” </w:t>
-      </w:r>
-      <w:r>
-        <w:sym w:font="Wingdings" w:char="F0E0"/>
-      </w:r>
-      <w:r>
-        <w:t xml:space="preserve"> enemies have no target and/or randomly trigger attacks</w:t>
-      </w:r>
-      <w:r>
-        <w:t xml:space="preserve"> for a duration</w:t>
+        <w:t>hitsc</w:t>
       </w:r>
       <w:bookmarkStart w:id="0" w:name="_GoBack"/>
       <w:bookmarkEnd w:id="0"/>
-    </w:p>
-    <w:p>
-      <w:pPr>
-        <w:pStyle w:val="ListParagraph"/>
-        <w:numPr>
-          <w:ilvl w:val="1"/>
-          <w:numId w:val="1"/>
-        </w:numPr>
-        <w:spacing w:after="0" w:line="240" w:lineRule="auto"/>
-      </w:pPr>
-      <w:r>
+      <w:r>
+        <w:t>an</w:t>
+      </w:r>
+      <w:proofErr w:type="spellEnd"/>
+      <w:r>
+        <w:t>?</w:t>
+      </w:r>
+      <w:r>
+        <w:t xml:space="preserve">, </w:t>
+      </w:r>
+      <w:r>
+        <w:t xml:space="preserve">no alt fire, </w:t>
+      </w:r>
+      <w:r>
+        <w:t>different sound</w:t>
+      </w:r>
+      <w:r>
+        <w:t>, laser pointer instead of crosshair</w:t>
+      </w:r>
+    </w:p>
+    <w:p>
+      <w:pPr>
+        <w:pStyle w:val="ListParagraph"/>
+        <w:numPr>
+          <w:ilvl w:val="1"/>
+          <w:numId w:val="1"/>
+        </w:numPr>
+        <w:spacing w:after="0" w:line="240" w:lineRule="auto"/>
+      </w:pPr>
+      <w:r>
+        <w:t>NOT infinite ammo</w:t>
+      </w:r>
+    </w:p>
+    <w:p>
+      <w:pPr>
+        <w:pStyle w:val="ListParagraph"/>
+        <w:numPr>
+          <w:ilvl w:val="0"/>
+          <w:numId w:val="1"/>
+        </w:numPr>
+        <w:spacing w:after="0" w:line="240" w:lineRule="auto"/>
+        <w:rPr>
+          <w:color w:val="A6A6A6" w:themeColor="background1" w:themeShade="A6"/>
+        </w:rPr>
+      </w:pPr>
+      <w:r>
+        <w:rPr>
+          <w:color w:val="A6A6A6" w:themeColor="background1" w:themeShade="A6"/>
+        </w:rPr>
+        <w:t>Paralysis gas bomb (thrown, timed</w:t>
+      </w:r>
+      <w:r>
+        <w:rPr>
+          <w:color w:val="A6A6A6" w:themeColor="background1" w:themeShade="A6"/>
+        </w:rPr>
+        <w:t xml:space="preserve"> duration of smoke effect</w:t>
+      </w:r>
+      <w:r>
+        <w:rPr>
+          <w:color w:val="A6A6A6" w:themeColor="background1" w:themeShade="A6"/>
+        </w:rPr>
+        <w:t>)</w:t>
+      </w:r>
+    </w:p>
+    <w:p>
+      <w:pPr>
+        <w:pStyle w:val="ListParagraph"/>
+        <w:numPr>
+          <w:ilvl w:val="1"/>
+          <w:numId w:val="1"/>
+        </w:numPr>
+        <w:spacing w:after="0" w:line="240" w:lineRule="auto"/>
+        <w:rPr>
+          <w:color w:val="A6A6A6" w:themeColor="background1" w:themeShade="A6"/>
+        </w:rPr>
+      </w:pPr>
+      <w:r>
+        <w:rPr>
+          <w:color w:val="A6A6A6" w:themeColor="background1" w:themeShade="A6"/>
+        </w:rPr>
+        <w:t xml:space="preserve">Localized paralysis </w:t>
+      </w:r>
+      <w:r>
+        <w:rPr>
+          <w:color w:val="A6A6A6" w:themeColor="background1" w:themeShade="A6"/>
+        </w:rPr>
+        <w:sym w:font="Wingdings" w:char="F0E0"/>
+      </w:r>
+      <w:r>
+        <w:rPr>
+          <w:color w:val="A6A6A6" w:themeColor="background1" w:themeShade="A6"/>
+        </w:rPr>
+        <w:t xml:space="preserve"> duration of stagger animation and/or ragdoll trigger</w:t>
+      </w:r>
+    </w:p>
+    <w:p>
+      <w:pPr>
+        <w:pStyle w:val="ListParagraph"/>
+        <w:numPr>
+          <w:ilvl w:val="1"/>
+          <w:numId w:val="1"/>
+        </w:numPr>
+        <w:spacing w:after="0" w:line="240" w:lineRule="auto"/>
+        <w:rPr>
+          <w:color w:val="A6A6A6" w:themeColor="background1" w:themeShade="A6"/>
+        </w:rPr>
+      </w:pPr>
+      <w:r>
+        <w:rPr>
+          <w:color w:val="A6A6A6" w:themeColor="background1" w:themeShade="A6"/>
+        </w:rPr>
+        <w:t xml:space="preserve">Only affects </w:t>
+      </w:r>
+      <w:proofErr w:type="spellStart"/>
+      <w:r>
+        <w:rPr>
+          <w:color w:val="A6A6A6" w:themeColor="background1" w:themeShade="A6"/>
+        </w:rPr>
+        <w:t>strogg</w:t>
+      </w:r>
+      <w:proofErr w:type="spellEnd"/>
+      <w:r>
+        <w:rPr>
+          <w:color w:val="A6A6A6" w:themeColor="background1" w:themeShade="A6"/>
+        </w:rPr>
+        <w:t xml:space="preserve"> </w:t>
+      </w:r>
+    </w:p>
+    <w:p>
+      <w:pPr>
+        <w:pStyle w:val="ListParagraph"/>
+        <w:numPr>
+          <w:ilvl w:val="0"/>
+          <w:numId w:val="1"/>
+        </w:numPr>
+        <w:spacing w:after="0" w:line="240" w:lineRule="auto"/>
+        <w:rPr>
+          <w:color w:val="E36C0A" w:themeColor="accent6" w:themeShade="BF"/>
+        </w:rPr>
+      </w:pPr>
+      <w:r>
+        <w:rPr>
+          <w:color w:val="E36C0A" w:themeColor="accent6" w:themeShade="BF"/>
+        </w:rPr>
+        <w:t>Flash-bang bomb</w:t>
+      </w:r>
+    </w:p>
+    <w:p>
+      <w:pPr>
+        <w:pStyle w:val="ListParagraph"/>
+        <w:numPr>
+          <w:ilvl w:val="1"/>
+          <w:numId w:val="1"/>
+        </w:numPr>
+        <w:spacing w:after="0" w:line="240" w:lineRule="auto"/>
+        <w:rPr>
+          <w:color w:val="E36C0A" w:themeColor="accent6" w:themeShade="BF"/>
+        </w:rPr>
+      </w:pPr>
+      <w:r>
+        <w:rPr>
+          <w:color w:val="E36C0A" w:themeColor="accent6" w:themeShade="BF"/>
+        </w:rPr>
+        <w:t>Doesn’t have to be grenade projectile</w:t>
+      </w:r>
+    </w:p>
+    <w:p>
+      <w:pPr>
+        <w:pStyle w:val="ListParagraph"/>
+        <w:numPr>
+          <w:ilvl w:val="1"/>
+          <w:numId w:val="1"/>
+        </w:numPr>
+        <w:spacing w:after="0" w:line="240" w:lineRule="auto"/>
+        <w:rPr>
+          <w:color w:val="E36C0A" w:themeColor="accent6" w:themeShade="BF"/>
+        </w:rPr>
+      </w:pPr>
+      <w:r>
+        <w:rPr>
+          <w:color w:val="E36C0A" w:themeColor="accent6" w:themeShade="BF"/>
+        </w:rPr>
+        <w:t xml:space="preserve">Temporary “blindness” </w:t>
+      </w:r>
+      <w:r>
+        <w:rPr>
+          <w:color w:val="E36C0A" w:themeColor="accent6" w:themeShade="BF"/>
+        </w:rPr>
+        <w:sym w:font="Wingdings" w:char="F0E0"/>
+      </w:r>
+      <w:r>
+        <w:rPr>
+          <w:color w:val="E36C0A" w:themeColor="accent6" w:themeShade="BF"/>
+        </w:rPr>
+        <w:t xml:space="preserve"> enemies have no target and/or randomly trigger attacks</w:t>
+      </w:r>
+      <w:r>
+        <w:rPr>
+          <w:color w:val="E36C0A" w:themeColor="accent6" w:themeShade="BF"/>
+        </w:rPr>
+        <w:t xml:space="preserve"> for a duration</w:t>
+      </w:r>
+    </w:p>
+    <w:p>
+      <w:pPr>
+        <w:pStyle w:val="ListParagraph"/>
+        <w:numPr>
+          <w:ilvl w:val="1"/>
+          <w:numId w:val="1"/>
+        </w:numPr>
+        <w:spacing w:after="0" w:line="240" w:lineRule="auto"/>
+        <w:rPr>
+          <w:color w:val="E36C0A" w:themeColor="accent6" w:themeShade="BF"/>
+        </w:rPr>
+      </w:pPr>
+      <w:r>
+        <w:rPr>
+          <w:color w:val="E36C0A" w:themeColor="accent6" w:themeShade="BF"/>
+        </w:rPr>
         <w:t xml:space="preserve">Can affect player (double vision) </w:t>
+      </w:r>
+      <w:r>
+        <w:rPr>
+          <w:i/>
+          <w:color w:val="E36C0A" w:themeColor="accent6" w:themeShade="BF"/>
+          <w:u w:val="single"/>
+        </w:rPr>
+        <w:t xml:space="preserve">if looking at it </w:t>
+      </w:r>
+      <w:r>
+        <w:rPr>
+          <w:color w:val="E36C0A" w:themeColor="accent6" w:themeShade="BF"/>
+        </w:rPr>
+        <w:t>(possibly)</w:t>
+      </w:r>
+    </w:p>
+    <w:p>
+      <w:pPr>
+        <w:pStyle w:val="ListParagraph"/>
+        <w:numPr>
+          <w:ilvl w:val="0"/>
+          <w:numId w:val="1"/>
+        </w:numPr>
+        <w:spacing w:after="0" w:line="240" w:lineRule="auto"/>
+      </w:pPr>
+      <w:r>
+        <w:t xml:space="preserve">Sticky </w:t>
+      </w:r>
+      <w:r>
+        <w:t>“jump plate”</w:t>
+      </w:r>
+      <w:r>
+        <w:t xml:space="preserve"> projectile</w:t>
+      </w:r>
+    </w:p>
+    <w:p>
+      <w:pPr>
+        <w:pStyle w:val="ListParagraph"/>
+        <w:numPr>
+          <w:ilvl w:val="1"/>
+          <w:numId w:val="1"/>
+        </w:numPr>
+        <w:spacing w:after="0" w:line="240" w:lineRule="auto"/>
+      </w:pPr>
+      <w:r>
+        <w:t>Forces enemy to be pushed vertically when touched</w:t>
+      </w:r>
+    </w:p>
+    <w:p>
+      <w:pPr>
+        <w:pStyle w:val="ListParagraph"/>
+        <w:numPr>
+          <w:ilvl w:val="1"/>
+          <w:numId w:val="1"/>
+        </w:numPr>
+        <w:spacing w:after="0" w:line="240" w:lineRule="auto"/>
+      </w:pPr>
+      <w:r>
+        <w:t>Duration of stagger animation and/or ragdoll trigger</w:t>
+      </w:r>
+    </w:p>
+    <w:p>
+      <w:pPr>
+        <w:pStyle w:val="ListParagraph"/>
+        <w:numPr>
+          <w:ilvl w:val="1"/>
+          <w:numId w:val="1"/>
+        </w:numPr>
+        <w:spacing w:after="0" w:line="240" w:lineRule="auto"/>
+      </w:pPr>
+      <w:r>
+        <w:t>Permanent fixture (doesn’t disable after one enemy trips)</w:t>
+      </w:r>
+    </w:p>
+    <w:p>
+      <w:pPr>
+        <w:pStyle w:val="ListParagraph"/>
+        <w:numPr>
+          <w:ilvl w:val="1"/>
+          <w:numId w:val="1"/>
+        </w:numPr>
+        <w:spacing w:after="0" w:line="240" w:lineRule="auto"/>
+      </w:pPr>
+      <w:r>
+        <w:t xml:space="preserve">Doesn’t affect legless/flying enemies who don’t </w:t>
       </w:r>
       <w:r>
         <w:rPr>
           <w:i/>
           <w:u w:val="single"/>
         </w:rPr>
-        <w:t xml:space="preserve">if looking at it </w:t>
-      </w:r>
-      <w:r>
-        <w:t>(possibly)</w:t>
+        <w:t>physically touch it</w:t>
+      </w:r>
+    </w:p>
+    <w:p>
+      <w:pPr>
+        <w:pStyle w:val="ListParagraph"/>
+        <w:numPr>
+          <w:ilvl w:val="1"/>
+          <w:numId w:val="1"/>
+        </w:numPr>
+        <w:spacing w:after="0" w:line="240" w:lineRule="auto"/>
+      </w:pPr>
+      <w:r>
+        <w:t>Doesn’t affect player AND player doesn’t deactivate it</w:t>
+      </w:r>
+    </w:p>
+    <w:p>
+      <w:pPr>
+        <w:pStyle w:val="ListParagraph"/>
+        <w:numPr>
+          <w:ilvl w:val="1"/>
+          <w:numId w:val="1"/>
+        </w:numPr>
+        <w:spacing w:after="0" w:line="240" w:lineRule="auto"/>
+        <w:rPr>
+          <w:i/>
+        </w:rPr>
+      </w:pPr>
+      <w:r>
+        <w:rPr>
+          <w:i/>
+        </w:rPr>
+        <w:lastRenderedPageBreak/>
+        <w:t xml:space="preserve">Easier </w:t>
+      </w:r>
+      <w:r>
+        <w:rPr>
+          <w:i/>
+        </w:rPr>
+        <w:t xml:space="preserve">visual </w:t>
+      </w:r>
+      <w:r>
+        <w:rPr>
+          <w:i/>
+        </w:rPr>
+        <w:t>demonstr</w:t>
+      </w:r>
+      <w:r>
+        <w:rPr>
+          <w:i/>
+        </w:rPr>
+        <w:t>ation than sticky proximity bomb</w:t>
       </w:r>
     </w:p>
     <w:p>
@@ -854,85 +1022,177 @@
         <w:spacing w:after="0" w:line="240" w:lineRule="auto"/>
       </w:pPr>
       <w:r>
-        <w:t xml:space="preserve">Sticky </w:t>
-      </w:r>
-      <w:r>
-        <w:t>“jump plate”</w:t>
-      </w:r>
-      <w:r>
-        <w:t xml:space="preserve"> projectile</w:t>
-      </w:r>
-    </w:p>
-    <w:p>
-      <w:pPr>
-        <w:pStyle w:val="ListParagraph"/>
-        <w:numPr>
-          <w:ilvl w:val="1"/>
-          <w:numId w:val="1"/>
-        </w:numPr>
-        <w:spacing w:after="0" w:line="240" w:lineRule="auto"/>
-      </w:pPr>
-      <w:r>
-        <w:t>Forces enemy to be pushed vertically when touched</w:t>
-      </w:r>
-    </w:p>
-    <w:p>
-      <w:pPr>
-        <w:pStyle w:val="ListParagraph"/>
-        <w:numPr>
-          <w:ilvl w:val="1"/>
-          <w:numId w:val="1"/>
-        </w:numPr>
-        <w:spacing w:after="0" w:line="240" w:lineRule="auto"/>
-      </w:pPr>
-      <w:r>
-        <w:t>Duration of stagger animation and/or ragdoll trigger</w:t>
-      </w:r>
-    </w:p>
-    <w:p>
-      <w:pPr>
-        <w:pStyle w:val="ListParagraph"/>
-        <w:numPr>
-          <w:ilvl w:val="1"/>
-          <w:numId w:val="1"/>
-        </w:numPr>
-        <w:spacing w:after="0" w:line="240" w:lineRule="auto"/>
-      </w:pPr>
-      <w:r>
-        <w:t>Permanent fixture (doesn’t disable after one enemy trips)</w:t>
-      </w:r>
-    </w:p>
-    <w:p>
-      <w:pPr>
-        <w:pStyle w:val="ListParagraph"/>
-        <w:numPr>
-          <w:ilvl w:val="1"/>
-          <w:numId w:val="1"/>
-        </w:numPr>
-        <w:spacing w:after="0" w:line="240" w:lineRule="auto"/>
-      </w:pPr>
-      <w:r>
-        <w:t xml:space="preserve">Doesn’t affect legless/flying enemies who don’t </w:t>
+        <w:t>Shotgun TASER</w:t>
+      </w:r>
+    </w:p>
+    <w:p>
+      <w:pPr>
+        <w:pStyle w:val="ListParagraph"/>
+        <w:numPr>
+          <w:ilvl w:val="1"/>
+          <w:numId w:val="1"/>
+        </w:numPr>
+        <w:spacing w:after="0" w:line="240" w:lineRule="auto"/>
+      </w:pPr>
+      <w:r>
+        <w:t>Enemy gets electrocution/stagger/ragdoll animation/trigger</w:t>
+      </w:r>
+    </w:p>
+    <w:p>
+      <w:pPr>
+        <w:pStyle w:val="ListParagraph"/>
+        <w:numPr>
+          <w:ilvl w:val="1"/>
+          <w:numId w:val="1"/>
+        </w:numPr>
+        <w:spacing w:after="0" w:line="240" w:lineRule="auto"/>
+      </w:pPr>
+      <w:r>
+        <w:t>Different sound and projectile (possible two-wire line travelling from gun)</w:t>
+      </w:r>
+    </w:p>
+    <w:p>
+      <w:pPr>
+        <w:pStyle w:val="ListParagraph"/>
+        <w:numPr>
+          <w:ilvl w:val="1"/>
+          <w:numId w:val="1"/>
+        </w:numPr>
+        <w:spacing w:after="0" w:line="240" w:lineRule="auto"/>
+      </w:pPr>
+      <w:proofErr w:type="spellStart"/>
+      <w:r>
+        <w:t>Railgun</w:t>
+      </w:r>
+      <w:proofErr w:type="spellEnd"/>
+      <w:r>
+        <w:t xml:space="preserve"> is a </w:t>
+      </w:r>
+      <w:proofErr w:type="spellStart"/>
+      <w:r>
+        <w:t>hitscan</w:t>
+      </w:r>
+      <w:proofErr w:type="spellEnd"/>
+      <w:r>
+        <w:t xml:space="preserve"> that produces a visible trail the sustains for a duration</w:t>
+      </w:r>
+    </w:p>
+    <w:p>
+      <w:pPr>
+        <w:pStyle w:val="ListParagraph"/>
+        <w:numPr>
+          <w:ilvl w:val="1"/>
+          <w:numId w:val="1"/>
+        </w:numPr>
+        <w:spacing w:after="0" w:line="240" w:lineRule="auto"/>
+      </w:pPr>
+      <w:r>
+        <w:t xml:space="preserve">Extra: depending on enemy </w:t>
+      </w:r>
+      <w:r>
+        <w:t>mass</w:t>
+      </w:r>
+      <w:r>
+        <w:t xml:space="preserve"> it ragdolls</w:t>
+      </w:r>
+      <w:r>
+        <w:sym w:font="Wingdings" w:char="F0E0"/>
+      </w:r>
+      <w:r>
+        <w:t>staggers</w:t>
+      </w:r>
+      <w:r>
+        <w:sym w:font="Wingdings" w:char="F0E0"/>
+      </w:r>
+      <w:r>
+        <w:t>damages w/o stagger</w:t>
+      </w:r>
+    </w:p>
+    <w:p>
+      <w:pPr>
+        <w:pStyle w:val="ListParagraph"/>
+        <w:numPr>
+          <w:ilvl w:val="0"/>
+          <w:numId w:val="1"/>
+        </w:numPr>
+        <w:spacing w:after="0" w:line="240" w:lineRule="auto"/>
+      </w:pPr>
+      <w:r>
+        <w:t>Sticky</w:t>
+      </w:r>
+      <w:r>
+        <w:t>/recon</w:t>
+      </w:r>
+      <w:r>
+        <w:t xml:space="preserve"> distraction camera</w:t>
+      </w:r>
+    </w:p>
+    <w:p>
+      <w:pPr>
+        <w:pStyle w:val="ListParagraph"/>
+        <w:numPr>
+          <w:ilvl w:val="1"/>
+          <w:numId w:val="1"/>
+        </w:numPr>
+        <w:spacing w:after="0" w:line="240" w:lineRule="auto"/>
+      </w:pPr>
+      <w:r>
+        <w:t xml:space="preserve">Changes player POV to </w:t>
       </w:r>
       <w:r>
         <w:rPr>
           <w:i/>
           <w:u w:val="single"/>
         </w:rPr>
-        <w:t>physically touch it</w:t>
-      </w:r>
-    </w:p>
-    <w:p>
-      <w:pPr>
-        <w:pStyle w:val="ListParagraph"/>
-        <w:numPr>
-          <w:ilvl w:val="1"/>
-          <w:numId w:val="1"/>
-        </w:numPr>
-        <w:spacing w:after="0" w:line="240" w:lineRule="auto"/>
-      </w:pPr>
-      <w:r>
-        <w:t>Doesn’t affect player AND player doesn’t deactivate it</w:t>
+        <w:t>point</w:t>
+      </w:r>
+      <w:r>
+        <w:t xml:space="preserve"> of camera contact (and possibly to projectile as it flies)</w:t>
+      </w:r>
+    </w:p>
+    <w:p>
+      <w:pPr>
+        <w:pStyle w:val="ListParagraph"/>
+        <w:numPr>
+          <w:ilvl w:val="2"/>
+          <w:numId w:val="1"/>
+        </w:numPr>
+        <w:spacing w:after="0" w:line="240" w:lineRule="auto"/>
+      </w:pPr>
+      <w:r>
+        <w:t>Possibly a</w:t>
+      </w:r>
+      <w:r>
+        <w:t>llow player to look around with</w:t>
+      </w:r>
+      <w:r>
+        <w:t>out moving</w:t>
+      </w:r>
+    </w:p>
+    <w:p>
+      <w:pPr>
+        <w:pStyle w:val="ListParagraph"/>
+        <w:numPr>
+          <w:ilvl w:val="1"/>
+          <w:numId w:val="1"/>
+        </w:numPr>
+        <w:spacing w:after="0" w:line="240" w:lineRule="auto"/>
+      </w:pPr>
+      <w:r>
+        <w:t>Player triggers a sound that emanates from the projectile</w:t>
+      </w:r>
+    </w:p>
+    <w:p>
+      <w:pPr>
+        <w:pStyle w:val="ListParagraph"/>
+        <w:numPr>
+          <w:ilvl w:val="1"/>
+          <w:numId w:val="1"/>
+        </w:numPr>
+        <w:spacing w:after="0" w:line="240" w:lineRule="auto"/>
+      </w:pPr>
+      <w:r>
+        <w:t>The particular sound draws enemies towards it</w:t>
       </w:r>
     </w:p>
     <w:p>
@@ -951,25 +1211,56 @@
         <w:rPr>
           <w:i/>
         </w:rPr>
-        <w:t xml:space="preserve">Easier </w:t>
+        <w:t>Possibly combine with paralysis gas and/or</w:t>
       </w:r>
       <w:r>
         <w:rPr>
           <w:i/>
         </w:rPr>
-        <w:t xml:space="preserve">visual </w:t>
+        <w:t xml:space="preserve"> player-trigger explosion</w:t>
       </w:r>
       <w:r>
         <w:rPr>
           <w:i/>
         </w:rPr>
-        <w:t>demonstr</w:t>
-      </w:r>
-      <w:r>
-        <w:rPr>
-          <w:i/>
-        </w:rPr>
-        <w:t>ation than sticky proximity bomb</w:t>
+        <w:t xml:space="preserve"> routines</w:t>
+      </w:r>
+    </w:p>
+    <w:p>
+      <w:pPr>
+        <w:pStyle w:val="ListParagraph"/>
+        <w:numPr>
+          <w:ilvl w:val="1"/>
+          <w:numId w:val="1"/>
+        </w:numPr>
+        <w:spacing w:after="0" w:line="240" w:lineRule="auto"/>
+      </w:pPr>
+      <w:r>
+        <w:t>Player uses separate key-press to return to player POV</w:t>
+      </w:r>
+    </w:p>
+    <w:p>
+      <w:pPr>
+        <w:spacing w:after="0" w:line="240" w:lineRule="auto"/>
+        <w:rPr>
+          <w:b/>
+        </w:rPr>
+      </w:pPr>
+    </w:p>
+    <w:p>
+      <w:pPr>
+        <w:spacing w:after="0" w:line="240" w:lineRule="auto"/>
+        <w:rPr>
+          <w:b/>
+          <w:u w:val="single"/>
+        </w:rPr>
+      </w:pPr>
+      <w:r>
+        <w:rPr>
+          <w:b/>
+          <w:u w:val="single"/>
+        </w:rPr>
+        <w:t>Four (4) Magic Spells</w:t>
       </w:r>
     </w:p>
     <w:p>
@@ -977,96 +1268,151 @@
         <w:pStyle w:val="ListParagraph"/>
         <w:numPr>
           <w:ilvl w:val="0"/>
-          <w:numId w:val="1"/>
-        </w:numPr>
-        <w:spacing w:after="0" w:line="240" w:lineRule="auto"/>
-      </w:pPr>
-      <w:r>
-        <w:lastRenderedPageBreak/>
-        <w:t>Shotgun TASER</w:t>
-      </w:r>
-    </w:p>
-    <w:p>
-      <w:pPr>
-        <w:pStyle w:val="ListParagraph"/>
-        <w:numPr>
-          <w:ilvl w:val="1"/>
-          <w:numId w:val="1"/>
-        </w:numPr>
-        <w:spacing w:after="0" w:line="240" w:lineRule="auto"/>
-      </w:pPr>
-      <w:r>
-        <w:t>Enemy gets electrocution/stagger/ragdoll animation/trigger</w:t>
-      </w:r>
-    </w:p>
-    <w:p>
-      <w:pPr>
-        <w:pStyle w:val="ListParagraph"/>
-        <w:numPr>
-          <w:ilvl w:val="1"/>
-          <w:numId w:val="1"/>
-        </w:numPr>
-        <w:spacing w:after="0" w:line="240" w:lineRule="auto"/>
-      </w:pPr>
-      <w:r>
-        <w:t>Different sound and projectile (possible two-wire line travelling from gun)</w:t>
-      </w:r>
-    </w:p>
-    <w:p>
-      <w:pPr>
-        <w:pStyle w:val="ListParagraph"/>
-        <w:numPr>
-          <w:ilvl w:val="1"/>
-          <w:numId w:val="1"/>
-        </w:numPr>
-        <w:spacing w:after="0" w:line="240" w:lineRule="auto"/>
-      </w:pPr>
+          <w:numId w:val="3"/>
+        </w:numPr>
+        <w:spacing w:after="0" w:line="240" w:lineRule="auto"/>
+      </w:pPr>
+      <w:r>
+        <w:t>Chain lightning hand</w:t>
+      </w:r>
+    </w:p>
+    <w:p>
+      <w:pPr>
+        <w:pStyle w:val="ListParagraph"/>
+        <w:numPr>
+          <w:ilvl w:val="1"/>
+          <w:numId w:val="3"/>
+        </w:numPr>
+        <w:spacing w:after="0" w:line="240" w:lineRule="auto"/>
+      </w:pPr>
+      <w:r>
+        <w:t>Player body animation</w:t>
+      </w:r>
+      <w:r>
+        <w:t>, use the chaining code from the lightning gun</w:t>
+      </w:r>
+    </w:p>
+    <w:p>
+      <w:pPr>
+        <w:pStyle w:val="ListParagraph"/>
+        <w:numPr>
+          <w:ilvl w:val="1"/>
+          <w:numId w:val="3"/>
+        </w:numPr>
+        <w:spacing w:after="0" w:line="240" w:lineRule="auto"/>
+      </w:pPr>
+      <w:r>
+        <w:t>Make it sticker and more damaging</w:t>
+      </w:r>
+    </w:p>
+    <w:p>
+      <w:pPr>
+        <w:pStyle w:val="ListParagraph"/>
+        <w:numPr>
+          <w:ilvl w:val="0"/>
+          <w:numId w:val="3"/>
+        </w:numPr>
+        <w:spacing w:after="0" w:line="240" w:lineRule="auto"/>
+      </w:pPr>
+      <w:r>
+        <w:t>Force push/pull telekinesis</w:t>
+      </w:r>
+    </w:p>
+    <w:p>
+      <w:pPr>
+        <w:pStyle w:val="ListParagraph"/>
+        <w:numPr>
+          <w:ilvl w:val="1"/>
+          <w:numId w:val="3"/>
+        </w:numPr>
+        <w:spacing w:after="0" w:line="240" w:lineRule="auto"/>
+      </w:pPr>
+      <w:r>
+        <w:t>One button pulls a single targeted item in, ano</w:t>
+      </w:r>
+      <w:r>
+        <w:t>ther forcefully pushes it away</w:t>
+      </w:r>
+    </w:p>
+    <w:p>
+      <w:pPr>
+        <w:pStyle w:val="ListParagraph"/>
+        <w:numPr>
+          <w:ilvl w:val="2"/>
+          <w:numId w:val="3"/>
+        </w:numPr>
+        <w:spacing w:after="0" w:line="240" w:lineRule="auto"/>
+      </w:pPr>
+      <w:r>
+        <w:t>possibly making it a projectile or doing damage to the thrown enemy if its momentu</w:t>
+      </w:r>
+      <w:r>
+        <w:t>m is suddenly stopped by a wall</w:t>
+      </w:r>
+    </w:p>
+    <w:p>
+      <w:pPr>
+        <w:pStyle w:val="ListParagraph"/>
+        <w:numPr>
+          <w:ilvl w:val="2"/>
+          <w:numId w:val="3"/>
+        </w:numPr>
+        <w:spacing w:after="0" w:line="240" w:lineRule="auto"/>
+      </w:pPr>
+      <w:r>
+        <w:t xml:space="preserve">A push takes a chunk out of the </w:t>
+      </w:r>
       <w:proofErr w:type="spellStart"/>
       <w:r>
-        <w:t>Railgun</w:t>
+        <w:t>mana</w:t>
       </w:r>
       <w:proofErr w:type="spellEnd"/>
       <w:r>
-        <w:t xml:space="preserve"> is a </w:t>
+        <w:t xml:space="preserve"> </w:t>
       </w:r>
       <w:proofErr w:type="spellStart"/>
       <w:r>
-        <w:t>hitscan</w:t>
+        <w:t>cooldown</w:t>
       </w:r>
       <w:proofErr w:type="spellEnd"/>
-      <w:r>
-        <w:t xml:space="preserve"> that produces a visible trail the sustains for a duration</w:t>
-      </w:r>
-    </w:p>
-    <w:p>
-      <w:pPr>
-        <w:pStyle w:val="ListParagraph"/>
-        <w:numPr>
-          <w:ilvl w:val="1"/>
-          <w:numId w:val="1"/>
-        </w:numPr>
-        <w:spacing w:after="0" w:line="240" w:lineRule="auto"/>
-      </w:pPr>
-      <w:r>
-        <w:t xml:space="preserve">Extra: depending on enemy </w:t>
-      </w:r>
-      <w:r>
-        <w:t>mass</w:t>
-      </w:r>
-      <w:r>
-        <w:t xml:space="preserve"> it ragdolls</w:t>
-      </w:r>
-      <w:r>
-        <w:sym w:font="Wingdings" w:char="F0E0"/>
-      </w:r>
-      <w:r>
-        <w:t>staggers</w:t>
-      </w:r>
-      <w:r>
-        <w:sym w:font="Wingdings" w:char="F0E0"/>
-      </w:r>
-      <w:r>
-        <w:t>damages w/o stagger</w:t>
+    </w:p>
+    <w:p>
+      <w:pPr>
+        <w:pStyle w:val="ListParagraph"/>
+        <w:numPr>
+          <w:ilvl w:val="2"/>
+          <w:numId w:val="3"/>
+        </w:numPr>
+        <w:spacing w:after="0" w:line="240" w:lineRule="auto"/>
+      </w:pPr>
+      <w:r>
+        <w:t xml:space="preserve">A pull slowly drains the </w:t>
+      </w:r>
+      <w:proofErr w:type="spellStart"/>
+      <w:r>
+        <w:t>mana</w:t>
+      </w:r>
+      <w:proofErr w:type="spellEnd"/>
+      <w:r>
+        <w:t xml:space="preserve"> </w:t>
+      </w:r>
+      <w:proofErr w:type="spellStart"/>
+      <w:r>
+        <w:t>cooldown</w:t>
+      </w:r>
+      <w:proofErr w:type="spellEnd"/>
+    </w:p>
+    <w:p>
+      <w:pPr>
+        <w:pStyle w:val="ListParagraph"/>
+        <w:numPr>
+          <w:ilvl w:val="2"/>
+          <w:numId w:val="3"/>
+        </w:numPr>
+        <w:spacing w:after="0" w:line="240" w:lineRule="auto"/>
+      </w:pPr>
+      <w:r>
+        <w:t>Possibly have the push/pull affect enemies of different masses (quake-push code probably already does)</w:t>
       </w:r>
     </w:p>
     <w:p>
@@ -1074,497 +1420,221 @@
         <w:pStyle w:val="ListParagraph"/>
         <w:numPr>
           <w:ilvl w:val="0"/>
-          <w:numId w:val="1"/>
-        </w:numPr>
-        <w:spacing w:after="0" w:line="240" w:lineRule="auto"/>
-      </w:pPr>
-      <w:r>
-        <w:t>Sticky</w:t>
-      </w:r>
-      <w:r>
-        <w:t>/recon</w:t>
-      </w:r>
-      <w:r>
-        <w:t xml:space="preserve"> distraction camera</w:t>
-      </w:r>
-    </w:p>
-    <w:p>
-      <w:pPr>
-        <w:pStyle w:val="ListParagraph"/>
-        <w:numPr>
-          <w:ilvl w:val="1"/>
-          <w:numId w:val="1"/>
-        </w:numPr>
-        <w:spacing w:after="0" w:line="240" w:lineRule="auto"/>
-      </w:pPr>
-      <w:r>
-        <w:t xml:space="preserve">Changes player POV to </w:t>
+          <w:numId w:val="3"/>
+        </w:numPr>
+        <w:spacing w:after="0" w:line="240" w:lineRule="auto"/>
+      </w:pPr>
+      <w:r>
+        <w:t>Raise dead</w:t>
+      </w:r>
+    </w:p>
+    <w:p>
+      <w:pPr>
+        <w:pStyle w:val="ListParagraph"/>
+        <w:numPr>
+          <w:ilvl w:val="1"/>
+          <w:numId w:val="3"/>
+        </w:numPr>
+        <w:spacing w:after="0" w:line="240" w:lineRule="auto"/>
+      </w:pPr>
+      <w:r>
+        <w:t xml:space="preserve">Green </w:t>
+      </w:r>
+      <w:r>
+        <w:t>lightning animation</w:t>
+      </w:r>
+    </w:p>
+    <w:p>
+      <w:pPr>
+        <w:pStyle w:val="ListParagraph"/>
+        <w:numPr>
+          <w:ilvl w:val="1"/>
+          <w:numId w:val="3"/>
+        </w:numPr>
+        <w:spacing w:after="0" w:line="240" w:lineRule="auto"/>
+      </w:pPr>
+      <w:r>
+        <w:t>Only works on recently dead enemies prior to its dissolve code executing</w:t>
+      </w:r>
+    </w:p>
+    <w:p>
+      <w:pPr>
+        <w:pStyle w:val="ListParagraph"/>
+        <w:numPr>
+          <w:ilvl w:val="1"/>
+          <w:numId w:val="3"/>
+        </w:numPr>
+        <w:spacing w:after="0" w:line="240" w:lineRule="auto"/>
+      </w:pPr>
+      <w:r>
+        <w:t>Raises the enemy</w:t>
+      </w:r>
+      <w:r>
+        <w:t xml:space="preserve"> to target other enemies AND follow the player</w:t>
+      </w:r>
+    </w:p>
+    <w:p>
+      <w:pPr>
+        <w:pStyle w:val="ListParagraph"/>
+        <w:numPr>
+          <w:ilvl w:val="1"/>
+          <w:numId w:val="3"/>
+        </w:numPr>
+        <w:spacing w:after="0" w:line="240" w:lineRule="auto"/>
+      </w:pPr>
+      <w:r>
+        <w:t>A broken cast restarts the dissolve countdown</w:t>
+      </w:r>
+    </w:p>
+    <w:p>
+      <w:pPr>
+        <w:pStyle w:val="ListParagraph"/>
+        <w:numPr>
+          <w:ilvl w:val="1"/>
+          <w:numId w:val="3"/>
+        </w:numPr>
+        <w:spacing w:after="0" w:line="240" w:lineRule="auto"/>
+      </w:pPr>
+      <w:r>
+        <w:t>The spell must be cast for a certain duration in order to fully raise the dead</w:t>
+      </w:r>
+    </w:p>
+    <w:p>
+      <w:pPr>
+        <w:pStyle w:val="ListParagraph"/>
+        <w:numPr>
+          <w:ilvl w:val="0"/>
+          <w:numId w:val="3"/>
+        </w:numPr>
+        <w:spacing w:after="0" w:line="240" w:lineRule="auto"/>
+      </w:pPr>
+      <w:r>
+        <w:t>Localized shrou</w:t>
+      </w:r>
+      <w:r>
+        <w:t>d</w:t>
+      </w:r>
+    </w:p>
+    <w:p>
+      <w:pPr>
+        <w:pStyle w:val="ListParagraph"/>
+        <w:numPr>
+          <w:ilvl w:val="1"/>
+          <w:numId w:val="3"/>
+        </w:numPr>
+        <w:spacing w:after="0" w:line="240" w:lineRule="auto"/>
+      </w:pPr>
+      <w:r>
+        <w:t>Creates a dark/thick cloud around player AND follows the player as long as it’s being cast</w:t>
+      </w:r>
+    </w:p>
+    <w:p>
+      <w:pPr>
+        <w:pStyle w:val="ListParagraph"/>
+        <w:numPr>
+          <w:ilvl w:val="1"/>
+          <w:numId w:val="3"/>
+        </w:numPr>
+        <w:spacing w:after="0" w:line="240" w:lineRule="auto"/>
+      </w:pPr>
+      <w:r>
+        <w:t>Use dark matter gun projectile graphics</w:t>
+      </w:r>
+    </w:p>
+    <w:p>
+      <w:pPr>
+        <w:pStyle w:val="ListParagraph"/>
+        <w:numPr>
+          <w:ilvl w:val="1"/>
+          <w:numId w:val="3"/>
+        </w:numPr>
+        <w:spacing w:after="0" w:line="240" w:lineRule="auto"/>
+      </w:pPr>
+      <w:r>
+        <w:t>Reduces player light levels such that the enemies cannot see the player</w:t>
+      </w:r>
+    </w:p>
+    <w:p>
+      <w:pPr>
+        <w:pStyle w:val="ListParagraph"/>
+        <w:numPr>
+          <w:ilvl w:val="1"/>
+          <w:numId w:val="3"/>
+        </w:numPr>
+        <w:spacing w:after="0" w:line="240" w:lineRule="auto"/>
+      </w:pPr>
+      <w:r>
+        <w:t>Shroud lasts for a few moments after the cast stops (allowing the player to attack from within the shroud</w:t>
+      </w:r>
+      <w:r>
+        <w:t>—hence “Black Thunder”)</w:t>
+      </w:r>
+    </w:p>
+    <w:p>
+      <w:pPr>
+        <w:pStyle w:val="ListParagraph"/>
+        <w:numPr>
+          <w:ilvl w:val="1"/>
+          <w:numId w:val="3"/>
+        </w:numPr>
+        <w:spacing w:after="0" w:line="240" w:lineRule="auto"/>
+      </w:pPr>
+      <w:r>
+        <w:t>Possibly cause enemies to “cower” animation who would target the player while in shroud</w:t>
+      </w:r>
+    </w:p>
+    <w:p>
+      <w:pPr>
+        <w:pStyle w:val="ListParagraph"/>
+        <w:spacing w:after="0" w:line="240" w:lineRule="auto"/>
+        <w:ind w:left="1440"/>
+      </w:pPr>
+    </w:p>
+    <w:p>
+      <w:pPr>
+        <w:spacing w:after="0" w:line="240" w:lineRule="auto"/>
+        <w:rPr>
+          <w:b/>
+          <w:u w:val="single"/>
+        </w:rPr>
+      </w:pPr>
+      <w:r>
+        <w:rPr>
+          <w:b/>
+          <w:u w:val="single"/>
+        </w:rPr>
+        <w:t>Magic System</w:t>
+      </w:r>
+    </w:p>
+    <w:p>
+      <w:pPr>
+        <w:pStyle w:val="ListParagraph"/>
+        <w:numPr>
+          <w:ilvl w:val="0"/>
+          <w:numId w:val="4"/>
+        </w:numPr>
+        <w:spacing w:after="0" w:line="240" w:lineRule="auto"/>
+      </w:pPr>
+      <w:r>
+        <w:t xml:space="preserve">Change a </w:t>
       </w:r>
       <w:r>
         <w:rPr>
           <w:i/>
           <w:u w:val="single"/>
         </w:rPr>
-        <w:t>point</w:t>
-      </w:r>
-      <w:r>
-        <w:t xml:space="preserve"> of camera contact (and possibly to projectile as it flies)</w:t>
-      </w:r>
-    </w:p>
-    <w:p>
-      <w:pPr>
-        <w:pStyle w:val="ListParagraph"/>
-        <w:numPr>
-          <w:ilvl w:val="2"/>
-          <w:numId w:val="1"/>
-        </w:numPr>
-        <w:spacing w:after="0" w:line="240" w:lineRule="auto"/>
-      </w:pPr>
-      <w:r>
-        <w:t>Possibly a</w:t>
-      </w:r>
-      <w:r>
-        <w:t>llow player to look around with</w:t>
-      </w:r>
-      <w:r>
-        <w:t>out moving</w:t>
-      </w:r>
-    </w:p>
-    <w:p>
-      <w:pPr>
-        <w:pStyle w:val="ListParagraph"/>
-        <w:numPr>
-          <w:ilvl w:val="1"/>
-          <w:numId w:val="1"/>
-        </w:numPr>
-        <w:spacing w:after="0" w:line="240" w:lineRule="auto"/>
-      </w:pPr>
-      <w:r>
-        <w:t>Player triggers a sound that emanates from the projectile</w:t>
-      </w:r>
-    </w:p>
-    <w:p>
-      <w:pPr>
-        <w:pStyle w:val="ListParagraph"/>
-        <w:numPr>
-          <w:ilvl w:val="1"/>
-          <w:numId w:val="1"/>
-        </w:numPr>
-        <w:spacing w:after="0" w:line="240" w:lineRule="auto"/>
-      </w:pPr>
-      <w:r>
-        <w:t>The particular sound draws enemies towards it</w:t>
-      </w:r>
-    </w:p>
-    <w:p>
-      <w:pPr>
-        <w:pStyle w:val="ListParagraph"/>
-        <w:numPr>
-          <w:ilvl w:val="1"/>
-          <w:numId w:val="1"/>
-        </w:numPr>
-        <w:spacing w:after="0" w:line="240" w:lineRule="auto"/>
-        <w:rPr>
-          <w:i/>
-        </w:rPr>
-      </w:pPr>
-      <w:r>
-        <w:rPr>
-          <w:i/>
-        </w:rPr>
-        <w:t>Possibly combine with paralysis gas and/or</w:t>
-      </w:r>
-      <w:r>
-        <w:rPr>
-          <w:i/>
-        </w:rPr>
-        <w:t xml:space="preserve"> player-trigger explosion</w:t>
-      </w:r>
-      <w:r>
-        <w:rPr>
-          <w:i/>
-        </w:rPr>
-        <w:t xml:space="preserve"> routines</w:t>
-      </w:r>
-    </w:p>
-    <w:p>
-      <w:pPr>
-        <w:pStyle w:val="ListParagraph"/>
-        <w:numPr>
-          <w:ilvl w:val="1"/>
-          <w:numId w:val="1"/>
-        </w:numPr>
-        <w:spacing w:after="0" w:line="240" w:lineRule="auto"/>
-      </w:pPr>
-      <w:r>
-        <w:t>Player uses separate key-press to return to player POV</w:t>
-      </w:r>
-    </w:p>
-    <w:p>
-      <w:pPr>
-        <w:spacing w:after="0" w:line="240" w:lineRule="auto"/>
-        <w:rPr>
-          <w:b/>
-        </w:rPr>
-      </w:pPr>
-    </w:p>
-    <w:p>
-      <w:pPr>
-        <w:spacing w:after="0" w:line="240" w:lineRule="auto"/>
-        <w:rPr>
-          <w:b/>
-          <w:u w:val="single"/>
-        </w:rPr>
-      </w:pPr>
-      <w:r>
-        <w:rPr>
-          <w:b/>
-          <w:u w:val="single"/>
-        </w:rPr>
-        <w:t>Four (4) Magic Spells</w:t>
-      </w:r>
-    </w:p>
-    <w:p>
-      <w:pPr>
-        <w:pStyle w:val="ListParagraph"/>
-        <w:numPr>
-          <w:ilvl w:val="0"/>
-          <w:numId w:val="3"/>
-        </w:numPr>
-        <w:spacing w:after="0" w:line="240" w:lineRule="auto"/>
-      </w:pPr>
-      <w:r>
-        <w:t>Chain lightning hand</w:t>
-      </w:r>
-    </w:p>
-    <w:p>
-      <w:pPr>
-        <w:pStyle w:val="ListParagraph"/>
-        <w:numPr>
-          <w:ilvl w:val="1"/>
-          <w:numId w:val="3"/>
-        </w:numPr>
-        <w:spacing w:after="0" w:line="240" w:lineRule="auto"/>
-      </w:pPr>
-      <w:r>
-        <w:t>Player body animation</w:t>
-      </w:r>
-      <w:r>
-        <w:t>, use the chaining code from the lightning gun</w:t>
-      </w:r>
-    </w:p>
-    <w:p>
-      <w:pPr>
-        <w:pStyle w:val="ListParagraph"/>
-        <w:numPr>
-          <w:ilvl w:val="1"/>
-          <w:numId w:val="3"/>
-        </w:numPr>
-        <w:spacing w:after="0" w:line="240" w:lineRule="auto"/>
-      </w:pPr>
-      <w:r>
-        <w:t>Make it sticker and more damaging</w:t>
-      </w:r>
-    </w:p>
-    <w:p>
-      <w:pPr>
-        <w:pStyle w:val="ListParagraph"/>
-        <w:numPr>
-          <w:ilvl w:val="0"/>
-          <w:numId w:val="3"/>
-        </w:numPr>
-        <w:spacing w:after="0" w:line="240" w:lineRule="auto"/>
-      </w:pPr>
-      <w:r>
-        <w:t>Force push/pull telekinesis</w:t>
-      </w:r>
-    </w:p>
-    <w:p>
-      <w:pPr>
-        <w:pStyle w:val="ListParagraph"/>
-        <w:numPr>
-          <w:ilvl w:val="1"/>
-          <w:numId w:val="3"/>
-        </w:numPr>
-        <w:spacing w:after="0" w:line="240" w:lineRule="auto"/>
-      </w:pPr>
-      <w:r>
-        <w:t>One button pulls a single targeted item in, ano</w:t>
-      </w:r>
-      <w:r>
-        <w:t>ther forcefully pushes it away</w:t>
-      </w:r>
-    </w:p>
-    <w:p>
-      <w:pPr>
-        <w:pStyle w:val="ListParagraph"/>
-        <w:numPr>
-          <w:ilvl w:val="2"/>
-          <w:numId w:val="3"/>
-        </w:numPr>
-        <w:spacing w:after="0" w:line="240" w:lineRule="auto"/>
-      </w:pPr>
-      <w:r>
-        <w:t>possibly making it a projectile or doing damage to the thrown enemy if its momentu</w:t>
-      </w:r>
-      <w:r>
-        <w:t>m is suddenly stopped by a wall</w:t>
-      </w:r>
-    </w:p>
-    <w:p>
-      <w:pPr>
-        <w:pStyle w:val="ListParagraph"/>
-        <w:numPr>
-          <w:ilvl w:val="2"/>
-          <w:numId w:val="3"/>
-        </w:numPr>
-        <w:spacing w:after="0" w:line="240" w:lineRule="auto"/>
-      </w:pPr>
-      <w:r>
-        <w:t xml:space="preserve">A push takes a chunk out of the </w:t>
+        <w:t>single</w:t>
+      </w:r>
+      <w:r>
+        <w:t xml:space="preserve"> item to </w:t>
       </w:r>
       <w:proofErr w:type="spellStart"/>
       <w:r>
-        <w:t>mana</w:t>
+        <w:t>insta</w:t>
       </w:r>
       <w:proofErr w:type="spellEnd"/>
       <w:r>
-        <w:t xml:space="preserve"> </w:t>
-      </w:r>
-      <w:proofErr w:type="spellStart"/>
-      <w:r>
-        <w:t>cooldown</w:t>
-      </w:r>
-      <w:proofErr w:type="spellEnd"/>
-    </w:p>
-    <w:p>
-      <w:pPr>
-        <w:pStyle w:val="ListParagraph"/>
-        <w:numPr>
-          <w:ilvl w:val="2"/>
-          <w:numId w:val="3"/>
-        </w:numPr>
-        <w:spacing w:after="0" w:line="240" w:lineRule="auto"/>
-      </w:pPr>
-      <w:r>
-        <w:t xml:space="preserve">A pull slowly drains the </w:t>
-      </w:r>
-      <w:proofErr w:type="spellStart"/>
-      <w:r>
-        <w:t>mana</w:t>
-      </w:r>
-      <w:proofErr w:type="spellEnd"/>
-      <w:r>
-        <w:t xml:space="preserve"> </w:t>
-      </w:r>
-      <w:proofErr w:type="spellStart"/>
-      <w:r>
-        <w:t>cooldown</w:t>
-      </w:r>
-      <w:proofErr w:type="spellEnd"/>
-    </w:p>
-    <w:p>
-      <w:pPr>
-        <w:pStyle w:val="ListParagraph"/>
-        <w:numPr>
-          <w:ilvl w:val="2"/>
-          <w:numId w:val="3"/>
-        </w:numPr>
-        <w:spacing w:after="0" w:line="240" w:lineRule="auto"/>
-      </w:pPr>
-      <w:r>
-        <w:t>Possibly have the push/pull affect enemies of different masses (quake-push code probably already does)</w:t>
-      </w:r>
-    </w:p>
-    <w:p>
-      <w:pPr>
-        <w:pStyle w:val="ListParagraph"/>
-        <w:numPr>
-          <w:ilvl w:val="0"/>
-          <w:numId w:val="3"/>
-        </w:numPr>
-        <w:spacing w:after="0" w:line="240" w:lineRule="auto"/>
-      </w:pPr>
-      <w:r>
-        <w:t>Raise dead</w:t>
-      </w:r>
-    </w:p>
-    <w:p>
-      <w:pPr>
-        <w:pStyle w:val="ListParagraph"/>
-        <w:numPr>
-          <w:ilvl w:val="1"/>
-          <w:numId w:val="3"/>
-        </w:numPr>
-        <w:spacing w:after="0" w:line="240" w:lineRule="auto"/>
-      </w:pPr>
-      <w:r>
-        <w:t xml:space="preserve">Green </w:t>
-      </w:r>
-      <w:r>
-        <w:t>lightning animation</w:t>
-      </w:r>
-    </w:p>
-    <w:p>
-      <w:pPr>
-        <w:pStyle w:val="ListParagraph"/>
-        <w:numPr>
-          <w:ilvl w:val="1"/>
-          <w:numId w:val="3"/>
-        </w:numPr>
-        <w:spacing w:after="0" w:line="240" w:lineRule="auto"/>
-      </w:pPr>
-      <w:r>
-        <w:t>Only works on recently dead enemies prior to its dissolve code executing</w:t>
-      </w:r>
-    </w:p>
-    <w:p>
-      <w:pPr>
-        <w:pStyle w:val="ListParagraph"/>
-        <w:numPr>
-          <w:ilvl w:val="1"/>
-          <w:numId w:val="3"/>
-        </w:numPr>
-        <w:spacing w:after="0" w:line="240" w:lineRule="auto"/>
-      </w:pPr>
-      <w:r>
-        <w:t>Raises the enemy</w:t>
-      </w:r>
-      <w:r>
-        <w:t xml:space="preserve"> to target other enemies AND follow the player</w:t>
-      </w:r>
-    </w:p>
-    <w:p>
-      <w:pPr>
-        <w:pStyle w:val="ListParagraph"/>
-        <w:numPr>
-          <w:ilvl w:val="1"/>
-          <w:numId w:val="3"/>
-        </w:numPr>
-        <w:spacing w:after="0" w:line="240" w:lineRule="auto"/>
-      </w:pPr>
-      <w:r>
-        <w:t>A broken cast restarts the dissolve countdown</w:t>
-      </w:r>
-    </w:p>
-    <w:p>
-      <w:pPr>
-        <w:pStyle w:val="ListParagraph"/>
-        <w:numPr>
-          <w:ilvl w:val="1"/>
-          <w:numId w:val="3"/>
-        </w:numPr>
-        <w:spacing w:after="0" w:line="240" w:lineRule="auto"/>
-      </w:pPr>
-      <w:r>
-        <w:t>The spell must be cast for a certain duration in order to fully raise the dead</w:t>
-      </w:r>
-    </w:p>
-    <w:p>
-      <w:pPr>
-        <w:pStyle w:val="ListParagraph"/>
-        <w:numPr>
-          <w:ilvl w:val="0"/>
-          <w:numId w:val="3"/>
-        </w:numPr>
-        <w:spacing w:after="0" w:line="240" w:lineRule="auto"/>
-      </w:pPr>
-      <w:r>
-        <w:t>Localized shrou</w:t>
-      </w:r>
-      <w:r>
-        <w:t>d</w:t>
-      </w:r>
-    </w:p>
-    <w:p>
-      <w:pPr>
-        <w:pStyle w:val="ListParagraph"/>
-        <w:numPr>
-          <w:ilvl w:val="1"/>
-          <w:numId w:val="3"/>
-        </w:numPr>
-        <w:spacing w:after="0" w:line="240" w:lineRule="auto"/>
-      </w:pPr>
-      <w:r>
-        <w:t>Creates a dark/thick cloud around player AND follows the player as long as it’s being cast</w:t>
-      </w:r>
-    </w:p>
-    <w:p>
-      <w:pPr>
-        <w:pStyle w:val="ListParagraph"/>
-        <w:numPr>
-          <w:ilvl w:val="1"/>
-          <w:numId w:val="3"/>
-        </w:numPr>
-        <w:spacing w:after="0" w:line="240" w:lineRule="auto"/>
-      </w:pPr>
-      <w:r>
-        <w:t>Use dark matter gun projectile graphics</w:t>
-      </w:r>
-    </w:p>
-    <w:p>
-      <w:pPr>
-        <w:pStyle w:val="ListParagraph"/>
-        <w:numPr>
-          <w:ilvl w:val="1"/>
-          <w:numId w:val="3"/>
-        </w:numPr>
-        <w:spacing w:after="0" w:line="240" w:lineRule="auto"/>
-      </w:pPr>
-      <w:r>
-        <w:t>Reduces player light levels such that the enemies cannot see the player</w:t>
-      </w:r>
-    </w:p>
-    <w:p>
-      <w:pPr>
-        <w:pStyle w:val="ListParagraph"/>
-        <w:numPr>
-          <w:ilvl w:val="1"/>
-          <w:numId w:val="3"/>
-        </w:numPr>
-        <w:spacing w:after="0" w:line="240" w:lineRule="auto"/>
-      </w:pPr>
-      <w:r>
-        <w:t>Shroud lasts for a few moments after the cast stops (allowing the player to attack from within the shroud</w:t>
-      </w:r>
-      <w:r>
-        <w:t>—hence “Black Thunder”)</w:t>
-      </w:r>
-    </w:p>
-    <w:p>
-      <w:pPr>
-        <w:pStyle w:val="ListParagraph"/>
-        <w:numPr>
-          <w:ilvl w:val="1"/>
-          <w:numId w:val="3"/>
-        </w:numPr>
-        <w:spacing w:after="0" w:line="240" w:lineRule="auto"/>
-      </w:pPr>
-      <w:r>
-        <w:t>Possibly cause enemies to “cower” animation who would target the player while in shroud</w:t>
-      </w:r>
-    </w:p>
-    <w:p>
-      <w:pPr>
-        <w:pStyle w:val="ListParagraph"/>
-        <w:spacing w:after="0" w:line="240" w:lineRule="auto"/>
-        <w:ind w:left="1440"/>
-      </w:pPr>
-    </w:p>
-    <w:p>
-      <w:pPr>
-        <w:spacing w:after="0" w:line="240" w:lineRule="auto"/>
-        <w:rPr>
-          <w:b/>
-          <w:u w:val="single"/>
-        </w:rPr>
-      </w:pPr>
-      <w:r>
-        <w:rPr>
-          <w:b/>
-          <w:u w:val="single"/>
-        </w:rPr>
-        <w:t>Magic System</w:t>
+        <w:t>-reset all spells</w:t>
       </w:r>
     </w:p>
     <w:p>
@@ -1577,26 +1647,13 @@
         <w:spacing w:after="0" w:line="240" w:lineRule="auto"/>
       </w:pPr>
       <w:r>
-        <w:t xml:space="preserve">Change a </w:t>
-      </w:r>
-      <w:r>
-        <w:rPr>
-          <w:i/>
-          <w:u w:val="single"/>
-        </w:rPr>
-        <w:t>single</w:t>
-      </w:r>
-      <w:r>
-        <w:t xml:space="preserve"> item to </w:t>
+        <w:t xml:space="preserve">Extra: make god-mode give infinite </w:t>
       </w:r>
       <w:proofErr w:type="spellStart"/>
       <w:r>
-        <w:t>insta</w:t>
+        <w:t>mana</w:t>
       </w:r>
       <w:proofErr w:type="spellEnd"/>
-      <w:r>
-        <w:t>-reset all spells</w:t>
-      </w:r>
     </w:p>
     <w:p>
       <w:pPr>
@@ -1608,13 +1665,8 @@
         <w:spacing w:after="0" w:line="240" w:lineRule="auto"/>
       </w:pPr>
       <w:r>
-        <w:t xml:space="preserve">Extra: make god-mode give infinite </w:t>
-      </w:r>
-      <w:proofErr w:type="spellStart"/>
-      <w:r>
-        <w:t>mana</w:t>
-      </w:r>
-      <w:proofErr w:type="spellEnd"/>
+        <w:t>Different selection mechanism from main weapon scroll wheel (“ctrl” toggles)</w:t>
+      </w:r>
     </w:p>
     <w:p>
       <w:pPr>
@@ -1624,9 +1676,28 @@
           <w:numId w:val="4"/>
         </w:numPr>
         <w:spacing w:after="0" w:line="240" w:lineRule="auto"/>
-      </w:pPr>
-      <w:r>
-        <w:t>Different selection mechanism from main weapon scroll wheel (“ctrl” toggles)</w:t>
+        <w:rPr>
+          <w:b/>
+        </w:rPr>
+      </w:pPr>
+      <w:proofErr w:type="spellStart"/>
+      <w:r>
+        <w:t>Mana</w:t>
+      </w:r>
+      <w:proofErr w:type="spellEnd"/>
+      <w:r>
+        <w:t xml:space="preserve"> </w:t>
+      </w:r>
+      <w:r>
+        <w:t>duration/chunk use per spell (not a common “spell slot” or “</w:t>
+      </w:r>
+      <w:proofErr w:type="spellStart"/>
+      <w:r>
+        <w:t>mana</w:t>
+      </w:r>
+      <w:proofErr w:type="spellEnd"/>
+      <w:r>
+        <w:t xml:space="preserve"> pool”)</w:t>
       </w:r>
     </w:p>
     <w:p>
@@ -1641,31 +1712,34 @@
           <w:b/>
         </w:rPr>
       </w:pPr>
+      <w:r>
+        <w:t xml:space="preserve">Only begins </w:t>
+      </w:r>
       <w:proofErr w:type="spellStart"/>
       <w:r>
-        <w:t>Mana</w:t>
+        <w:t>regen</w:t>
       </w:r>
       <w:proofErr w:type="spellEnd"/>
       <w:r>
         <w:t xml:space="preserve"> </w:t>
       </w:r>
       <w:r>
-        <w:t>duration/chunk use per spell (not a common “spell slot” or “</w:t>
+        <w:t xml:space="preserve">once the full bar is </w:t>
       </w:r>
       <w:proofErr w:type="spellStart"/>
       <w:r>
-        <w:t>mana</w:t>
+        <w:t>depleated</w:t>
       </w:r>
       <w:proofErr w:type="spellEnd"/>
       <w:r>
-        <w:t xml:space="preserve"> pool”)</w:t>
-      </w:r>
-    </w:p>
-    <w:p>
-      <w:pPr>
-        <w:pStyle w:val="ListParagraph"/>
-        <w:numPr>
-          <w:ilvl w:val="0"/>
+        <w:t xml:space="preserve"> </w:t>
+      </w:r>
+    </w:p>
+    <w:p>
+      <w:pPr>
+        <w:pStyle w:val="ListParagraph"/>
+        <w:numPr>
+          <w:ilvl w:val="1"/>
           <w:numId w:val="4"/>
         </w:numPr>
         <w:spacing w:after="0" w:line="240" w:lineRule="auto"/>
@@ -1674,7 +1748,11 @@
         </w:rPr>
       </w:pPr>
       <w:r>
-        <w:t xml:space="preserve">Only begins </w:t>
+        <w:lastRenderedPageBreak/>
+        <w:t>can</w:t>
+      </w:r>
+      <w:r>
+        <w:t xml:space="preserve">not be cast while in </w:t>
       </w:r>
       <w:proofErr w:type="spellStart"/>
       <w:r>
@@ -1682,18 +1760,7 @@
       </w:r>
       <w:proofErr w:type="spellEnd"/>
       <w:r>
-        <w:t xml:space="preserve"> </w:t>
-      </w:r>
-      <w:r>
-        <w:t xml:space="preserve">once the full bar is </w:t>
-      </w:r>
-      <w:proofErr w:type="spellStart"/>
-      <w:r>
-        <w:t>depleated</w:t>
-      </w:r>
-      <w:proofErr w:type="spellEnd"/>
-      <w:r>
-        <w:t xml:space="preserve"> </w:t>
+        <w:t xml:space="preserve"> mode</w:t>
       </w:r>
     </w:p>
     <w:p>
@@ -1709,34 +1776,6 @@
         </w:rPr>
       </w:pPr>
       <w:r>
-        <w:t>can</w:t>
-      </w:r>
-      <w:r>
-        <w:t xml:space="preserve">not be cast while in </w:t>
-      </w:r>
-      <w:proofErr w:type="spellStart"/>
-      <w:r>
-        <w:t>regen</w:t>
-      </w:r>
-      <w:proofErr w:type="spellEnd"/>
-      <w:r>
-        <w:t xml:space="preserve"> mode</w:t>
-      </w:r>
-    </w:p>
-    <w:p>
-      <w:pPr>
-        <w:pStyle w:val="ListParagraph"/>
-        <w:numPr>
-          <w:ilvl w:val="1"/>
-          <w:numId w:val="4"/>
-        </w:numPr>
-        <w:spacing w:after="0" w:line="240" w:lineRule="auto"/>
-        <w:rPr>
-          <w:b/>
-        </w:rPr>
-      </w:pPr>
-      <w:r>
-        <w:lastRenderedPageBreak/>
         <w:t xml:space="preserve">each has its own </w:t>
       </w:r>
       <w:proofErr w:type="spellStart"/>

</xml_diff>

<commit_message>
work on portal gun in progress
</commit_message>
<xml_diff>
--- a/documents/TMF7_Work_Breakdown.docx
+++ b/documents/TMF7_Work_Breakdown.docx
@@ -51,146 +51,33 @@
     </w:p>
     <w:p>
       <w:pPr>
+        <w:pStyle w:val="ListParagraph"/>
         <w:spacing w:after="0" w:line="240" w:lineRule="auto"/>
         <w:rPr>
           <w:b/>
         </w:rPr>
       </w:pPr>
-      <w:r>
+    </w:p>
+    <w:p>
+      <w:pPr>
+        <w:spacing w:after="0" w:line="240" w:lineRule="auto"/>
         <w:rPr>
           <w:b/>
           <w:u w:val="single"/>
         </w:rPr>
-        <w:t>3</w:t>
-      </w:r>
+      </w:pPr>
       <w:r>
         <w:rPr>
           <w:b/>
           <w:u w:val="single"/>
-          <w:vertAlign w:val="superscript"/>
-        </w:rPr>
-        <w:t>rd</w:t>
+        </w:rPr>
+        <w:t>Player Light Levels vs. Enemy Targeting</w:t>
       </w:r>
       <w:r>
         <w:rPr>
           <w:b/>
           <w:u w:val="single"/>
         </w:rPr>
-        <w:t xml:space="preserve"> person</w:t>
-      </w:r>
-      <w:r>
-        <w:rPr>
-          <w:b/>
-          <w:u w:val="single"/>
-        </w:rPr>
-        <w:t xml:space="preserve"> </w:t>
-      </w:r>
-      <w:r>
-        <w:rPr>
-          <w:b/>
-        </w:rPr>
-        <w:t>(</w:t>
-      </w:r>
-      <w:proofErr w:type="spellStart"/>
-      <w:r>
-        <w:rPr>
-          <w:b/>
-        </w:rPr>
-        <w:t>pm_thirdperson</w:t>
-      </w:r>
-      <w:proofErr w:type="spellEnd"/>
-      <w:r>
-        <w:rPr>
-          <w:b/>
-        </w:rPr>
-        <w:t>)</w:t>
-      </w:r>
-    </w:p>
-    <w:p>
-      <w:pPr>
-        <w:pStyle w:val="ListParagraph"/>
-        <w:numPr>
-          <w:ilvl w:val="0"/>
-          <w:numId w:val="6"/>
-        </w:numPr>
-        <w:spacing w:after="0" w:line="240" w:lineRule="auto"/>
-        <w:rPr>
-          <w:b/>
-        </w:rPr>
-      </w:pPr>
-      <w:r>
-        <w:t>SysCVars.cpp</w:t>
-      </w:r>
-    </w:p>
-    <w:p>
-      <w:pPr>
-        <w:pStyle w:val="ListParagraph"/>
-        <w:numPr>
-          <w:ilvl w:val="0"/>
-          <w:numId w:val="6"/>
-        </w:numPr>
-        <w:spacing w:after="0" w:line="240" w:lineRule="auto"/>
-        <w:rPr>
-          <w:b/>
-        </w:rPr>
-      </w:pPr>
-      <w:r>
-        <w:t>Player.def</w:t>
-      </w:r>
-    </w:p>
-    <w:p>
-      <w:pPr>
-        <w:pStyle w:val="ListParagraph"/>
-        <w:numPr>
-          <w:ilvl w:val="0"/>
-          <w:numId w:val="6"/>
-        </w:numPr>
-        <w:spacing w:after="0" w:line="240" w:lineRule="auto"/>
-        <w:rPr>
-          <w:b/>
-        </w:rPr>
-      </w:pPr>
-      <w:r>
-        <w:t xml:space="preserve">Enable HUD (includes </w:t>
-      </w:r>
-      <w:proofErr w:type="spellStart"/>
-      <w:r>
-        <w:t>crossair</w:t>
-      </w:r>
-      <w:proofErr w:type="spellEnd"/>
-      <w:r>
-        <w:t>)</w:t>
-      </w:r>
-    </w:p>
-    <w:p>
-      <w:pPr>
-        <w:pStyle w:val="ListParagraph"/>
-        <w:spacing w:after="0" w:line="240" w:lineRule="auto"/>
-        <w:rPr>
-          <w:b/>
-        </w:rPr>
-      </w:pPr>
-    </w:p>
-    <w:p>
-      <w:pPr>
-        <w:spacing w:after="0" w:line="240" w:lineRule="auto"/>
-        <w:rPr>
-          <w:b/>
-          <w:u w:val="single"/>
-        </w:rPr>
-      </w:pPr>
-      <w:r>
-        <w:rPr>
-          <w:b/>
-          <w:u w:val="single"/>
-        </w:rPr>
-        <w:t>Player Light Levels vs. Enemy Targeting</w:t>
-      </w:r>
-      <w:r>
-        <w:rPr>
-          <w:b/>
-          <w:u w:val="single"/>
-        </w:rPr>
         <w:t xml:space="preserve"> System</w:t>
       </w:r>
     </w:p>
@@ -232,15 +119,7 @@
         </w:rPr>
       </w:pPr>
       <w:r>
-        <w:t>OR maybe on a limb-by-limb basis (</w:t>
-      </w:r>
-      <w:proofErr w:type="spellStart"/>
-      <w:r>
-        <w:t>eg</w:t>
-      </w:r>
-      <w:proofErr w:type="spellEnd"/>
-      <w:r>
-        <w:t xml:space="preserve"> the leg is sticking out)</w:t>
+        <w:t>OR maybe on a limb-by-limb basis (eg the leg is sticking out)</w:t>
       </w:r>
     </w:p>
     <w:p>
@@ -319,21 +198,7 @@
         <w:rPr>
           <w:color w:val="FF0000"/>
         </w:rPr>
-        <w:t xml:space="preserve">Modify appropriate AMMO </w:t>
-      </w:r>
-      <w:proofErr w:type="spellStart"/>
-      <w:r>
-        <w:rPr>
-          <w:color w:val="FF0000"/>
-        </w:rPr>
-        <w:t>def</w:t>
-      </w:r>
-      <w:proofErr w:type="spellEnd"/>
-      <w:r>
-        <w:rPr>
-          <w:color w:val="FF0000"/>
-        </w:rPr>
-        <w:t xml:space="preserve"> files to give ammo to appropriate weapons</w:t>
+        <w:t>Modify appropriate AMMO def files to give ammo to appropriate weapons</w:t>
       </w:r>
       <w:r>
         <w:rPr>
@@ -392,6 +257,19 @@
         <w:spacing w:after="0" w:line="240" w:lineRule="auto"/>
       </w:pPr>
       <w:r>
+        <w:t>Put gauntlet in single player</w:t>
+      </w:r>
+    </w:p>
+    <w:p>
+      <w:pPr>
+        <w:pStyle w:val="ListParagraph"/>
+        <w:numPr>
+          <w:ilvl w:val="1"/>
+          <w:numId w:val="1"/>
+        </w:numPr>
+        <w:spacing w:after="0" w:line="240" w:lineRule="auto"/>
+      </w:pPr>
+      <w:r>
         <w:t>Change g</w:t>
       </w:r>
       <w:r>
@@ -483,28 +361,12 @@
           <w:color w:val="FFC000"/>
         </w:rPr>
       </w:pPr>
-      <w:proofErr w:type="spellStart"/>
       <w:r>
         <w:rPr>
           <w:color w:val="FFC000"/>
         </w:rPr>
-        <w:t>Hitscan</w:t>
-      </w:r>
-      <w:proofErr w:type="spellEnd"/>
-      <w:r>
-        <w:rPr>
-          <w:color w:val="FFC000"/>
-        </w:rPr>
-        <w:t xml:space="preserve">/trace/radius </w:t>
-      </w:r>
-      <w:proofErr w:type="spellStart"/>
-      <w:r>
-        <w:rPr>
-          <w:color w:val="FFC000"/>
-        </w:rPr>
-        <w:t>cliplinks</w:t>
-      </w:r>
-      <w:proofErr w:type="spellEnd"/>
+        <w:t>Hitscan/trace/radius cliplinks</w:t>
+      </w:r>
     </w:p>
     <w:p>
       <w:pPr>
@@ -639,18 +501,8 @@
         <w:t>Greater damage</w:t>
       </w:r>
       <w:r>
-        <w:t xml:space="preserve">, not </w:t>
-      </w:r>
-      <w:proofErr w:type="spellStart"/>
-      <w:r>
-        <w:t>hitsc</w:t>
-      </w:r>
-      <w:bookmarkStart w:id="0" w:name="_GoBack"/>
-      <w:bookmarkEnd w:id="0"/>
-      <w:r>
-        <w:t>an</w:t>
-      </w:r>
-      <w:proofErr w:type="spellEnd"/>
+        <w:t>, not hitscan</w:t>
+      </w:r>
       <w:r>
         <w:t>?</w:t>
       </w:r>
@@ -758,21 +610,96 @@
         <w:rPr>
           <w:color w:val="A6A6A6" w:themeColor="background1" w:themeShade="A6"/>
         </w:rPr>
-        <w:t xml:space="preserve">Only affects </w:t>
-      </w:r>
-      <w:proofErr w:type="spellStart"/>
-      <w:r>
+        <w:t xml:space="preserve">Only affects strogg </w:t>
+      </w:r>
+    </w:p>
+    <w:p>
+      <w:pPr>
+        <w:pStyle w:val="ListParagraph"/>
+        <w:numPr>
+          <w:ilvl w:val="0"/>
+          <w:numId w:val="1"/>
+        </w:numPr>
+        <w:spacing w:after="0" w:line="240" w:lineRule="auto"/>
         <w:rPr>
           <w:color w:val="A6A6A6" w:themeColor="background1" w:themeShade="A6"/>
         </w:rPr>
-        <w:t>strogg</w:t>
-      </w:r>
-      <w:proofErr w:type="spellEnd"/>
+      </w:pPr>
       <w:r>
         <w:rPr>
           <w:color w:val="A6A6A6" w:themeColor="background1" w:themeShade="A6"/>
         </w:rPr>
-        <w:t xml:space="preserve"> </w:t>
+        <w:t>Flash-bang bomb</w:t>
+      </w:r>
+    </w:p>
+    <w:p>
+      <w:pPr>
+        <w:pStyle w:val="ListParagraph"/>
+        <w:numPr>
+          <w:ilvl w:val="1"/>
+          <w:numId w:val="1"/>
+        </w:numPr>
+        <w:spacing w:after="0" w:line="240" w:lineRule="auto"/>
+        <w:rPr>
+          <w:color w:val="A6A6A6" w:themeColor="background1" w:themeShade="A6"/>
+        </w:rPr>
+      </w:pPr>
+      <w:r>
+        <w:rPr>
+          <w:color w:val="A6A6A6" w:themeColor="background1" w:themeShade="A6"/>
+        </w:rPr>
+        <w:t xml:space="preserve">Temporary “blindness” </w:t>
+      </w:r>
+      <w:r>
+        <w:rPr>
+          <w:color w:val="A6A6A6" w:themeColor="background1" w:themeShade="A6"/>
+        </w:rPr>
+        <w:sym w:font="Wingdings" w:char="F0E0"/>
+      </w:r>
+      <w:r>
+        <w:rPr>
+          <w:color w:val="A6A6A6" w:themeColor="background1" w:themeShade="A6"/>
+        </w:rPr>
+        <w:t xml:space="preserve"> enemies have no target and/or randomly trigger attacks</w:t>
+      </w:r>
+      <w:r>
+        <w:rPr>
+          <w:color w:val="A6A6A6" w:themeColor="background1" w:themeShade="A6"/>
+        </w:rPr>
+        <w:t xml:space="preserve"> for a duration</w:t>
+      </w:r>
+    </w:p>
+    <w:p>
+      <w:pPr>
+        <w:pStyle w:val="ListParagraph"/>
+        <w:numPr>
+          <w:ilvl w:val="1"/>
+          <w:numId w:val="1"/>
+        </w:numPr>
+        <w:spacing w:after="0" w:line="240" w:lineRule="auto"/>
+        <w:rPr>
+          <w:color w:val="A6A6A6" w:themeColor="background1" w:themeShade="A6"/>
+        </w:rPr>
+      </w:pPr>
+      <w:r>
+        <w:rPr>
+          <w:color w:val="A6A6A6" w:themeColor="background1" w:themeShade="A6"/>
+        </w:rPr>
+        <w:t>Can affect p</w:t>
+      </w:r>
+      <w:r>
+        <w:rPr>
+          <w:color w:val="A6A6A6" w:themeColor="background1" w:themeShade="A6"/>
+        </w:rPr>
+        <w:t xml:space="preserve">layer </w:t>
+      </w:r>
+      <w:r>
+        <w:rPr>
+          <w:i/>
+          <w:color w:val="A6A6A6" w:themeColor="background1" w:themeShade="A6"/>
+          <w:u w:val="single"/>
+        </w:rPr>
+        <w:t xml:space="preserve">if looking at it </w:t>
       </w:r>
     </w:p>
     <w:p>
@@ -791,26 +718,19 @@
         <w:rPr>
           <w:color w:val="E36C0A" w:themeColor="accent6" w:themeShade="BF"/>
         </w:rPr>
-        <w:t>Flash-bang bomb</w:t>
-      </w:r>
-    </w:p>
-    <w:p>
-      <w:pPr>
-        <w:pStyle w:val="ListParagraph"/>
-        <w:numPr>
-          <w:ilvl w:val="1"/>
-          <w:numId w:val="1"/>
-        </w:numPr>
-        <w:spacing w:after="0" w:line="240" w:lineRule="auto"/>
+        <w:t xml:space="preserve">Sticky </w:t>
+      </w:r>
+      <w:r>
         <w:rPr>
           <w:color w:val="E36C0A" w:themeColor="accent6" w:themeShade="BF"/>
         </w:rPr>
-      </w:pPr>
+        <w:t>“jump plate”</w:t>
+      </w:r>
       <w:r>
         <w:rPr>
           <w:color w:val="E36C0A" w:themeColor="accent6" w:themeShade="BF"/>
         </w:rPr>
-        <w:t>Doesn’t have to be grenade projectile</w:t>
+        <w:t xml:space="preserve"> projectile</w:t>
       </w:r>
     </w:p>
     <w:p>
@@ -829,44 +749,83 @@
         <w:rPr>
           <w:color w:val="E36C0A" w:themeColor="accent6" w:themeShade="BF"/>
         </w:rPr>
-        <w:t xml:space="preserve">Temporary “blindness” </w:t>
-      </w:r>
-      <w:r>
+        <w:t>Only sticks to the world (not enemies/NPCs)</w:t>
+      </w:r>
+    </w:p>
+    <w:p>
+      <w:pPr>
+        <w:pStyle w:val="ListParagraph"/>
+        <w:numPr>
+          <w:ilvl w:val="1"/>
+          <w:numId w:val="1"/>
+        </w:numPr>
+        <w:spacing w:after="0" w:line="240" w:lineRule="auto"/>
         <w:rPr>
           <w:color w:val="E36C0A" w:themeColor="accent6" w:themeShade="BF"/>
         </w:rPr>
-        <w:sym w:font="Wingdings" w:char="F0E0"/>
-      </w:r>
+      </w:pPr>
       <w:r>
         <w:rPr>
           <w:color w:val="E36C0A" w:themeColor="accent6" w:themeShade="BF"/>
         </w:rPr>
-        <w:t xml:space="preserve"> enemies have no target and/or randomly trigger attacks</w:t>
-      </w:r>
-      <w:r>
+        <w:t>Forces enemy to be pushed vertically when touched</w:t>
+      </w:r>
+    </w:p>
+    <w:p>
+      <w:pPr>
+        <w:pStyle w:val="ListParagraph"/>
+        <w:numPr>
+          <w:ilvl w:val="1"/>
+          <w:numId w:val="1"/>
+        </w:numPr>
+        <w:spacing w:after="0" w:line="240" w:lineRule="auto"/>
         <w:rPr>
           <w:color w:val="E36C0A" w:themeColor="accent6" w:themeShade="BF"/>
         </w:rPr>
-        <w:t xml:space="preserve"> for a duration</w:t>
-      </w:r>
-    </w:p>
-    <w:p>
-      <w:pPr>
-        <w:pStyle w:val="ListParagraph"/>
-        <w:numPr>
-          <w:ilvl w:val="1"/>
-          <w:numId w:val="1"/>
-        </w:numPr>
-        <w:spacing w:after="0" w:line="240" w:lineRule="auto"/>
+      </w:pPr>
+      <w:r>
         <w:rPr>
           <w:color w:val="E36C0A" w:themeColor="accent6" w:themeShade="BF"/>
         </w:rPr>
-      </w:pPr>
-      <w:r>
+        <w:t>Duration of stagger animation and/or ragdoll trigger</w:t>
+      </w:r>
+    </w:p>
+    <w:p>
+      <w:pPr>
+        <w:pStyle w:val="ListParagraph"/>
+        <w:numPr>
+          <w:ilvl w:val="1"/>
+          <w:numId w:val="1"/>
+        </w:numPr>
+        <w:spacing w:after="0" w:line="240" w:lineRule="auto"/>
         <w:rPr>
           <w:color w:val="E36C0A" w:themeColor="accent6" w:themeShade="BF"/>
         </w:rPr>
-        <w:t xml:space="preserve">Can affect player (double vision) </w:t>
+      </w:pPr>
+      <w:r>
+        <w:rPr>
+          <w:color w:val="E36C0A" w:themeColor="accent6" w:themeShade="BF"/>
+        </w:rPr>
+        <w:t>Permanent fixture (doesn’t disable after one enemy trips)</w:t>
+      </w:r>
+    </w:p>
+    <w:p>
+      <w:pPr>
+        <w:pStyle w:val="ListParagraph"/>
+        <w:numPr>
+          <w:ilvl w:val="1"/>
+          <w:numId w:val="1"/>
+        </w:numPr>
+        <w:spacing w:after="0" w:line="240" w:lineRule="auto"/>
+        <w:rPr>
+          <w:color w:val="E36C0A" w:themeColor="accent6" w:themeShade="BF"/>
+        </w:rPr>
+      </w:pPr>
+      <w:r>
+        <w:rPr>
+          <w:color w:val="E36C0A" w:themeColor="accent6" w:themeShade="BF"/>
+        </w:rPr>
+        <w:t xml:space="preserve">Doesn’t affect legless/flying enemies who don’t </w:t>
       </w:r>
       <w:r>
         <w:rPr>
@@ -874,13 +833,54 @@
           <w:color w:val="E36C0A" w:themeColor="accent6" w:themeShade="BF"/>
           <w:u w:val="single"/>
         </w:rPr>
-        <w:t xml:space="preserve">if looking at it </w:t>
-      </w:r>
-      <w:r>
+        <w:t>physically touch it</w:t>
+      </w:r>
+    </w:p>
+    <w:p>
+      <w:pPr>
+        <w:pStyle w:val="ListParagraph"/>
+        <w:numPr>
+          <w:ilvl w:val="1"/>
+          <w:numId w:val="1"/>
+        </w:numPr>
+        <w:spacing w:after="0" w:line="240" w:lineRule="auto"/>
         <w:rPr>
           <w:color w:val="E36C0A" w:themeColor="accent6" w:themeShade="BF"/>
         </w:rPr>
-        <w:t>(possibly)</w:t>
+      </w:pPr>
+      <w:r>
+        <w:rPr>
+          <w:color w:val="E36C0A" w:themeColor="accent6" w:themeShade="BF"/>
+        </w:rPr>
+        <w:t>Doesn’t affect player AND player doesn’t deactivate it</w:t>
+      </w:r>
+    </w:p>
+    <w:p>
+      <w:pPr>
+        <w:pStyle w:val="ListParagraph"/>
+        <w:numPr>
+          <w:ilvl w:val="1"/>
+          <w:numId w:val="1"/>
+        </w:numPr>
+        <w:spacing w:after="0" w:line="240" w:lineRule="auto"/>
+        <w:rPr>
+          <w:i/>
+          <w:color w:val="E36C0A" w:themeColor="accent6" w:themeShade="BF"/>
+        </w:rPr>
+      </w:pPr>
+      <w:r>
+        <w:rPr>
+          <w:i/>
+          <w:color w:val="E36C0A" w:themeColor="accent6" w:themeShade="BF"/>
+        </w:rPr>
+        <w:t>Easier visual demonstr</w:t>
+      </w:r>
+      <w:r>
+        <w:rPr>
+          <w:i/>
+          <w:color w:val="E36C0A" w:themeColor="accent6" w:themeShade="BF"/>
+        </w:rPr>
+        <w:t>ation than sticky proximity bomb</w:t>
       </w:r>
     </w:p>
     <w:p>
@@ -893,85 +893,165 @@
         <w:spacing w:after="0" w:line="240" w:lineRule="auto"/>
       </w:pPr>
       <w:r>
-        <w:t xml:space="preserve">Sticky </w:t>
-      </w:r>
-      <w:r>
-        <w:t>“jump plate”</w:t>
-      </w:r>
-      <w:r>
-        <w:t xml:space="preserve"> projectile</w:t>
-      </w:r>
-    </w:p>
-    <w:p>
-      <w:pPr>
-        <w:pStyle w:val="ListParagraph"/>
-        <w:numPr>
-          <w:ilvl w:val="1"/>
-          <w:numId w:val="1"/>
-        </w:numPr>
-        <w:spacing w:after="0" w:line="240" w:lineRule="auto"/>
-      </w:pPr>
-      <w:r>
-        <w:t>Forces enemy to be pushed vertically when touched</w:t>
-      </w:r>
-    </w:p>
-    <w:p>
-      <w:pPr>
-        <w:pStyle w:val="ListParagraph"/>
-        <w:numPr>
-          <w:ilvl w:val="1"/>
-          <w:numId w:val="1"/>
-        </w:numPr>
-        <w:spacing w:after="0" w:line="240" w:lineRule="auto"/>
-      </w:pPr>
-      <w:r>
-        <w:t>Duration of stagger animation and/or ragdoll trigger</w:t>
-      </w:r>
-    </w:p>
-    <w:p>
-      <w:pPr>
-        <w:pStyle w:val="ListParagraph"/>
-        <w:numPr>
-          <w:ilvl w:val="1"/>
-          <w:numId w:val="1"/>
-        </w:numPr>
-        <w:spacing w:after="0" w:line="240" w:lineRule="auto"/>
-      </w:pPr>
-      <w:r>
-        <w:t>Permanent fixture (doesn’t disable after one enemy trips)</w:t>
-      </w:r>
-    </w:p>
-    <w:p>
-      <w:pPr>
-        <w:pStyle w:val="ListParagraph"/>
-        <w:numPr>
-          <w:ilvl w:val="1"/>
-          <w:numId w:val="1"/>
-        </w:numPr>
-        <w:spacing w:after="0" w:line="240" w:lineRule="auto"/>
-      </w:pPr>
-      <w:r>
-        <w:t xml:space="preserve">Doesn’t affect legless/flying enemies who don’t </w:t>
+        <w:t>Shotgun TASER</w:t>
+      </w:r>
+    </w:p>
+    <w:p>
+      <w:pPr>
+        <w:pStyle w:val="ListParagraph"/>
+        <w:numPr>
+          <w:ilvl w:val="1"/>
+          <w:numId w:val="1"/>
+        </w:numPr>
+        <w:spacing w:after="0" w:line="240" w:lineRule="auto"/>
+      </w:pPr>
+      <w:r>
+        <w:t>Enemy gets electrocution/stagger/ragdoll animation/trigger</w:t>
+      </w:r>
+    </w:p>
+    <w:p>
+      <w:pPr>
+        <w:pStyle w:val="ListParagraph"/>
+        <w:numPr>
+          <w:ilvl w:val="1"/>
+          <w:numId w:val="1"/>
+        </w:numPr>
+        <w:spacing w:after="0" w:line="240" w:lineRule="auto"/>
+      </w:pPr>
+      <w:r>
+        <w:t>Different sound and projectile (possible two-wire line travelling from gun)</w:t>
+      </w:r>
+    </w:p>
+    <w:p>
+      <w:pPr>
+        <w:pStyle w:val="ListParagraph"/>
+        <w:numPr>
+          <w:ilvl w:val="1"/>
+          <w:numId w:val="1"/>
+        </w:numPr>
+        <w:spacing w:after="0" w:line="240" w:lineRule="auto"/>
+      </w:pPr>
+      <w:r>
+        <w:lastRenderedPageBreak/>
+        <w:t>Railgun is a hitscan that produces a visible trail the sustains for a duration</w:t>
+      </w:r>
+    </w:p>
+    <w:p>
+      <w:pPr>
+        <w:pStyle w:val="ListParagraph"/>
+        <w:numPr>
+          <w:ilvl w:val="1"/>
+          <w:numId w:val="1"/>
+        </w:numPr>
+        <w:spacing w:after="0" w:line="240" w:lineRule="auto"/>
+      </w:pPr>
+      <w:r>
+        <w:t xml:space="preserve">Extra: depending on enemy </w:t>
+      </w:r>
+      <w:r>
+        <w:t>mass</w:t>
+      </w:r>
+      <w:r>
+        <w:t xml:space="preserve"> it ragdolls</w:t>
+      </w:r>
+      <w:r>
+        <w:sym w:font="Wingdings" w:char="F0E0"/>
+      </w:r>
+      <w:r>
+        <w:t>staggers</w:t>
+      </w:r>
+      <w:r>
+        <w:sym w:font="Wingdings" w:char="F0E0"/>
+      </w:r>
+      <w:r>
+        <w:t>damages w/o stagger</w:t>
+      </w:r>
+    </w:p>
+    <w:p>
+      <w:pPr>
+        <w:pStyle w:val="ListParagraph"/>
+        <w:numPr>
+          <w:ilvl w:val="0"/>
+          <w:numId w:val="1"/>
+        </w:numPr>
+        <w:spacing w:after="0" w:line="240" w:lineRule="auto"/>
+      </w:pPr>
+      <w:r>
+        <w:t>Sticky</w:t>
+      </w:r>
+      <w:r>
+        <w:t>/recon</w:t>
+      </w:r>
+      <w:r>
+        <w:t xml:space="preserve"> distraction camera</w:t>
+      </w:r>
+    </w:p>
+    <w:p>
+      <w:pPr>
+        <w:pStyle w:val="ListParagraph"/>
+        <w:numPr>
+          <w:ilvl w:val="1"/>
+          <w:numId w:val="1"/>
+        </w:numPr>
+        <w:spacing w:after="0" w:line="240" w:lineRule="auto"/>
+      </w:pPr>
+      <w:r>
+        <w:t xml:space="preserve">Changes player POV to </w:t>
       </w:r>
       <w:r>
         <w:rPr>
           <w:i/>
           <w:u w:val="single"/>
         </w:rPr>
-        <w:t>physically touch it</w:t>
-      </w:r>
-    </w:p>
-    <w:p>
-      <w:pPr>
-        <w:pStyle w:val="ListParagraph"/>
-        <w:numPr>
-          <w:ilvl w:val="1"/>
-          <w:numId w:val="1"/>
-        </w:numPr>
-        <w:spacing w:after="0" w:line="240" w:lineRule="auto"/>
-      </w:pPr>
-      <w:r>
-        <w:t>Doesn’t affect player AND player doesn’t deactivate it</w:t>
+        <w:t>point</w:t>
+      </w:r>
+      <w:r>
+        <w:t xml:space="preserve"> of camera contact (and possibly to projectile as it flies)</w:t>
+      </w:r>
+    </w:p>
+    <w:p>
+      <w:pPr>
+        <w:pStyle w:val="ListParagraph"/>
+        <w:numPr>
+          <w:ilvl w:val="2"/>
+          <w:numId w:val="1"/>
+        </w:numPr>
+        <w:spacing w:after="0" w:line="240" w:lineRule="auto"/>
+      </w:pPr>
+      <w:r>
+        <w:t>Possibly a</w:t>
+      </w:r>
+      <w:r>
+        <w:t>llow player to look around with</w:t>
+      </w:r>
+      <w:r>
+        <w:t>out moving</w:t>
+      </w:r>
+    </w:p>
+    <w:p>
+      <w:pPr>
+        <w:pStyle w:val="ListParagraph"/>
+        <w:numPr>
+          <w:ilvl w:val="1"/>
+          <w:numId w:val="1"/>
+        </w:numPr>
+        <w:spacing w:after="0" w:line="240" w:lineRule="auto"/>
+      </w:pPr>
+      <w:r>
+        <w:t>Player triggers a sound that emanates from the projectile</w:t>
+      </w:r>
+    </w:p>
+    <w:p>
+      <w:pPr>
+        <w:pStyle w:val="ListParagraph"/>
+        <w:numPr>
+          <w:ilvl w:val="1"/>
+          <w:numId w:val="1"/>
+        </w:numPr>
+        <w:spacing w:after="0" w:line="240" w:lineRule="auto"/>
+      </w:pPr>
+      <w:r>
+        <w:t>The particular sound draws enemies towards it</w:t>
       </w:r>
     </w:p>
     <w:p>
@@ -990,26 +1070,56 @@
         <w:rPr>
           <w:i/>
         </w:rPr>
-        <w:lastRenderedPageBreak/>
-        <w:t xml:space="preserve">Easier </w:t>
+        <w:t>Possibly combine with paralysis gas and/or</w:t>
       </w:r>
       <w:r>
         <w:rPr>
           <w:i/>
         </w:rPr>
-        <w:t xml:space="preserve">visual </w:t>
+        <w:t xml:space="preserve"> player-trigger explosion</w:t>
       </w:r>
       <w:r>
         <w:rPr>
           <w:i/>
         </w:rPr>
-        <w:t>demonstr</w:t>
-      </w:r>
-      <w:r>
-        <w:rPr>
-          <w:i/>
-        </w:rPr>
-        <w:t>ation than sticky proximity bomb</w:t>
+        <w:t xml:space="preserve"> routines</w:t>
+      </w:r>
+    </w:p>
+    <w:p>
+      <w:pPr>
+        <w:pStyle w:val="ListParagraph"/>
+        <w:numPr>
+          <w:ilvl w:val="1"/>
+          <w:numId w:val="1"/>
+        </w:numPr>
+        <w:spacing w:after="0" w:line="240" w:lineRule="auto"/>
+      </w:pPr>
+      <w:r>
+        <w:t>Player uses separate key-press to return to player POV</w:t>
+      </w:r>
+    </w:p>
+    <w:p>
+      <w:pPr>
+        <w:spacing w:after="0" w:line="240" w:lineRule="auto"/>
+        <w:rPr>
+          <w:b/>
+        </w:rPr>
+      </w:pPr>
+    </w:p>
+    <w:p>
+      <w:pPr>
+        <w:spacing w:after="0" w:line="240" w:lineRule="auto"/>
+        <w:rPr>
+          <w:b/>
+          <w:u w:val="single"/>
+        </w:rPr>
+      </w:pPr>
+      <w:r>
+        <w:rPr>
+          <w:b/>
+          <w:u w:val="single"/>
+        </w:rPr>
+        <w:t>Four (4) Magic Spells</w:t>
       </w:r>
     </w:p>
     <w:p>
@@ -1017,95 +1127,41 @@
         <w:pStyle w:val="ListParagraph"/>
         <w:numPr>
           <w:ilvl w:val="0"/>
-          <w:numId w:val="1"/>
-        </w:numPr>
-        <w:spacing w:after="0" w:line="240" w:lineRule="auto"/>
-      </w:pPr>
-      <w:r>
-        <w:t>Shotgun TASER</w:t>
-      </w:r>
-    </w:p>
-    <w:p>
-      <w:pPr>
-        <w:pStyle w:val="ListParagraph"/>
-        <w:numPr>
-          <w:ilvl w:val="1"/>
-          <w:numId w:val="1"/>
-        </w:numPr>
-        <w:spacing w:after="0" w:line="240" w:lineRule="auto"/>
-      </w:pPr>
-      <w:r>
-        <w:t>Enemy gets electrocution/stagger/ragdoll animation/trigger</w:t>
-      </w:r>
-    </w:p>
-    <w:p>
-      <w:pPr>
-        <w:pStyle w:val="ListParagraph"/>
-        <w:numPr>
-          <w:ilvl w:val="1"/>
-          <w:numId w:val="1"/>
-        </w:numPr>
-        <w:spacing w:after="0" w:line="240" w:lineRule="auto"/>
-      </w:pPr>
-      <w:r>
-        <w:t>Different sound and projectile (possible two-wire line travelling from gun)</w:t>
-      </w:r>
-    </w:p>
-    <w:p>
-      <w:pPr>
-        <w:pStyle w:val="ListParagraph"/>
-        <w:numPr>
-          <w:ilvl w:val="1"/>
-          <w:numId w:val="1"/>
-        </w:numPr>
-        <w:spacing w:after="0" w:line="240" w:lineRule="auto"/>
-      </w:pPr>
-      <w:proofErr w:type="spellStart"/>
-      <w:r>
-        <w:t>Railgun</w:t>
-      </w:r>
-      <w:proofErr w:type="spellEnd"/>
-      <w:r>
-        <w:t xml:space="preserve"> is a </w:t>
-      </w:r>
-      <w:proofErr w:type="spellStart"/>
-      <w:r>
-        <w:t>hitscan</w:t>
-      </w:r>
-      <w:proofErr w:type="spellEnd"/>
-      <w:r>
-        <w:t xml:space="preserve"> that produces a visible trail the sustains for a duration</w:t>
-      </w:r>
-    </w:p>
-    <w:p>
-      <w:pPr>
-        <w:pStyle w:val="ListParagraph"/>
-        <w:numPr>
-          <w:ilvl w:val="1"/>
-          <w:numId w:val="1"/>
-        </w:numPr>
-        <w:spacing w:after="0" w:line="240" w:lineRule="auto"/>
-      </w:pPr>
-      <w:r>
-        <w:t xml:space="preserve">Extra: depending on enemy </w:t>
-      </w:r>
-      <w:r>
-        <w:t>mass</w:t>
-      </w:r>
-      <w:r>
-        <w:t xml:space="preserve"> it ragdolls</w:t>
-      </w:r>
-      <w:r>
-        <w:sym w:font="Wingdings" w:char="F0E0"/>
-      </w:r>
-      <w:r>
-        <w:t>staggers</w:t>
-      </w:r>
-      <w:r>
-        <w:sym w:font="Wingdings" w:char="F0E0"/>
-      </w:r>
-      <w:r>
-        <w:t>damages w/o stagger</w:t>
+          <w:numId w:val="3"/>
+        </w:numPr>
+        <w:spacing w:after="0" w:line="240" w:lineRule="auto"/>
+      </w:pPr>
+      <w:r>
+        <w:t>Chain lightning hand</w:t>
+      </w:r>
+    </w:p>
+    <w:p>
+      <w:pPr>
+        <w:pStyle w:val="ListParagraph"/>
+        <w:numPr>
+          <w:ilvl w:val="1"/>
+          <w:numId w:val="3"/>
+        </w:numPr>
+        <w:spacing w:after="0" w:line="240" w:lineRule="auto"/>
+      </w:pPr>
+      <w:r>
+        <w:t>Player body animation</w:t>
+      </w:r>
+      <w:r>
+        <w:t>, use the chaining code from the lightning gun</w:t>
+      </w:r>
+    </w:p>
+    <w:p>
+      <w:pPr>
+        <w:pStyle w:val="ListParagraph"/>
+        <w:numPr>
+          <w:ilvl w:val="1"/>
+          <w:numId w:val="3"/>
+        </w:numPr>
+        <w:spacing w:after="0" w:line="240" w:lineRule="auto"/>
+      </w:pPr>
+      <w:r>
+        <w:t>Make it sticker and more damaging</w:t>
       </w:r>
     </w:p>
     <w:p>
@@ -1113,135 +1169,446 @@
         <w:pStyle w:val="ListParagraph"/>
         <w:numPr>
           <w:ilvl w:val="0"/>
-          <w:numId w:val="1"/>
-        </w:numPr>
-        <w:spacing w:after="0" w:line="240" w:lineRule="auto"/>
-      </w:pPr>
-      <w:r>
-        <w:t>Sticky</w:t>
-      </w:r>
-      <w:r>
-        <w:t>/recon</w:t>
-      </w:r>
-      <w:r>
-        <w:t xml:space="preserve"> distraction camera</w:t>
-      </w:r>
-    </w:p>
-    <w:p>
-      <w:pPr>
-        <w:pStyle w:val="ListParagraph"/>
-        <w:numPr>
-          <w:ilvl w:val="1"/>
-          <w:numId w:val="1"/>
-        </w:numPr>
-        <w:spacing w:after="0" w:line="240" w:lineRule="auto"/>
-      </w:pPr>
-      <w:r>
-        <w:t xml:space="preserve">Changes player POV to </w:t>
+          <w:numId w:val="3"/>
+        </w:numPr>
+        <w:spacing w:after="0" w:line="240" w:lineRule="auto"/>
+      </w:pPr>
+      <w:r>
+        <w:t>Force push/pull telekinesis</w:t>
+      </w:r>
+    </w:p>
+    <w:p>
+      <w:pPr>
+        <w:pStyle w:val="ListParagraph"/>
+        <w:numPr>
+          <w:ilvl w:val="1"/>
+          <w:numId w:val="3"/>
+        </w:numPr>
+        <w:spacing w:after="0" w:line="240" w:lineRule="auto"/>
+      </w:pPr>
+      <w:r>
+        <w:t>One button pulls a single targeted item in, ano</w:t>
+      </w:r>
+      <w:r>
+        <w:t>ther forcefully pushes it away</w:t>
+      </w:r>
+    </w:p>
+    <w:p>
+      <w:pPr>
+        <w:pStyle w:val="ListParagraph"/>
+        <w:numPr>
+          <w:ilvl w:val="2"/>
+          <w:numId w:val="3"/>
+        </w:numPr>
+        <w:spacing w:after="0" w:line="240" w:lineRule="auto"/>
+      </w:pPr>
+      <w:r>
+        <w:t>possibly making it a projectile or doing damage to the thrown enemy if its momentu</w:t>
+      </w:r>
+      <w:r>
+        <w:t>m is suddenly stopped by a wall</w:t>
+      </w:r>
+    </w:p>
+    <w:p>
+      <w:pPr>
+        <w:pStyle w:val="ListParagraph"/>
+        <w:numPr>
+          <w:ilvl w:val="2"/>
+          <w:numId w:val="3"/>
+        </w:numPr>
+        <w:spacing w:after="0" w:line="240" w:lineRule="auto"/>
+      </w:pPr>
+      <w:r>
+        <w:t>A push takes a chunk out of the mana cooldown</w:t>
+      </w:r>
+    </w:p>
+    <w:p>
+      <w:pPr>
+        <w:pStyle w:val="ListParagraph"/>
+        <w:numPr>
+          <w:ilvl w:val="2"/>
+          <w:numId w:val="3"/>
+        </w:numPr>
+        <w:spacing w:after="0" w:line="240" w:lineRule="auto"/>
+      </w:pPr>
+      <w:r>
+        <w:t>A pull slowly drains the mana cooldown</w:t>
+      </w:r>
+    </w:p>
+    <w:p>
+      <w:pPr>
+        <w:pStyle w:val="ListParagraph"/>
+        <w:numPr>
+          <w:ilvl w:val="2"/>
+          <w:numId w:val="3"/>
+        </w:numPr>
+        <w:spacing w:after="0" w:line="240" w:lineRule="auto"/>
+      </w:pPr>
+      <w:r>
+        <w:t>Possibly have the push/pull affect enemies of different masses (quake-push code probably already does)</w:t>
+      </w:r>
+    </w:p>
+    <w:p>
+      <w:pPr>
+        <w:pStyle w:val="ListParagraph"/>
+        <w:numPr>
+          <w:ilvl w:val="0"/>
+          <w:numId w:val="3"/>
+        </w:numPr>
+        <w:spacing w:after="0" w:line="240" w:lineRule="auto"/>
+      </w:pPr>
+      <w:r>
+        <w:t>Raise dead</w:t>
+      </w:r>
+    </w:p>
+    <w:p>
+      <w:pPr>
+        <w:pStyle w:val="ListParagraph"/>
+        <w:numPr>
+          <w:ilvl w:val="1"/>
+          <w:numId w:val="3"/>
+        </w:numPr>
+        <w:spacing w:after="0" w:line="240" w:lineRule="auto"/>
+      </w:pPr>
+      <w:r>
+        <w:t xml:space="preserve">Green </w:t>
+      </w:r>
+      <w:r>
+        <w:t>lightning animation</w:t>
+      </w:r>
+    </w:p>
+    <w:p>
+      <w:pPr>
+        <w:pStyle w:val="ListParagraph"/>
+        <w:numPr>
+          <w:ilvl w:val="1"/>
+          <w:numId w:val="3"/>
+        </w:numPr>
+        <w:spacing w:after="0" w:line="240" w:lineRule="auto"/>
+      </w:pPr>
+      <w:r>
+        <w:t>Only works on recently dead enemies prior to its dissolve code executing</w:t>
+      </w:r>
+    </w:p>
+    <w:p>
+      <w:pPr>
+        <w:pStyle w:val="ListParagraph"/>
+        <w:numPr>
+          <w:ilvl w:val="1"/>
+          <w:numId w:val="3"/>
+        </w:numPr>
+        <w:spacing w:after="0" w:line="240" w:lineRule="auto"/>
+      </w:pPr>
+      <w:r>
+        <w:t>Raises the enemy</w:t>
+      </w:r>
+      <w:r>
+        <w:t xml:space="preserve"> to target other enemies AND follow the player</w:t>
+      </w:r>
+    </w:p>
+    <w:p>
+      <w:pPr>
+        <w:pStyle w:val="ListParagraph"/>
+        <w:numPr>
+          <w:ilvl w:val="1"/>
+          <w:numId w:val="3"/>
+        </w:numPr>
+        <w:spacing w:after="0" w:line="240" w:lineRule="auto"/>
+      </w:pPr>
+      <w:r>
+        <w:t>A broken cast restarts the dissolve countdown</w:t>
+      </w:r>
+    </w:p>
+    <w:p>
+      <w:pPr>
+        <w:pStyle w:val="ListParagraph"/>
+        <w:numPr>
+          <w:ilvl w:val="1"/>
+          <w:numId w:val="3"/>
+        </w:numPr>
+        <w:spacing w:after="0" w:line="240" w:lineRule="auto"/>
+      </w:pPr>
+      <w:r>
+        <w:t>The spell must be cast for a certain duration in order to fully raise the dead</w:t>
+      </w:r>
+    </w:p>
+    <w:p>
+      <w:pPr>
+        <w:pStyle w:val="ListParagraph"/>
+        <w:numPr>
+          <w:ilvl w:val="0"/>
+          <w:numId w:val="3"/>
+        </w:numPr>
+        <w:spacing w:after="0" w:line="240" w:lineRule="auto"/>
+      </w:pPr>
+      <w:r>
+        <w:t>Localized shrou</w:t>
+      </w:r>
+      <w:r>
+        <w:t>d</w:t>
+      </w:r>
+    </w:p>
+    <w:p>
+      <w:pPr>
+        <w:pStyle w:val="ListParagraph"/>
+        <w:numPr>
+          <w:ilvl w:val="1"/>
+          <w:numId w:val="3"/>
+        </w:numPr>
+        <w:spacing w:after="0" w:line="240" w:lineRule="auto"/>
+      </w:pPr>
+      <w:r>
+        <w:t>Creates a dark/thick cloud around player AND follows the player as long as it’s being cast</w:t>
+      </w:r>
+    </w:p>
+    <w:p>
+      <w:pPr>
+        <w:pStyle w:val="ListParagraph"/>
+        <w:numPr>
+          <w:ilvl w:val="1"/>
+          <w:numId w:val="3"/>
+        </w:numPr>
+        <w:spacing w:after="0" w:line="240" w:lineRule="auto"/>
+      </w:pPr>
+      <w:r>
+        <w:t>Use dark matter gun projectile graphics</w:t>
+      </w:r>
+    </w:p>
+    <w:p>
+      <w:pPr>
+        <w:pStyle w:val="ListParagraph"/>
+        <w:numPr>
+          <w:ilvl w:val="1"/>
+          <w:numId w:val="3"/>
+        </w:numPr>
+        <w:spacing w:after="0" w:line="240" w:lineRule="auto"/>
+      </w:pPr>
+      <w:r>
+        <w:t>Reduces player light levels such that the enemies cannot see the player</w:t>
+      </w:r>
+    </w:p>
+    <w:p>
+      <w:pPr>
+        <w:pStyle w:val="ListParagraph"/>
+        <w:numPr>
+          <w:ilvl w:val="1"/>
+          <w:numId w:val="3"/>
+        </w:numPr>
+        <w:spacing w:after="0" w:line="240" w:lineRule="auto"/>
+      </w:pPr>
+      <w:r>
+        <w:t>Shroud lasts for a few moments after the cast stops (allowing the player to attack from within the shroud</w:t>
+      </w:r>
+      <w:r>
+        <w:t>—hence “Black Thunder”)</w:t>
+      </w:r>
+    </w:p>
+    <w:p>
+      <w:pPr>
+        <w:pStyle w:val="ListParagraph"/>
+        <w:numPr>
+          <w:ilvl w:val="1"/>
+          <w:numId w:val="3"/>
+        </w:numPr>
+        <w:spacing w:after="0" w:line="240" w:lineRule="auto"/>
+      </w:pPr>
+      <w:r>
+        <w:t>Possibly cause enemies to “cower” animation who would target the player while in shroud</w:t>
+      </w:r>
+    </w:p>
+    <w:p>
+      <w:pPr>
+        <w:pStyle w:val="ListParagraph"/>
+        <w:spacing w:after="0" w:line="240" w:lineRule="auto"/>
+        <w:ind w:left="1440"/>
+      </w:pPr>
+    </w:p>
+    <w:p>
+      <w:pPr>
+        <w:spacing w:after="0" w:line="240" w:lineRule="auto"/>
+        <w:rPr>
+          <w:b/>
+          <w:u w:val="single"/>
+        </w:rPr>
+      </w:pPr>
+      <w:r>
+        <w:rPr>
+          <w:b/>
+          <w:u w:val="single"/>
+        </w:rPr>
+        <w:t>Magic System</w:t>
+      </w:r>
+    </w:p>
+    <w:p>
+      <w:pPr>
+        <w:pStyle w:val="ListParagraph"/>
+        <w:numPr>
+          <w:ilvl w:val="0"/>
+          <w:numId w:val="4"/>
+        </w:numPr>
+        <w:spacing w:after="0" w:line="240" w:lineRule="auto"/>
+      </w:pPr>
+      <w:r>
+        <w:t>Hold right-click to cast the currently equipped spell (release to stop/throw)</w:t>
+      </w:r>
+    </w:p>
+    <w:p>
+      <w:pPr>
+        <w:pStyle w:val="ListParagraph"/>
+        <w:numPr>
+          <w:ilvl w:val="1"/>
+          <w:numId w:val="4"/>
+        </w:numPr>
+        <w:spacing w:after="0" w:line="240" w:lineRule="auto"/>
+      </w:pPr>
+      <w:r>
+        <w:t>Bind different key to spell selection</w:t>
+      </w:r>
+      <w:r>
+        <w:t xml:space="preserve">/rotation </w:t>
+      </w:r>
+      <w:r>
+        <w:t>(“ctrl” toggles)</w:t>
+      </w:r>
+    </w:p>
+    <w:p>
+      <w:pPr>
+        <w:pStyle w:val="ListParagraph"/>
+        <w:numPr>
+          <w:ilvl w:val="1"/>
+          <w:numId w:val="4"/>
+        </w:numPr>
+        <w:spacing w:after="0" w:line="240" w:lineRule="auto"/>
+      </w:pPr>
+      <w:r>
+        <w:t>Extra: disable unused</w:t>
+      </w:r>
+      <w:r>
+        <w:t>/non-mod</w:t>
+      </w:r>
+      <w:bookmarkStart w:id="0" w:name="_GoBack"/>
+      <w:bookmarkEnd w:id="0"/>
+      <w:r>
+        <w:t xml:space="preserve"> weapons</w:t>
+      </w:r>
+      <w:r>
+        <w:t>?</w:t>
+      </w:r>
+    </w:p>
+    <w:p>
+      <w:pPr>
+        <w:pStyle w:val="ListParagraph"/>
+        <w:numPr>
+          <w:ilvl w:val="0"/>
+          <w:numId w:val="4"/>
+        </w:numPr>
+        <w:spacing w:after="0" w:line="240" w:lineRule="auto"/>
+      </w:pPr>
+      <w:r>
+        <w:t xml:space="preserve">Change a </w:t>
       </w:r>
       <w:r>
         <w:rPr>
           <w:i/>
           <w:u w:val="single"/>
         </w:rPr>
-        <w:t>point</w:t>
-      </w:r>
-      <w:r>
-        <w:t xml:space="preserve"> of camera contact (and possibly to projectile as it flies)</w:t>
-      </w:r>
-    </w:p>
-    <w:p>
-      <w:pPr>
-        <w:pStyle w:val="ListParagraph"/>
-        <w:numPr>
-          <w:ilvl w:val="2"/>
-          <w:numId w:val="1"/>
-        </w:numPr>
-        <w:spacing w:after="0" w:line="240" w:lineRule="auto"/>
-      </w:pPr>
-      <w:r>
-        <w:t>Possibly a</w:t>
-      </w:r>
-      <w:r>
-        <w:t>llow player to look around with</w:t>
-      </w:r>
-      <w:r>
-        <w:t>out moving</w:t>
-      </w:r>
-    </w:p>
-    <w:p>
-      <w:pPr>
-        <w:pStyle w:val="ListParagraph"/>
-        <w:numPr>
-          <w:ilvl w:val="1"/>
-          <w:numId w:val="1"/>
-        </w:numPr>
-        <w:spacing w:after="0" w:line="240" w:lineRule="auto"/>
-      </w:pPr>
-      <w:r>
-        <w:t>Player triggers a sound that emanates from the projectile</w:t>
-      </w:r>
-    </w:p>
-    <w:p>
-      <w:pPr>
-        <w:pStyle w:val="ListParagraph"/>
-        <w:numPr>
-          <w:ilvl w:val="1"/>
-          <w:numId w:val="1"/>
-        </w:numPr>
-        <w:spacing w:after="0" w:line="240" w:lineRule="auto"/>
-      </w:pPr>
-      <w:r>
-        <w:t>The particular sound draws enemies towards it</w:t>
-      </w:r>
-    </w:p>
-    <w:p>
-      <w:pPr>
-        <w:pStyle w:val="ListParagraph"/>
-        <w:numPr>
-          <w:ilvl w:val="1"/>
-          <w:numId w:val="1"/>
-        </w:numPr>
-        <w:spacing w:after="0" w:line="240" w:lineRule="auto"/>
-        <w:rPr>
-          <w:i/>
-        </w:rPr>
-      </w:pPr>
-      <w:r>
-        <w:rPr>
-          <w:i/>
-        </w:rPr>
-        <w:t>Possibly combine with paralysis gas and/or</w:t>
-      </w:r>
-      <w:r>
-        <w:rPr>
-          <w:i/>
-        </w:rPr>
-        <w:t xml:space="preserve"> player-trigger explosion</w:t>
-      </w:r>
-      <w:r>
-        <w:rPr>
-          <w:i/>
-        </w:rPr>
-        <w:t xml:space="preserve"> routines</w:t>
-      </w:r>
-    </w:p>
-    <w:p>
-      <w:pPr>
-        <w:pStyle w:val="ListParagraph"/>
-        <w:numPr>
-          <w:ilvl w:val="1"/>
-          <w:numId w:val="1"/>
-        </w:numPr>
-        <w:spacing w:after="0" w:line="240" w:lineRule="auto"/>
-      </w:pPr>
-      <w:r>
-        <w:t>Player uses separate key-press to return to player POV</w:t>
-      </w:r>
-    </w:p>
-    <w:p>
-      <w:pPr>
-        <w:spacing w:after="0" w:line="240" w:lineRule="auto"/>
+        <w:t>single</w:t>
+      </w:r>
+      <w:r>
+        <w:t xml:space="preserve"> item to insta-reset all spells</w:t>
+      </w:r>
+    </w:p>
+    <w:p>
+      <w:pPr>
+        <w:pStyle w:val="ListParagraph"/>
+        <w:numPr>
+          <w:ilvl w:val="0"/>
+          <w:numId w:val="4"/>
+        </w:numPr>
+        <w:spacing w:after="0" w:line="240" w:lineRule="auto"/>
+      </w:pPr>
+      <w:r>
+        <w:t>Extra: make god-mode give infinite mana</w:t>
+      </w:r>
+    </w:p>
+    <w:p>
+      <w:pPr>
+        <w:pStyle w:val="ListParagraph"/>
+        <w:numPr>
+          <w:ilvl w:val="0"/>
+          <w:numId w:val="4"/>
+        </w:numPr>
+        <w:spacing w:after="0" w:line="240" w:lineRule="auto"/>
+        <w:rPr>
+          <w:b/>
+        </w:rPr>
+      </w:pPr>
+      <w:r>
+        <w:t xml:space="preserve">Mana </w:t>
+      </w:r>
+      <w:r>
+        <w:t>duration/chunk use per spell (not a common “spell slot” or “mana pool”)</w:t>
+      </w:r>
+    </w:p>
+    <w:p>
+      <w:pPr>
+        <w:pStyle w:val="ListParagraph"/>
+        <w:numPr>
+          <w:ilvl w:val="0"/>
+          <w:numId w:val="4"/>
+        </w:numPr>
+        <w:spacing w:after="0" w:line="240" w:lineRule="auto"/>
+        <w:rPr>
+          <w:b/>
+        </w:rPr>
+      </w:pPr>
+      <w:r>
+        <w:t xml:space="preserve">Only begins regen </w:t>
+      </w:r>
+      <w:r>
+        <w:t xml:space="preserve">once the full bar is depleated </w:t>
+      </w:r>
+    </w:p>
+    <w:p>
+      <w:pPr>
+        <w:pStyle w:val="ListParagraph"/>
+        <w:numPr>
+          <w:ilvl w:val="1"/>
+          <w:numId w:val="4"/>
+        </w:numPr>
+        <w:spacing w:after="0" w:line="240" w:lineRule="auto"/>
+        <w:rPr>
+          <w:b/>
+        </w:rPr>
+      </w:pPr>
+      <w:r>
+        <w:t>can</w:t>
+      </w:r>
+      <w:r>
+        <w:t>not be cast while in regen mode</w:t>
+      </w:r>
+    </w:p>
+    <w:p>
+      <w:pPr>
+        <w:pStyle w:val="ListParagraph"/>
+        <w:numPr>
+          <w:ilvl w:val="1"/>
+          <w:numId w:val="4"/>
+        </w:numPr>
+        <w:spacing w:after="0" w:line="240" w:lineRule="auto"/>
+        <w:rPr>
+          <w:b/>
+        </w:rPr>
+      </w:pPr>
+      <w:r>
+        <w:t>each has its own regen rate</w:t>
+      </w:r>
+    </w:p>
+    <w:p>
+      <w:pPr>
+        <w:pStyle w:val="ListParagraph"/>
+        <w:spacing w:after="0" w:line="240" w:lineRule="auto"/>
+        <w:ind w:left="1440"/>
         <w:rPr>
           <w:b/>
         </w:rPr>
@@ -1260,556 +1627,6 @@
           <w:b/>
           <w:u w:val="single"/>
         </w:rPr>
-        <w:t>Four (4) Magic Spells</w:t>
-      </w:r>
-    </w:p>
-    <w:p>
-      <w:pPr>
-        <w:pStyle w:val="ListParagraph"/>
-        <w:numPr>
-          <w:ilvl w:val="0"/>
-          <w:numId w:val="3"/>
-        </w:numPr>
-        <w:spacing w:after="0" w:line="240" w:lineRule="auto"/>
-      </w:pPr>
-      <w:r>
-        <w:t>Chain lightning hand</w:t>
-      </w:r>
-    </w:p>
-    <w:p>
-      <w:pPr>
-        <w:pStyle w:val="ListParagraph"/>
-        <w:numPr>
-          <w:ilvl w:val="1"/>
-          <w:numId w:val="3"/>
-        </w:numPr>
-        <w:spacing w:after="0" w:line="240" w:lineRule="auto"/>
-      </w:pPr>
-      <w:r>
-        <w:t>Player body animation</w:t>
-      </w:r>
-      <w:r>
-        <w:t>, use the chaining code from the lightning gun</w:t>
-      </w:r>
-    </w:p>
-    <w:p>
-      <w:pPr>
-        <w:pStyle w:val="ListParagraph"/>
-        <w:numPr>
-          <w:ilvl w:val="1"/>
-          <w:numId w:val="3"/>
-        </w:numPr>
-        <w:spacing w:after="0" w:line="240" w:lineRule="auto"/>
-      </w:pPr>
-      <w:r>
-        <w:t>Make it sticker and more damaging</w:t>
-      </w:r>
-    </w:p>
-    <w:p>
-      <w:pPr>
-        <w:pStyle w:val="ListParagraph"/>
-        <w:numPr>
-          <w:ilvl w:val="0"/>
-          <w:numId w:val="3"/>
-        </w:numPr>
-        <w:spacing w:after="0" w:line="240" w:lineRule="auto"/>
-      </w:pPr>
-      <w:r>
-        <w:t>Force push/pull telekinesis</w:t>
-      </w:r>
-    </w:p>
-    <w:p>
-      <w:pPr>
-        <w:pStyle w:val="ListParagraph"/>
-        <w:numPr>
-          <w:ilvl w:val="1"/>
-          <w:numId w:val="3"/>
-        </w:numPr>
-        <w:spacing w:after="0" w:line="240" w:lineRule="auto"/>
-      </w:pPr>
-      <w:r>
-        <w:t>One button pulls a single targeted item in, ano</w:t>
-      </w:r>
-      <w:r>
-        <w:t>ther forcefully pushes it away</w:t>
-      </w:r>
-    </w:p>
-    <w:p>
-      <w:pPr>
-        <w:pStyle w:val="ListParagraph"/>
-        <w:numPr>
-          <w:ilvl w:val="2"/>
-          <w:numId w:val="3"/>
-        </w:numPr>
-        <w:spacing w:after="0" w:line="240" w:lineRule="auto"/>
-      </w:pPr>
-      <w:r>
-        <w:t>possibly making it a projectile or doing damage to the thrown enemy if its momentu</w:t>
-      </w:r>
-      <w:r>
-        <w:t>m is suddenly stopped by a wall</w:t>
-      </w:r>
-    </w:p>
-    <w:p>
-      <w:pPr>
-        <w:pStyle w:val="ListParagraph"/>
-        <w:numPr>
-          <w:ilvl w:val="2"/>
-          <w:numId w:val="3"/>
-        </w:numPr>
-        <w:spacing w:after="0" w:line="240" w:lineRule="auto"/>
-      </w:pPr>
-      <w:r>
-        <w:t xml:space="preserve">A push takes a chunk out of the </w:t>
-      </w:r>
-      <w:proofErr w:type="spellStart"/>
-      <w:r>
-        <w:t>mana</w:t>
-      </w:r>
-      <w:proofErr w:type="spellEnd"/>
-      <w:r>
-        <w:t xml:space="preserve"> </w:t>
-      </w:r>
-      <w:proofErr w:type="spellStart"/>
-      <w:r>
-        <w:t>cooldown</w:t>
-      </w:r>
-      <w:proofErr w:type="spellEnd"/>
-    </w:p>
-    <w:p>
-      <w:pPr>
-        <w:pStyle w:val="ListParagraph"/>
-        <w:numPr>
-          <w:ilvl w:val="2"/>
-          <w:numId w:val="3"/>
-        </w:numPr>
-        <w:spacing w:after="0" w:line="240" w:lineRule="auto"/>
-      </w:pPr>
-      <w:r>
-        <w:t xml:space="preserve">A pull slowly drains the </w:t>
-      </w:r>
-      <w:proofErr w:type="spellStart"/>
-      <w:r>
-        <w:t>mana</w:t>
-      </w:r>
-      <w:proofErr w:type="spellEnd"/>
-      <w:r>
-        <w:t xml:space="preserve"> </w:t>
-      </w:r>
-      <w:proofErr w:type="spellStart"/>
-      <w:r>
-        <w:t>cooldown</w:t>
-      </w:r>
-      <w:proofErr w:type="spellEnd"/>
-    </w:p>
-    <w:p>
-      <w:pPr>
-        <w:pStyle w:val="ListParagraph"/>
-        <w:numPr>
-          <w:ilvl w:val="2"/>
-          <w:numId w:val="3"/>
-        </w:numPr>
-        <w:spacing w:after="0" w:line="240" w:lineRule="auto"/>
-      </w:pPr>
-      <w:r>
-        <w:t>Possibly have the push/pull affect enemies of different masses (quake-push code probably already does)</w:t>
-      </w:r>
-    </w:p>
-    <w:p>
-      <w:pPr>
-        <w:pStyle w:val="ListParagraph"/>
-        <w:numPr>
-          <w:ilvl w:val="0"/>
-          <w:numId w:val="3"/>
-        </w:numPr>
-        <w:spacing w:after="0" w:line="240" w:lineRule="auto"/>
-      </w:pPr>
-      <w:r>
-        <w:t>Raise dead</w:t>
-      </w:r>
-    </w:p>
-    <w:p>
-      <w:pPr>
-        <w:pStyle w:val="ListParagraph"/>
-        <w:numPr>
-          <w:ilvl w:val="1"/>
-          <w:numId w:val="3"/>
-        </w:numPr>
-        <w:spacing w:after="0" w:line="240" w:lineRule="auto"/>
-      </w:pPr>
-      <w:r>
-        <w:t xml:space="preserve">Green </w:t>
-      </w:r>
-      <w:r>
-        <w:t>lightning animation</w:t>
-      </w:r>
-    </w:p>
-    <w:p>
-      <w:pPr>
-        <w:pStyle w:val="ListParagraph"/>
-        <w:numPr>
-          <w:ilvl w:val="1"/>
-          <w:numId w:val="3"/>
-        </w:numPr>
-        <w:spacing w:after="0" w:line="240" w:lineRule="auto"/>
-      </w:pPr>
-      <w:r>
-        <w:t>Only works on recently dead enemies prior to its dissolve code executing</w:t>
-      </w:r>
-    </w:p>
-    <w:p>
-      <w:pPr>
-        <w:pStyle w:val="ListParagraph"/>
-        <w:numPr>
-          <w:ilvl w:val="1"/>
-          <w:numId w:val="3"/>
-        </w:numPr>
-        <w:spacing w:after="0" w:line="240" w:lineRule="auto"/>
-      </w:pPr>
-      <w:r>
-        <w:t>Raises the enemy</w:t>
-      </w:r>
-      <w:r>
-        <w:t xml:space="preserve"> to target other enemies AND follow the player</w:t>
-      </w:r>
-    </w:p>
-    <w:p>
-      <w:pPr>
-        <w:pStyle w:val="ListParagraph"/>
-        <w:numPr>
-          <w:ilvl w:val="1"/>
-          <w:numId w:val="3"/>
-        </w:numPr>
-        <w:spacing w:after="0" w:line="240" w:lineRule="auto"/>
-      </w:pPr>
-      <w:r>
-        <w:t>A broken cast restarts the dissolve countdown</w:t>
-      </w:r>
-    </w:p>
-    <w:p>
-      <w:pPr>
-        <w:pStyle w:val="ListParagraph"/>
-        <w:numPr>
-          <w:ilvl w:val="1"/>
-          <w:numId w:val="3"/>
-        </w:numPr>
-        <w:spacing w:after="0" w:line="240" w:lineRule="auto"/>
-      </w:pPr>
-      <w:r>
-        <w:t>The spell must be cast for a certain duration in order to fully raise the dead</w:t>
-      </w:r>
-    </w:p>
-    <w:p>
-      <w:pPr>
-        <w:pStyle w:val="ListParagraph"/>
-        <w:numPr>
-          <w:ilvl w:val="0"/>
-          <w:numId w:val="3"/>
-        </w:numPr>
-        <w:spacing w:after="0" w:line="240" w:lineRule="auto"/>
-      </w:pPr>
-      <w:r>
-        <w:t>Localized shrou</w:t>
-      </w:r>
-      <w:r>
-        <w:t>d</w:t>
-      </w:r>
-    </w:p>
-    <w:p>
-      <w:pPr>
-        <w:pStyle w:val="ListParagraph"/>
-        <w:numPr>
-          <w:ilvl w:val="1"/>
-          <w:numId w:val="3"/>
-        </w:numPr>
-        <w:spacing w:after="0" w:line="240" w:lineRule="auto"/>
-      </w:pPr>
-      <w:r>
-        <w:t>Creates a dark/thick cloud around player AND follows the player as long as it’s being cast</w:t>
-      </w:r>
-    </w:p>
-    <w:p>
-      <w:pPr>
-        <w:pStyle w:val="ListParagraph"/>
-        <w:numPr>
-          <w:ilvl w:val="1"/>
-          <w:numId w:val="3"/>
-        </w:numPr>
-        <w:spacing w:after="0" w:line="240" w:lineRule="auto"/>
-      </w:pPr>
-      <w:r>
-        <w:t>Use dark matter gun projectile graphics</w:t>
-      </w:r>
-    </w:p>
-    <w:p>
-      <w:pPr>
-        <w:pStyle w:val="ListParagraph"/>
-        <w:numPr>
-          <w:ilvl w:val="1"/>
-          <w:numId w:val="3"/>
-        </w:numPr>
-        <w:spacing w:after="0" w:line="240" w:lineRule="auto"/>
-      </w:pPr>
-      <w:r>
-        <w:t>Reduces player light levels such that the enemies cannot see the player</w:t>
-      </w:r>
-    </w:p>
-    <w:p>
-      <w:pPr>
-        <w:pStyle w:val="ListParagraph"/>
-        <w:numPr>
-          <w:ilvl w:val="1"/>
-          <w:numId w:val="3"/>
-        </w:numPr>
-        <w:spacing w:after="0" w:line="240" w:lineRule="auto"/>
-      </w:pPr>
-      <w:r>
-        <w:t>Shroud lasts for a few moments after the cast stops (allowing the player to attack from within the shroud</w:t>
-      </w:r>
-      <w:r>
-        <w:t>—hence “Black Thunder”)</w:t>
-      </w:r>
-    </w:p>
-    <w:p>
-      <w:pPr>
-        <w:pStyle w:val="ListParagraph"/>
-        <w:numPr>
-          <w:ilvl w:val="1"/>
-          <w:numId w:val="3"/>
-        </w:numPr>
-        <w:spacing w:after="0" w:line="240" w:lineRule="auto"/>
-      </w:pPr>
-      <w:r>
-        <w:t>Possibly cause enemies to “cower” animation who would target the player while in shroud</w:t>
-      </w:r>
-    </w:p>
-    <w:p>
-      <w:pPr>
-        <w:pStyle w:val="ListParagraph"/>
-        <w:spacing w:after="0" w:line="240" w:lineRule="auto"/>
-        <w:ind w:left="1440"/>
-      </w:pPr>
-    </w:p>
-    <w:p>
-      <w:pPr>
-        <w:spacing w:after="0" w:line="240" w:lineRule="auto"/>
-        <w:rPr>
-          <w:b/>
-          <w:u w:val="single"/>
-        </w:rPr>
-      </w:pPr>
-      <w:r>
-        <w:rPr>
-          <w:b/>
-          <w:u w:val="single"/>
-        </w:rPr>
-        <w:t>Magic System</w:t>
-      </w:r>
-    </w:p>
-    <w:p>
-      <w:pPr>
-        <w:pStyle w:val="ListParagraph"/>
-        <w:numPr>
-          <w:ilvl w:val="0"/>
-          <w:numId w:val="4"/>
-        </w:numPr>
-        <w:spacing w:after="0" w:line="240" w:lineRule="auto"/>
-      </w:pPr>
-      <w:r>
-        <w:t xml:space="preserve">Change a </w:t>
-      </w:r>
-      <w:r>
-        <w:rPr>
-          <w:i/>
-          <w:u w:val="single"/>
-        </w:rPr>
-        <w:t>single</w:t>
-      </w:r>
-      <w:r>
-        <w:t xml:space="preserve"> item to </w:t>
-      </w:r>
-      <w:proofErr w:type="spellStart"/>
-      <w:r>
-        <w:t>insta</w:t>
-      </w:r>
-      <w:proofErr w:type="spellEnd"/>
-      <w:r>
-        <w:t>-reset all spells</w:t>
-      </w:r>
-    </w:p>
-    <w:p>
-      <w:pPr>
-        <w:pStyle w:val="ListParagraph"/>
-        <w:numPr>
-          <w:ilvl w:val="0"/>
-          <w:numId w:val="4"/>
-        </w:numPr>
-        <w:spacing w:after="0" w:line="240" w:lineRule="auto"/>
-      </w:pPr>
-      <w:r>
-        <w:t xml:space="preserve">Extra: make god-mode give infinite </w:t>
-      </w:r>
-      <w:proofErr w:type="spellStart"/>
-      <w:r>
-        <w:t>mana</w:t>
-      </w:r>
-      <w:proofErr w:type="spellEnd"/>
-    </w:p>
-    <w:p>
-      <w:pPr>
-        <w:pStyle w:val="ListParagraph"/>
-        <w:numPr>
-          <w:ilvl w:val="0"/>
-          <w:numId w:val="4"/>
-        </w:numPr>
-        <w:spacing w:after="0" w:line="240" w:lineRule="auto"/>
-      </w:pPr>
-      <w:r>
-        <w:t>Different selection mechanism from main weapon scroll wheel (“ctrl” toggles)</w:t>
-      </w:r>
-    </w:p>
-    <w:p>
-      <w:pPr>
-        <w:pStyle w:val="ListParagraph"/>
-        <w:numPr>
-          <w:ilvl w:val="0"/>
-          <w:numId w:val="4"/>
-        </w:numPr>
-        <w:spacing w:after="0" w:line="240" w:lineRule="auto"/>
-        <w:rPr>
-          <w:b/>
-        </w:rPr>
-      </w:pPr>
-      <w:proofErr w:type="spellStart"/>
-      <w:r>
-        <w:t>Mana</w:t>
-      </w:r>
-      <w:proofErr w:type="spellEnd"/>
-      <w:r>
-        <w:t xml:space="preserve"> </w:t>
-      </w:r>
-      <w:r>
-        <w:t>duration/chunk use per spell (not a common “spell slot” or “</w:t>
-      </w:r>
-      <w:proofErr w:type="spellStart"/>
-      <w:r>
-        <w:t>mana</w:t>
-      </w:r>
-      <w:proofErr w:type="spellEnd"/>
-      <w:r>
-        <w:t xml:space="preserve"> pool”)</w:t>
-      </w:r>
-    </w:p>
-    <w:p>
-      <w:pPr>
-        <w:pStyle w:val="ListParagraph"/>
-        <w:numPr>
-          <w:ilvl w:val="0"/>
-          <w:numId w:val="4"/>
-        </w:numPr>
-        <w:spacing w:after="0" w:line="240" w:lineRule="auto"/>
-        <w:rPr>
-          <w:b/>
-        </w:rPr>
-      </w:pPr>
-      <w:r>
-        <w:t xml:space="preserve">Only begins </w:t>
-      </w:r>
-      <w:proofErr w:type="spellStart"/>
-      <w:r>
-        <w:t>regen</w:t>
-      </w:r>
-      <w:proofErr w:type="spellEnd"/>
-      <w:r>
-        <w:t xml:space="preserve"> </w:t>
-      </w:r>
-      <w:r>
-        <w:t xml:space="preserve">once the full bar is </w:t>
-      </w:r>
-      <w:proofErr w:type="spellStart"/>
-      <w:r>
-        <w:t>depleated</w:t>
-      </w:r>
-      <w:proofErr w:type="spellEnd"/>
-      <w:r>
-        <w:t xml:space="preserve"> </w:t>
-      </w:r>
-    </w:p>
-    <w:p>
-      <w:pPr>
-        <w:pStyle w:val="ListParagraph"/>
-        <w:numPr>
-          <w:ilvl w:val="1"/>
-          <w:numId w:val="4"/>
-        </w:numPr>
-        <w:spacing w:after="0" w:line="240" w:lineRule="auto"/>
-        <w:rPr>
-          <w:b/>
-        </w:rPr>
-      </w:pPr>
-      <w:r>
-        <w:lastRenderedPageBreak/>
-        <w:t>can</w:t>
-      </w:r>
-      <w:r>
-        <w:t xml:space="preserve">not be cast while in </w:t>
-      </w:r>
-      <w:proofErr w:type="spellStart"/>
-      <w:r>
-        <w:t>regen</w:t>
-      </w:r>
-      <w:proofErr w:type="spellEnd"/>
-      <w:r>
-        <w:t xml:space="preserve"> mode</w:t>
-      </w:r>
-    </w:p>
-    <w:p>
-      <w:pPr>
-        <w:pStyle w:val="ListParagraph"/>
-        <w:numPr>
-          <w:ilvl w:val="1"/>
-          <w:numId w:val="4"/>
-        </w:numPr>
-        <w:spacing w:after="0" w:line="240" w:lineRule="auto"/>
-        <w:rPr>
-          <w:b/>
-        </w:rPr>
-      </w:pPr>
-      <w:r>
-        <w:t xml:space="preserve">each has its own </w:t>
-      </w:r>
-      <w:proofErr w:type="spellStart"/>
-      <w:r>
-        <w:t>regen</w:t>
-      </w:r>
-      <w:proofErr w:type="spellEnd"/>
-      <w:r>
-        <w:t xml:space="preserve"> rate</w:t>
-      </w:r>
-    </w:p>
-    <w:p>
-      <w:pPr>
-        <w:pStyle w:val="ListParagraph"/>
-        <w:spacing w:after="0" w:line="240" w:lineRule="auto"/>
-        <w:ind w:left="1440"/>
-        <w:rPr>
-          <w:b/>
-        </w:rPr>
-      </w:pPr>
-    </w:p>
-    <w:p>
-      <w:pPr>
-        <w:spacing w:after="0" w:line="240" w:lineRule="auto"/>
-        <w:rPr>
-          <w:b/>
-          <w:u w:val="single"/>
-        </w:rPr>
-      </w:pPr>
-      <w:r>
-        <w:rPr>
-          <w:b/>
-          <w:u w:val="single"/>
-        </w:rPr>
         <w:t>HUD/UI</w:t>
       </w:r>
     </w:p>
@@ -1823,23 +1640,13 @@
         <w:spacing w:after="0" w:line="240" w:lineRule="auto"/>
       </w:pPr>
       <w:r>
-        <w:t>Re-</w:t>
-      </w:r>
-      <w:proofErr w:type="spellStart"/>
-      <w:r>
-        <w:t>activeate</w:t>
-      </w:r>
-      <w:proofErr w:type="spellEnd"/>
-      <w:r>
-        <w:t xml:space="preserve"> crosshair and </w:t>
-      </w:r>
-      <w:proofErr w:type="spellStart"/>
-      <w:r>
-        <w:t>hud</w:t>
-      </w:r>
-      <w:proofErr w:type="spellEnd"/>
-      <w:r>
-        <w:t xml:space="preserve"> for 3</w:t>
+        <w:t>R</w:t>
+      </w:r>
+      <w:r>
+        <w:t>e-activeate crosshair/</w:t>
+      </w:r>
+      <w:r>
+        <w:t>hud for 3</w:t>
       </w:r>
       <w:r>
         <w:rPr>
@@ -1848,7 +1655,16 @@
         <w:t>rd</w:t>
       </w:r>
       <w:r>
-        <w:t xml:space="preserve"> person (it disappears in single-player)</w:t>
+        <w:t xml:space="preserve"> person (</w:t>
+      </w:r>
+      <w:r>
+        <w:t xml:space="preserve"> </w:t>
+      </w:r>
+      <w:r>
+        <w:t xml:space="preserve">it disappears </w:t>
+      </w:r>
+      <w:r>
+        <w:t>)</w:t>
       </w:r>
     </w:p>
     <w:p>
@@ -1877,15 +1693,7 @@
         <w:spacing w:after="0" w:line="240" w:lineRule="auto"/>
       </w:pPr>
       <w:r>
-        <w:t xml:space="preserve">Look in enemy </w:t>
-      </w:r>
-      <w:proofErr w:type="spellStart"/>
-      <w:r>
-        <w:t>ai</w:t>
-      </w:r>
-      <w:proofErr w:type="spellEnd"/>
-      <w:r>
-        <w:t xml:space="preserve"> for their listening</w:t>
+        <w:t>Look in enemy ai for their listening</w:t>
       </w:r>
     </w:p>
     <w:p>
@@ -1904,18 +1712,23 @@
         <w:t>s</w:t>
       </w:r>
       <w:r>
-        <w:t xml:space="preserve"> </w:t>
-      </w:r>
-      <w:proofErr w:type="gramStart"/>
-      <w:r>
-        <w:t>th</w:t>
-      </w:r>
-      <w:r>
-        <w:t>at enemies</w:t>
-      </w:r>
-      <w:proofErr w:type="gramEnd"/>
-      <w:r>
-        <w:t xml:space="preserve"> can hear (footsteps, gunshot?)</w:t>
+        <w:t xml:space="preserve"> th</w:t>
+      </w:r>
+      <w:r>
+        <w:t>at enemies can hear (footsteps, gunshot?)</w:t>
+      </w:r>
+    </w:p>
+    <w:p>
+      <w:pPr>
+        <w:pStyle w:val="ListParagraph"/>
+        <w:numPr>
+          <w:ilvl w:val="1"/>
+          <w:numId w:val="7"/>
+        </w:numPr>
+        <w:spacing w:after="0" w:line="240" w:lineRule="auto"/>
+      </w:pPr>
+      <w:r>
+        <w:t>There’s already a stereo out debug hud display (USE ITS NUMBERS)</w:t>
       </w:r>
     </w:p>
     <w:p>
@@ -1956,21 +1769,8 @@
         </w:numPr>
         <w:spacing w:after="0" w:line="240" w:lineRule="auto"/>
       </w:pPr>
-      <w:proofErr w:type="spellStart"/>
-      <w:r>
-        <w:t>Mana</w:t>
-      </w:r>
-      <w:proofErr w:type="spellEnd"/>
-      <w:r>
-        <w:t xml:space="preserve"> </w:t>
-      </w:r>
-      <w:proofErr w:type="spellStart"/>
-      <w:r>
-        <w:t>cooldown</w:t>
-      </w:r>
-      <w:proofErr w:type="spellEnd"/>
-      <w:r>
-        <w:t xml:space="preserve"> on spells AND which is selected</w:t>
+      <w:r>
+        <w:t>Mana cooldown on spells AND which is selected</w:t>
       </w:r>
     </w:p>
     <w:p>
@@ -1983,15 +1783,7 @@
         <w:spacing w:after="0" w:line="240" w:lineRule="auto"/>
       </w:pPr>
       <w:r>
-        <w:t xml:space="preserve">Check weapon-select code (because the </w:t>
-      </w:r>
-      <w:proofErr w:type="spellStart"/>
-      <w:r>
-        <w:t>hud</w:t>
-      </w:r>
-      <w:proofErr w:type="spellEnd"/>
-      <w:r>
-        <w:t xml:space="preserve"> flashes the icons when switching)</w:t>
+        <w:t>Check weapon-select code (because the hud flashes the icons when switching)</w:t>
       </w:r>
     </w:p>
     <w:p>
@@ -2004,15 +1796,7 @@
         <w:spacing w:after="0" w:line="240" w:lineRule="auto"/>
       </w:pPr>
       <w:r>
-        <w:t xml:space="preserve">Sound, light, and </w:t>
-      </w:r>
-      <w:proofErr w:type="spellStart"/>
-      <w:r>
-        <w:t>mana</w:t>
-      </w:r>
-      <w:proofErr w:type="spellEnd"/>
-      <w:r>
-        <w:t xml:space="preserve"> rectangles with change size and COLOR depending on </w:t>
+        <w:t xml:space="preserve">Sound, light, and mana rectangles with change size and COLOR depending on </w:t>
       </w:r>
       <w:r>
         <w:rPr>

</xml_diff>

<commit_message>
portal gun fully functional on all actors
</commit_message>
<xml_diff>
--- a/documents/TMF7_Work_Breakdown.docx
+++ b/documents/TMF7_Work_Breakdown.docx
@@ -119,7 +119,15 @@
         </w:rPr>
       </w:pPr>
       <w:r>
-        <w:t>OR maybe on a limb-by-limb basis (eg the leg is sticking out)</w:t>
+        <w:t>OR maybe on a limb-by-limb basis (</w:t>
+      </w:r>
+      <w:proofErr w:type="spellStart"/>
+      <w:r>
+        <w:t>eg</w:t>
+      </w:r>
+      <w:proofErr w:type="spellEnd"/>
+      <w:r>
+        <w:t xml:space="preserve"> the leg is sticking out)</w:t>
       </w:r>
     </w:p>
     <w:p>
@@ -198,7 +206,21 @@
         <w:rPr>
           <w:color w:val="FF0000"/>
         </w:rPr>
-        <w:t>Modify appropriate AMMO def files to give ammo to appropriate weapons</w:t>
+        <w:t xml:space="preserve">Modify appropriate AMMO </w:t>
+      </w:r>
+      <w:proofErr w:type="spellStart"/>
+      <w:r>
+        <w:rPr>
+          <w:color w:val="FF0000"/>
+        </w:rPr>
+        <w:t>def</w:t>
+      </w:r>
+      <w:proofErr w:type="spellEnd"/>
+      <w:r>
+        <w:rPr>
+          <w:color w:val="FF0000"/>
+        </w:rPr>
+        <w:t xml:space="preserve"> files to give ammo to appropriate weapons</w:t>
       </w:r>
       <w:r>
         <w:rPr>
@@ -238,6 +260,27 @@
       <w:pPr>
         <w:pStyle w:val="ListParagraph"/>
         <w:numPr>
+          <w:ilvl w:val="1"/>
+          <w:numId w:val="5"/>
+        </w:numPr>
+        <w:spacing w:after="0" w:line="240" w:lineRule="auto"/>
+        <w:rPr>
+          <w:b/>
+          <w:color w:val="FF0000"/>
+          <w:u w:val="single"/>
+        </w:rPr>
+      </w:pPr>
+      <w:r>
+        <w:rPr>
+          <w:color w:val="FF0000"/>
+        </w:rPr>
+        <w:t>“strings” in pk4 files</w:t>
+      </w:r>
+    </w:p>
+    <w:p>
+      <w:pPr>
+        <w:pStyle w:val="ListParagraph"/>
+        <w:numPr>
           <w:ilvl w:val="0"/>
           <w:numId w:val="1"/>
         </w:numPr>
@@ -361,12 +404,28 @@
           <w:color w:val="FFC000"/>
         </w:rPr>
       </w:pPr>
+      <w:proofErr w:type="spellStart"/>
       <w:r>
         <w:rPr>
           <w:color w:val="FFC000"/>
         </w:rPr>
-        <w:t>Hitscan/trace/radius cliplinks</w:t>
-      </w:r>
+        <w:t>Hitscan</w:t>
+      </w:r>
+      <w:proofErr w:type="spellEnd"/>
+      <w:r>
+        <w:rPr>
+          <w:color w:val="FFC000"/>
+        </w:rPr>
+        <w:t xml:space="preserve">/trace/radius </w:t>
+      </w:r>
+      <w:proofErr w:type="spellStart"/>
+      <w:r>
+        <w:rPr>
+          <w:color w:val="FFC000"/>
+        </w:rPr>
+        <w:t>cliplinks</w:t>
+      </w:r>
+      <w:proofErr w:type="spellEnd"/>
     </w:p>
     <w:p>
       <w:pPr>
@@ -501,8 +560,13 @@
         <w:t>Greater damage</w:t>
       </w:r>
       <w:r>
-        <w:t>, not hitscan</w:t>
-      </w:r>
+        <w:t xml:space="preserve">, not </w:t>
+      </w:r>
+      <w:proofErr w:type="spellStart"/>
+      <w:r>
+        <w:t>hitscan</w:t>
+      </w:r>
+      <w:proofErr w:type="spellEnd"/>
       <w:r>
         <w:t>?</w:t>
       </w:r>
@@ -610,7 +674,21 @@
         <w:rPr>
           <w:color w:val="A6A6A6" w:themeColor="background1" w:themeShade="A6"/>
         </w:rPr>
-        <w:t xml:space="preserve">Only affects strogg </w:t>
+        <w:t xml:space="preserve">Only affects </w:t>
+      </w:r>
+      <w:proofErr w:type="spellStart"/>
+      <w:r>
+        <w:rPr>
+          <w:color w:val="A6A6A6" w:themeColor="background1" w:themeShade="A6"/>
+        </w:rPr>
+        <w:t>strogg</w:t>
+      </w:r>
+      <w:proofErr w:type="spellEnd"/>
+      <w:r>
+        <w:rPr>
+          <w:color w:val="A6A6A6" w:themeColor="background1" w:themeShade="A6"/>
+        </w:rPr>
+        <w:t xml:space="preserve"> </w:t>
       </w:r>
     </w:p>
     <w:p>
@@ -711,43 +789,31 @@
         </w:numPr>
         <w:spacing w:after="0" w:line="240" w:lineRule="auto"/>
         <w:rPr>
-          <w:color w:val="E36C0A" w:themeColor="accent6" w:themeShade="BF"/>
-        </w:rPr>
-      </w:pPr>
-      <w:r>
-        <w:rPr>
-          <w:color w:val="E36C0A" w:themeColor="accent6" w:themeShade="BF"/>
-        </w:rPr>
-        <w:t xml:space="preserve">Sticky </w:t>
-      </w:r>
-      <w:r>
-        <w:rPr>
-          <w:color w:val="E36C0A" w:themeColor="accent6" w:themeShade="BF"/>
-        </w:rPr>
-        <w:t>“jump plate”</w:t>
-      </w:r>
-      <w:r>
-        <w:rPr>
-          <w:color w:val="E36C0A" w:themeColor="accent6" w:themeShade="BF"/>
-        </w:rPr>
-        <w:t xml:space="preserve"> projectile</w:t>
-      </w:r>
-    </w:p>
-    <w:p>
-      <w:pPr>
-        <w:pStyle w:val="ListParagraph"/>
-        <w:numPr>
-          <w:ilvl w:val="1"/>
-          <w:numId w:val="1"/>
-        </w:numPr>
-        <w:spacing w:after="0" w:line="240" w:lineRule="auto"/>
-        <w:rPr>
-          <w:color w:val="E36C0A" w:themeColor="accent6" w:themeShade="BF"/>
-        </w:rPr>
-      </w:pPr>
-      <w:r>
-        <w:rPr>
-          <w:color w:val="E36C0A" w:themeColor="accent6" w:themeShade="BF"/>
+          <w:color w:val="A6A6A6" w:themeColor="background1" w:themeShade="A6"/>
+        </w:rPr>
+      </w:pPr>
+      <w:r>
+        <w:rPr>
+          <w:color w:val="A6A6A6" w:themeColor="background1" w:themeShade="A6"/>
+        </w:rPr>
+        <w:t>Portal gun</w:t>
+      </w:r>
+    </w:p>
+    <w:p>
+      <w:pPr>
+        <w:pStyle w:val="ListParagraph"/>
+        <w:numPr>
+          <w:ilvl w:val="1"/>
+          <w:numId w:val="1"/>
+        </w:numPr>
+        <w:spacing w:after="0" w:line="240" w:lineRule="auto"/>
+        <w:rPr>
+          <w:color w:val="A6A6A6" w:themeColor="background1" w:themeShade="A6"/>
+        </w:rPr>
+      </w:pPr>
+      <w:r>
+        <w:rPr>
+          <w:color w:val="A6A6A6" w:themeColor="background1" w:themeShade="A6"/>
         </w:rPr>
         <w:t>Only sticks to the world (not enemies/NPCs)</w:t>
       </w:r>
@@ -761,50 +827,31 @@
         </w:numPr>
         <w:spacing w:after="0" w:line="240" w:lineRule="auto"/>
         <w:rPr>
-          <w:color w:val="E36C0A" w:themeColor="accent6" w:themeShade="BF"/>
-        </w:rPr>
-      </w:pPr>
-      <w:r>
-        <w:rPr>
-          <w:color w:val="E36C0A" w:themeColor="accent6" w:themeShade="BF"/>
-        </w:rPr>
-        <w:t>Forces enemy to be pushed vertically when touched</w:t>
-      </w:r>
-    </w:p>
-    <w:p>
-      <w:pPr>
-        <w:pStyle w:val="ListParagraph"/>
-        <w:numPr>
-          <w:ilvl w:val="1"/>
-          <w:numId w:val="1"/>
-        </w:numPr>
-        <w:spacing w:after="0" w:line="240" w:lineRule="auto"/>
-        <w:rPr>
-          <w:color w:val="E36C0A" w:themeColor="accent6" w:themeShade="BF"/>
-        </w:rPr>
-      </w:pPr>
-      <w:r>
-        <w:rPr>
-          <w:color w:val="E36C0A" w:themeColor="accent6" w:themeShade="BF"/>
-        </w:rPr>
-        <w:t>Duration of stagger animation and/or ragdoll trigger</w:t>
-      </w:r>
-    </w:p>
-    <w:p>
-      <w:pPr>
-        <w:pStyle w:val="ListParagraph"/>
-        <w:numPr>
-          <w:ilvl w:val="1"/>
-          <w:numId w:val="1"/>
-        </w:numPr>
-        <w:spacing w:after="0" w:line="240" w:lineRule="auto"/>
-        <w:rPr>
-          <w:color w:val="E36C0A" w:themeColor="accent6" w:themeShade="BF"/>
-        </w:rPr>
-      </w:pPr>
-      <w:r>
-        <w:rPr>
-          <w:color w:val="E36C0A" w:themeColor="accent6" w:themeShade="BF"/>
+          <w:color w:val="A6A6A6" w:themeColor="background1" w:themeShade="A6"/>
+        </w:rPr>
+      </w:pPr>
+      <w:r>
+        <w:rPr>
+          <w:color w:val="A6A6A6" w:themeColor="background1" w:themeShade="A6"/>
+        </w:rPr>
+        <w:t>Teleports actor to other pad</w:t>
+      </w:r>
+    </w:p>
+    <w:p>
+      <w:pPr>
+        <w:pStyle w:val="ListParagraph"/>
+        <w:numPr>
+          <w:ilvl w:val="1"/>
+          <w:numId w:val="1"/>
+        </w:numPr>
+        <w:spacing w:after="0" w:line="240" w:lineRule="auto"/>
+        <w:rPr>
+          <w:color w:val="A6A6A6" w:themeColor="background1" w:themeShade="A6"/>
+        </w:rPr>
+      </w:pPr>
+      <w:r>
+        <w:rPr>
+          <w:color w:val="A6A6A6" w:themeColor="background1" w:themeShade="A6"/>
         </w:rPr>
         <w:t>Permanent fixture (doesn’t disable after one enemy trips)</w:t>
       </w:r>
@@ -818,67 +865,46 @@
         </w:numPr>
         <w:spacing w:after="0" w:line="240" w:lineRule="auto"/>
         <w:rPr>
-          <w:color w:val="E36C0A" w:themeColor="accent6" w:themeShade="BF"/>
-        </w:rPr>
-      </w:pPr>
-      <w:r>
-        <w:rPr>
-          <w:color w:val="E36C0A" w:themeColor="accent6" w:themeShade="BF"/>
-        </w:rPr>
-        <w:t xml:space="preserve">Doesn’t affect legless/flying enemies who don’t </w:t>
-      </w:r>
-      <w:r>
+          <w:color w:val="A6A6A6" w:themeColor="background1" w:themeShade="A6"/>
+        </w:rPr>
+      </w:pPr>
+      <w:r>
+        <w:rPr>
+          <w:color w:val="A6A6A6" w:themeColor="background1" w:themeShade="A6"/>
+        </w:rPr>
+        <w:t xml:space="preserve">Doesn’t affect legless/flying enemies who </w:t>
+      </w:r>
+      <w:r>
+        <w:rPr>
+          <w:color w:val="A6A6A6" w:themeColor="background1" w:themeShade="A6"/>
+        </w:rPr>
+        <w:t>aren’t in its radius</w:t>
+      </w:r>
+    </w:p>
+    <w:p>
+      <w:pPr>
+        <w:pStyle w:val="ListParagraph"/>
+        <w:numPr>
+          <w:ilvl w:val="1"/>
+          <w:numId w:val="1"/>
+        </w:numPr>
+        <w:spacing w:after="0" w:line="240" w:lineRule="auto"/>
         <w:rPr>
           <w:i/>
-          <w:color w:val="E36C0A" w:themeColor="accent6" w:themeShade="BF"/>
-          <w:u w:val="single"/>
-        </w:rPr>
-        <w:t>physically touch it</w:t>
-      </w:r>
-    </w:p>
-    <w:p>
-      <w:pPr>
-        <w:pStyle w:val="ListParagraph"/>
-        <w:numPr>
-          <w:ilvl w:val="1"/>
-          <w:numId w:val="1"/>
-        </w:numPr>
-        <w:spacing w:after="0" w:line="240" w:lineRule="auto"/>
-        <w:rPr>
-          <w:color w:val="E36C0A" w:themeColor="accent6" w:themeShade="BF"/>
-        </w:rPr>
-      </w:pPr>
-      <w:r>
-        <w:rPr>
-          <w:color w:val="E36C0A" w:themeColor="accent6" w:themeShade="BF"/>
-        </w:rPr>
-        <w:t>Doesn’t affect player AND player doesn’t deactivate it</w:t>
-      </w:r>
-    </w:p>
-    <w:p>
-      <w:pPr>
-        <w:pStyle w:val="ListParagraph"/>
-        <w:numPr>
-          <w:ilvl w:val="1"/>
-          <w:numId w:val="1"/>
-        </w:numPr>
-        <w:spacing w:after="0" w:line="240" w:lineRule="auto"/>
+          <w:color w:val="A6A6A6" w:themeColor="background1" w:themeShade="A6"/>
+        </w:rPr>
+      </w:pPr>
+      <w:r>
         <w:rPr>
           <w:i/>
-          <w:color w:val="E36C0A" w:themeColor="accent6" w:themeShade="BF"/>
-        </w:rPr>
-      </w:pPr>
+          <w:color w:val="A6A6A6" w:themeColor="background1" w:themeShade="A6"/>
+        </w:rPr>
+        <w:t>Easier visual demonstr</w:t>
+      </w:r>
       <w:r>
         <w:rPr>
           <w:i/>
-          <w:color w:val="E36C0A" w:themeColor="accent6" w:themeShade="BF"/>
-        </w:rPr>
-        <w:t>Easier visual demonstr</w:t>
-      </w:r>
-      <w:r>
-        <w:rPr>
-          <w:i/>
-          <w:color w:val="E36C0A" w:themeColor="accent6" w:themeShade="BF"/>
+          <w:color w:val="A6A6A6" w:themeColor="background1" w:themeShade="A6"/>
         </w:rPr>
         <w:t>ation than sticky proximity bomb</w:t>
       </w:r>
@@ -931,21 +957,34 @@
         </w:numPr>
         <w:spacing w:after="0" w:line="240" w:lineRule="auto"/>
       </w:pPr>
+      <w:proofErr w:type="spellStart"/>
+      <w:r>
+        <w:t>Railgun</w:t>
+      </w:r>
+      <w:proofErr w:type="spellEnd"/>
+      <w:r>
+        <w:t xml:space="preserve"> is a </w:t>
+      </w:r>
+      <w:proofErr w:type="spellStart"/>
+      <w:r>
+        <w:t>hitscan</w:t>
+      </w:r>
+      <w:proofErr w:type="spellEnd"/>
+      <w:r>
+        <w:t xml:space="preserve"> that produces a visible trail the sustains for a duration</w:t>
+      </w:r>
+    </w:p>
+    <w:p>
+      <w:pPr>
+        <w:pStyle w:val="ListParagraph"/>
+        <w:numPr>
+          <w:ilvl w:val="1"/>
+          <w:numId w:val="1"/>
+        </w:numPr>
+        <w:spacing w:after="0" w:line="240" w:lineRule="auto"/>
+      </w:pPr>
       <w:r>
         <w:lastRenderedPageBreak/>
-        <w:t>Railgun is a hitscan that produces a visible trail the sustains for a duration</w:t>
-      </w:r>
-    </w:p>
-    <w:p>
-      <w:pPr>
-        <w:pStyle w:val="ListParagraph"/>
-        <w:numPr>
-          <w:ilvl w:val="1"/>
-          <w:numId w:val="1"/>
-        </w:numPr>
-        <w:spacing w:after="0" w:line="240" w:lineRule="auto"/>
-      </w:pPr>
-      <w:r>
         <w:t xml:space="preserve">Extra: depending on enemy </w:t>
       </w:r>
       <w:r>
@@ -1219,8 +1258,21 @@
         <w:spacing w:after="0" w:line="240" w:lineRule="auto"/>
       </w:pPr>
       <w:r>
-        <w:t>A push takes a chunk out of the mana cooldown</w:t>
-      </w:r>
+        <w:t xml:space="preserve">A push takes a chunk out of the </w:t>
+      </w:r>
+      <w:proofErr w:type="spellStart"/>
+      <w:r>
+        <w:t>mana</w:t>
+      </w:r>
+      <w:proofErr w:type="spellEnd"/>
+      <w:r>
+        <w:t xml:space="preserve"> </w:t>
+      </w:r>
+      <w:proofErr w:type="spellStart"/>
+      <w:r>
+        <w:t>cooldown</w:t>
+      </w:r>
+      <w:proofErr w:type="spellEnd"/>
     </w:p>
     <w:p>
       <w:pPr>
@@ -1232,8 +1284,21 @@
         <w:spacing w:after="0" w:line="240" w:lineRule="auto"/>
       </w:pPr>
       <w:r>
-        <w:t>A pull slowly drains the mana cooldown</w:t>
-      </w:r>
+        <w:t xml:space="preserve">A pull slowly drains the </w:t>
+      </w:r>
+      <w:proofErr w:type="spellStart"/>
+      <w:r>
+        <w:t>mana</w:t>
+      </w:r>
+      <w:proofErr w:type="spellEnd"/>
+      <w:r>
+        <w:t xml:space="preserve"> </w:t>
+      </w:r>
+      <w:proofErr w:type="spellStart"/>
+      <w:r>
+        <w:t>cooldown</w:t>
+      </w:r>
+      <w:proofErr w:type="spellEnd"/>
     </w:p>
     <w:p>
       <w:pPr>
@@ -1256,10 +1321,18 @@
           <w:numId w:val="3"/>
         </w:numPr>
         <w:spacing w:after="0" w:line="240" w:lineRule="auto"/>
-      </w:pPr>
-      <w:r>
+        <w:rPr>
+          <w:color w:val="E36C0A" w:themeColor="accent6" w:themeShade="BF"/>
+        </w:rPr>
+      </w:pPr>
+      <w:r>
+        <w:rPr>
+          <w:color w:val="E36C0A" w:themeColor="accent6" w:themeShade="BF"/>
+        </w:rPr>
         <w:t>Raise dead</w:t>
       </w:r>
+      <w:bookmarkStart w:id="0" w:name="_GoBack"/>
+      <w:bookmarkEnd w:id="0"/>
     </w:p>
     <w:p>
       <w:pPr>
@@ -1269,13 +1342,22 @@
           <w:numId w:val="3"/>
         </w:numPr>
         <w:spacing w:after="0" w:line="240" w:lineRule="auto"/>
-      </w:pPr>
-      <w:r>
-        <w:t xml:space="preserve">Green </w:t>
-      </w:r>
-      <w:r>
+        <w:rPr>
+          <w:color w:val="E36C0A" w:themeColor="accent6" w:themeShade="BF"/>
+        </w:rPr>
+      </w:pPr>
+      <w:r>
+        <w:rPr>
+          <w:color w:val="E36C0A" w:themeColor="accent6" w:themeShade="BF"/>
+        </w:rPr>
         <w:t>lightning animation</w:t>
       </w:r>
+      <w:r>
+        <w:rPr>
+          <w:color w:val="E36C0A" w:themeColor="accent6" w:themeShade="BF"/>
+        </w:rPr>
+        <w:t xml:space="preserve"> (try to remove the mesh and animation for the gun)</w:t>
+      </w:r>
     </w:p>
     <w:p>
       <w:pPr>
@@ -1285,8 +1367,14 @@
           <w:numId w:val="3"/>
         </w:numPr>
         <w:spacing w:after="0" w:line="240" w:lineRule="auto"/>
-      </w:pPr>
-      <w:r>
+        <w:rPr>
+          <w:color w:val="E36C0A" w:themeColor="accent6" w:themeShade="BF"/>
+        </w:rPr>
+      </w:pPr>
+      <w:r>
+        <w:rPr>
+          <w:color w:val="E36C0A" w:themeColor="accent6" w:themeShade="BF"/>
+        </w:rPr>
         <w:t>Only works on recently dead enemies prior to its dissolve code executing</w:t>
       </w:r>
     </w:p>
@@ -1298,11 +1386,20 @@
           <w:numId w:val="3"/>
         </w:numPr>
         <w:spacing w:after="0" w:line="240" w:lineRule="auto"/>
-      </w:pPr>
-      <w:r>
+        <w:rPr>
+          <w:color w:val="E36C0A" w:themeColor="accent6" w:themeShade="BF"/>
+        </w:rPr>
+      </w:pPr>
+      <w:r>
+        <w:rPr>
+          <w:color w:val="E36C0A" w:themeColor="accent6" w:themeShade="BF"/>
+        </w:rPr>
         <w:t>Raises the enemy</w:t>
       </w:r>
       <w:r>
+        <w:rPr>
+          <w:color w:val="E36C0A" w:themeColor="accent6" w:themeShade="BF"/>
+        </w:rPr>
         <w:t xml:space="preserve"> to target other enemies AND follow the player</w:t>
       </w:r>
     </w:p>
@@ -1314,8 +1411,14 @@
           <w:numId w:val="3"/>
         </w:numPr>
         <w:spacing w:after="0" w:line="240" w:lineRule="auto"/>
-      </w:pPr>
-      <w:r>
+        <w:rPr>
+          <w:color w:val="E36C0A" w:themeColor="accent6" w:themeShade="BF"/>
+        </w:rPr>
+      </w:pPr>
+      <w:r>
+        <w:rPr>
+          <w:color w:val="E36C0A" w:themeColor="accent6" w:themeShade="BF"/>
+        </w:rPr>
         <w:t>A broken cast restarts the dissolve countdown</w:t>
       </w:r>
     </w:p>
@@ -1327,8 +1430,14 @@
           <w:numId w:val="3"/>
         </w:numPr>
         <w:spacing w:after="0" w:line="240" w:lineRule="auto"/>
-      </w:pPr>
-      <w:r>
+        <w:rPr>
+          <w:color w:val="E36C0A" w:themeColor="accent6" w:themeShade="BF"/>
+        </w:rPr>
+      </w:pPr>
+      <w:r>
+        <w:rPr>
+          <w:color w:val="E36C0A" w:themeColor="accent6" w:themeShade="BF"/>
+        </w:rPr>
         <w:t>The spell must be cast for a certain duration in order to fully raise the dead</w:t>
       </w:r>
     </w:p>
@@ -1465,10 +1574,7 @@
         <w:t>Bind different key to spell selection</w:t>
       </w:r>
       <w:r>
-        <w:t xml:space="preserve">/rotation </w:t>
-      </w:r>
-      <w:r>
-        <w:t>(“ctrl” toggles)</w:t>
+        <w:t>/rotation (“ctrl” toggles)</w:t>
       </w:r>
     </w:p>
     <w:p>
@@ -1486,8 +1592,6 @@
       <w:r>
         <w:t>/non-mod</w:t>
       </w:r>
-      <w:bookmarkStart w:id="0" w:name="_GoBack"/>
-      <w:bookmarkEnd w:id="0"/>
       <w:r>
         <w:t xml:space="preserve"> weapons</w:t>
       </w:r>
@@ -1515,7 +1619,15 @@
         <w:t>single</w:t>
       </w:r>
       <w:r>
-        <w:t xml:space="preserve"> item to insta-reset all spells</w:t>
+        <w:t xml:space="preserve"> item to </w:t>
+      </w:r>
+      <w:proofErr w:type="spellStart"/>
+      <w:r>
+        <w:t>insta</w:t>
+      </w:r>
+      <w:proofErr w:type="spellEnd"/>
+      <w:r>
+        <w:t>-reset all spells</w:t>
       </w:r>
     </w:p>
     <w:p>
@@ -1528,8 +1640,13 @@
         <w:spacing w:after="0" w:line="240" w:lineRule="auto"/>
       </w:pPr>
       <w:r>
-        <w:t>Extra: make god-mode give infinite mana</w:t>
-      </w:r>
+        <w:t xml:space="preserve">Extra: make god-mode give infinite </w:t>
+      </w:r>
+      <w:proofErr w:type="spellStart"/>
+      <w:r>
+        <w:t>mana</w:t>
+      </w:r>
+      <w:proofErr w:type="spellEnd"/>
     </w:p>
     <w:p>
       <w:pPr>
@@ -1543,11 +1660,24 @@
           <w:b/>
         </w:rPr>
       </w:pPr>
-      <w:r>
-        <w:t xml:space="preserve">Mana </w:t>
-      </w:r>
-      <w:r>
-        <w:t>duration/chunk use per spell (not a common “spell slot” or “mana pool”)</w:t>
+      <w:proofErr w:type="spellStart"/>
+      <w:r>
+        <w:t>Mana</w:t>
+      </w:r>
+      <w:proofErr w:type="spellEnd"/>
+      <w:r>
+        <w:t xml:space="preserve"> </w:t>
+      </w:r>
+      <w:r>
+        <w:t>duration/chunk use per spell (not a common “spell slot” or “</w:t>
+      </w:r>
+      <w:proofErr w:type="spellStart"/>
+      <w:r>
+        <w:t>mana</w:t>
+      </w:r>
+      <w:proofErr w:type="spellEnd"/>
+      <w:r>
+        <w:t xml:space="preserve"> pool”)</w:t>
       </w:r>
     </w:p>
     <w:p>
@@ -1563,10 +1693,26 @@
         </w:rPr>
       </w:pPr>
       <w:r>
-        <w:t xml:space="preserve">Only begins regen </w:t>
-      </w:r>
-      <w:r>
-        <w:t xml:space="preserve">once the full bar is depleated </w:t>
+        <w:t xml:space="preserve">Only begins </w:t>
+      </w:r>
+      <w:proofErr w:type="spellStart"/>
+      <w:r>
+        <w:t>regen</w:t>
+      </w:r>
+      <w:proofErr w:type="spellEnd"/>
+      <w:r>
+        <w:t xml:space="preserve"> </w:t>
+      </w:r>
+      <w:r>
+        <w:t xml:space="preserve">once the full bar is </w:t>
+      </w:r>
+      <w:proofErr w:type="spellStart"/>
+      <w:r>
+        <w:t>depleated</w:t>
+      </w:r>
+      <w:proofErr w:type="spellEnd"/>
+      <w:r>
+        <w:t xml:space="preserve"> </w:t>
       </w:r>
     </w:p>
     <w:p>
@@ -1585,7 +1731,15 @@
         <w:t>can</w:t>
       </w:r>
       <w:r>
-        <w:t>not be cast while in regen mode</w:t>
+        <w:t xml:space="preserve">not be cast while in </w:t>
+      </w:r>
+      <w:proofErr w:type="spellStart"/>
+      <w:r>
+        <w:t>regen</w:t>
+      </w:r>
+      <w:proofErr w:type="spellEnd"/>
+      <w:r>
+        <w:t xml:space="preserve"> mode</w:t>
       </w:r>
     </w:p>
     <w:p>
@@ -1601,7 +1755,15 @@
         </w:rPr>
       </w:pPr>
       <w:r>
-        <w:t>each has its own regen rate</w:t>
+        <w:t xml:space="preserve">each has its own </w:t>
+      </w:r>
+      <w:proofErr w:type="spellStart"/>
+      <w:r>
+        <w:t>regen</w:t>
+      </w:r>
+      <w:proofErr w:type="spellEnd"/>
+      <w:r>
+        <w:t xml:space="preserve"> rate</w:t>
       </w:r>
     </w:p>
     <w:p>
@@ -1627,6 +1789,7 @@
           <w:b/>
           <w:u w:val="single"/>
         </w:rPr>
+        <w:lastRenderedPageBreak/>
         <w:t>HUD/UI</w:t>
       </w:r>
     </w:p>
@@ -1643,10 +1806,23 @@
         <w:t>R</w:t>
       </w:r>
       <w:r>
-        <w:t>e-activeate crosshair/</w:t>
-      </w:r>
-      <w:r>
-        <w:t>hud for 3</w:t>
+        <w:t>e-</w:t>
+      </w:r>
+      <w:proofErr w:type="spellStart"/>
+      <w:r>
+        <w:t>activeate</w:t>
+      </w:r>
+      <w:proofErr w:type="spellEnd"/>
+      <w:r>
+        <w:t xml:space="preserve"> crosshair/</w:t>
+      </w:r>
+      <w:proofErr w:type="spellStart"/>
+      <w:r>
+        <w:t>hud</w:t>
+      </w:r>
+      <w:proofErr w:type="spellEnd"/>
+      <w:r>
+        <w:t xml:space="preserve"> for 3</w:t>
       </w:r>
       <w:r>
         <w:rPr>
@@ -1693,7 +1869,15 @@
         <w:spacing w:after="0" w:line="240" w:lineRule="auto"/>
       </w:pPr>
       <w:r>
-        <w:t>Look in enemy ai for their listening</w:t>
+        <w:t xml:space="preserve">Look in enemy </w:t>
+      </w:r>
+      <w:proofErr w:type="spellStart"/>
+      <w:r>
+        <w:t>ai</w:t>
+      </w:r>
+      <w:proofErr w:type="spellEnd"/>
+      <w:r>
+        <w:t xml:space="preserve"> for their listening</w:t>
       </w:r>
     </w:p>
     <w:p>
@@ -1712,10 +1896,18 @@
         <w:t>s</w:t>
       </w:r>
       <w:r>
-        <w:t xml:space="preserve"> th</w:t>
-      </w:r>
-      <w:r>
-        <w:t>at enemies can hear (footsteps, gunshot?)</w:t>
+        <w:t xml:space="preserve"> </w:t>
+      </w:r>
+      <w:proofErr w:type="gramStart"/>
+      <w:r>
+        <w:t>th</w:t>
+      </w:r>
+      <w:r>
+        <w:t>at enemies</w:t>
+      </w:r>
+      <w:proofErr w:type="gramEnd"/>
+      <w:r>
+        <w:t xml:space="preserve"> can hear (footsteps, gunshot?)</w:t>
       </w:r>
     </w:p>
     <w:p>
@@ -1728,7 +1920,15 @@
         <w:spacing w:after="0" w:line="240" w:lineRule="auto"/>
       </w:pPr>
       <w:r>
-        <w:t>There’s already a stereo out debug hud display (USE ITS NUMBERS)</w:t>
+        <w:t xml:space="preserve">There’s already a stereo out debug </w:t>
+      </w:r>
+      <w:proofErr w:type="spellStart"/>
+      <w:r>
+        <w:t>hud</w:t>
+      </w:r>
+      <w:proofErr w:type="spellEnd"/>
+      <w:r>
+        <w:t xml:space="preserve"> display (USE ITS NUMBERS)</w:t>
       </w:r>
     </w:p>
     <w:p>
@@ -1769,8 +1969,21 @@
         </w:numPr>
         <w:spacing w:after="0" w:line="240" w:lineRule="auto"/>
       </w:pPr>
-      <w:r>
-        <w:t>Mana cooldown on spells AND which is selected</w:t>
+      <w:proofErr w:type="spellStart"/>
+      <w:r>
+        <w:t>Mana</w:t>
+      </w:r>
+      <w:proofErr w:type="spellEnd"/>
+      <w:r>
+        <w:t xml:space="preserve"> </w:t>
+      </w:r>
+      <w:proofErr w:type="spellStart"/>
+      <w:r>
+        <w:t>cooldown</w:t>
+      </w:r>
+      <w:proofErr w:type="spellEnd"/>
+      <w:r>
+        <w:t xml:space="preserve"> on spells AND which is selected</w:t>
       </w:r>
     </w:p>
     <w:p>
@@ -1783,7 +1996,15 @@
         <w:spacing w:after="0" w:line="240" w:lineRule="auto"/>
       </w:pPr>
       <w:r>
-        <w:t>Check weapon-select code (because the hud flashes the icons when switching)</w:t>
+        <w:t xml:space="preserve">Check weapon-select code (because the </w:t>
+      </w:r>
+      <w:proofErr w:type="spellStart"/>
+      <w:r>
+        <w:t>hud</w:t>
+      </w:r>
+      <w:proofErr w:type="spellEnd"/>
+      <w:r>
+        <w:t xml:space="preserve"> flashes the icons when switching)</w:t>
       </w:r>
     </w:p>
     <w:p>
@@ -1796,7 +2017,15 @@
         <w:spacing w:after="0" w:line="240" w:lineRule="auto"/>
       </w:pPr>
       <w:r>
-        <w:t xml:space="preserve">Sound, light, and mana rectangles with change size and COLOR depending on </w:t>
+        <w:t xml:space="preserve">Sound, light, and </w:t>
+      </w:r>
+      <w:proofErr w:type="spellStart"/>
+      <w:r>
+        <w:t>mana</w:t>
+      </w:r>
+      <w:proofErr w:type="spellEnd"/>
+      <w:r>
+        <w:t xml:space="preserve"> rectangles with change size and COLOR depending on </w:t>
       </w:r>
       <w:r>
         <w:rPr>

</xml_diff>

<commit_message>
necromancer solidly functional, needs animation and magic tie-in
</commit_message>
<xml_diff>
--- a/documents/TMF7_Work_Breakdown.docx
+++ b/documents/TMF7_Work_Breakdown.docx
@@ -1284,7 +1284,12 @@
         <w:spacing w:after="0" w:line="240" w:lineRule="auto"/>
       </w:pPr>
       <w:r>
-        <w:t xml:space="preserve">A pull slowly drains the </w:t>
+        <w:t>A pull slowl</w:t>
+      </w:r>
+      <w:bookmarkStart w:id="0" w:name="_GoBack"/>
+      <w:bookmarkEnd w:id="0"/>
+      <w:r>
+        <w:t xml:space="preserve">y drains the </w:t>
       </w:r>
       <w:proofErr w:type="spellStart"/>
       <w:r>
@@ -1322,17 +1327,15 @@
         </w:numPr>
         <w:spacing w:after="0" w:line="240" w:lineRule="auto"/>
         <w:rPr>
-          <w:color w:val="E36C0A" w:themeColor="accent6" w:themeShade="BF"/>
-        </w:rPr>
-      </w:pPr>
-      <w:r>
-        <w:rPr>
-          <w:color w:val="E36C0A" w:themeColor="accent6" w:themeShade="BF"/>
+          <w:color w:val="FF0000"/>
+        </w:rPr>
+      </w:pPr>
+      <w:r>
+        <w:rPr>
+          <w:color w:val="FF0000"/>
         </w:rPr>
         <w:t>Raise dead</w:t>
       </w:r>
-      <w:bookmarkStart w:id="0" w:name="_GoBack"/>
-      <w:bookmarkEnd w:id="0"/>
     </w:p>
     <w:p>
       <w:pPr>
@@ -1343,18 +1346,18 @@
         </w:numPr>
         <w:spacing w:after="0" w:line="240" w:lineRule="auto"/>
         <w:rPr>
-          <w:color w:val="E36C0A" w:themeColor="accent6" w:themeShade="BF"/>
-        </w:rPr>
-      </w:pPr>
-      <w:r>
-        <w:rPr>
-          <w:color w:val="E36C0A" w:themeColor="accent6" w:themeShade="BF"/>
+          <w:color w:val="FF0000"/>
+        </w:rPr>
+      </w:pPr>
+      <w:r>
+        <w:rPr>
+          <w:color w:val="FF0000"/>
         </w:rPr>
         <w:t>lightning animation</w:t>
       </w:r>
       <w:r>
         <w:rPr>
-          <w:color w:val="E36C0A" w:themeColor="accent6" w:themeShade="BF"/>
+          <w:color w:val="FF0000"/>
         </w:rPr>
         <w:t xml:space="preserve"> (try to remove the mesh and animation for the gun)</w:t>
       </w:r>
@@ -1368,12 +1371,12 @@
         </w:numPr>
         <w:spacing w:after="0" w:line="240" w:lineRule="auto"/>
         <w:rPr>
-          <w:color w:val="E36C0A" w:themeColor="accent6" w:themeShade="BF"/>
-        </w:rPr>
-      </w:pPr>
-      <w:r>
-        <w:rPr>
-          <w:color w:val="E36C0A" w:themeColor="accent6" w:themeShade="BF"/>
+          <w:color w:val="BFBFBF" w:themeColor="background1" w:themeShade="BF"/>
+        </w:rPr>
+      </w:pPr>
+      <w:r>
+        <w:rPr>
+          <w:color w:val="BFBFBF" w:themeColor="background1" w:themeShade="BF"/>
         </w:rPr>
         <w:t>Only works on recently dead enemies prior to its dissolve code executing</w:t>
       </w:r>
@@ -1387,18 +1390,18 @@
         </w:numPr>
         <w:spacing w:after="0" w:line="240" w:lineRule="auto"/>
         <w:rPr>
-          <w:color w:val="E36C0A" w:themeColor="accent6" w:themeShade="BF"/>
-        </w:rPr>
-      </w:pPr>
-      <w:r>
-        <w:rPr>
-          <w:color w:val="E36C0A" w:themeColor="accent6" w:themeShade="BF"/>
+          <w:color w:val="BFBFBF" w:themeColor="background1" w:themeShade="BF"/>
+        </w:rPr>
+      </w:pPr>
+      <w:r>
+        <w:rPr>
+          <w:color w:val="BFBFBF" w:themeColor="background1" w:themeShade="BF"/>
         </w:rPr>
         <w:t>Raises the enemy</w:t>
       </w:r>
       <w:r>
         <w:rPr>
-          <w:color w:val="E36C0A" w:themeColor="accent6" w:themeShade="BF"/>
+          <w:color w:val="BFBFBF" w:themeColor="background1" w:themeShade="BF"/>
         </w:rPr>
         <w:t xml:space="preserve"> to target other enemies AND follow the player</w:t>
       </w:r>
@@ -1412,12 +1415,12 @@
         </w:numPr>
         <w:spacing w:after="0" w:line="240" w:lineRule="auto"/>
         <w:rPr>
-          <w:color w:val="E36C0A" w:themeColor="accent6" w:themeShade="BF"/>
-        </w:rPr>
-      </w:pPr>
-      <w:r>
-        <w:rPr>
-          <w:color w:val="E36C0A" w:themeColor="accent6" w:themeShade="BF"/>
+          <w:color w:val="BFBFBF" w:themeColor="background1" w:themeShade="BF"/>
+        </w:rPr>
+      </w:pPr>
+      <w:r>
+        <w:rPr>
+          <w:color w:val="BFBFBF" w:themeColor="background1" w:themeShade="BF"/>
         </w:rPr>
         <w:t>A broken cast restarts the dissolve countdown</w:t>
       </w:r>
@@ -1431,12 +1434,12 @@
         </w:numPr>
         <w:spacing w:after="0" w:line="240" w:lineRule="auto"/>
         <w:rPr>
-          <w:color w:val="E36C0A" w:themeColor="accent6" w:themeShade="BF"/>
-        </w:rPr>
-      </w:pPr>
-      <w:r>
-        <w:rPr>
-          <w:color w:val="E36C0A" w:themeColor="accent6" w:themeShade="BF"/>
+          <w:color w:val="BFBFBF" w:themeColor="background1" w:themeShade="BF"/>
+        </w:rPr>
+      </w:pPr>
+      <w:r>
+        <w:rPr>
+          <w:color w:val="BFBFBF" w:themeColor="background1" w:themeShade="BF"/>
         </w:rPr>
         <w:t>The spell must be cast for a certain duration in order to fully raise the dead</w:t>
       </w:r>

</xml_diff>

<commit_message>
magic system and hud updates in place, developing spells
</commit_message>
<xml_diff>
--- a/documents/TMF7_Work_Breakdown.docx
+++ b/documents/TMF7_Work_Breakdown.docx
@@ -119,15 +119,7 @@
         </w:rPr>
       </w:pPr>
       <w:r>
-        <w:t>OR maybe on a limb-by-limb basis (</w:t>
-      </w:r>
-      <w:proofErr w:type="spellStart"/>
-      <w:r>
-        <w:t>eg</w:t>
-      </w:r>
-      <w:proofErr w:type="spellEnd"/>
-      <w:r>
-        <w:t xml:space="preserve"> the leg is sticking out)</w:t>
+        <w:t>OR maybe on a limb-by-limb basis (eg the leg is sticking out)</w:t>
       </w:r>
     </w:p>
     <w:p>
@@ -206,21 +198,7 @@
         <w:rPr>
           <w:color w:val="FF0000"/>
         </w:rPr>
-        <w:t xml:space="preserve">Modify appropriate AMMO </w:t>
-      </w:r>
-      <w:proofErr w:type="spellStart"/>
-      <w:r>
-        <w:rPr>
-          <w:color w:val="FF0000"/>
-        </w:rPr>
-        <w:t>def</w:t>
-      </w:r>
-      <w:proofErr w:type="spellEnd"/>
-      <w:r>
-        <w:rPr>
-          <w:color w:val="FF0000"/>
-        </w:rPr>
-        <w:t xml:space="preserve"> files to give ammo to appropriate weapons</w:t>
+        <w:t>Modify appropriate AMMO def files to give ammo to appropriate weapons</w:t>
       </w:r>
       <w:r>
         <w:rPr>
@@ -289,6 +267,9 @@
       <w:r>
         <w:t>Knife</w:t>
       </w:r>
+      <w:r>
+        <w:t>/Fists</w:t>
+      </w:r>
     </w:p>
     <w:p>
       <w:pPr>
@@ -317,19 +298,6 @@
       </w:r>
       <w:r>
         <w:t>auntlet animation, damage, sound</w:t>
-      </w:r>
-    </w:p>
-    <w:p>
-      <w:pPr>
-        <w:pStyle w:val="ListParagraph"/>
-        <w:numPr>
-          <w:ilvl w:val="2"/>
-          <w:numId w:val="1"/>
-        </w:numPr>
-        <w:spacing w:after="0" w:line="240" w:lineRule="auto"/>
-      </w:pPr>
-      <w:r>
-        <w:t>Check doom3 assets (if I have the cd)</w:t>
       </w:r>
     </w:p>
     <w:p>
@@ -404,28 +372,12 @@
           <w:color w:val="FFC000"/>
         </w:rPr>
       </w:pPr>
-      <w:proofErr w:type="spellStart"/>
       <w:r>
         <w:rPr>
           <w:color w:val="FFC000"/>
         </w:rPr>
-        <w:t>Hitscan</w:t>
-      </w:r>
-      <w:proofErr w:type="spellEnd"/>
-      <w:r>
-        <w:rPr>
-          <w:color w:val="FFC000"/>
-        </w:rPr>
-        <w:t xml:space="preserve">/trace/radius </w:t>
-      </w:r>
-      <w:proofErr w:type="spellStart"/>
-      <w:r>
-        <w:rPr>
-          <w:color w:val="FFC000"/>
-        </w:rPr>
-        <w:t>cliplinks</w:t>
-      </w:r>
-      <w:proofErr w:type="spellEnd"/>
+        <w:t>Hitscan/trace/radius cliplinks</w:t>
+      </w:r>
     </w:p>
     <w:p>
       <w:pPr>
@@ -560,13 +512,8 @@
         <w:t>Greater damage</w:t>
       </w:r>
       <w:r>
-        <w:t xml:space="preserve">, not </w:t>
-      </w:r>
-      <w:proofErr w:type="spellStart"/>
-      <w:r>
-        <w:t>hitscan</w:t>
-      </w:r>
-      <w:proofErr w:type="spellEnd"/>
+        <w:t>, not hitscan</w:t>
+      </w:r>
       <w:r>
         <w:t>?</w:t>
       </w:r>
@@ -674,21 +621,7 @@
         <w:rPr>
           <w:color w:val="A6A6A6" w:themeColor="background1" w:themeShade="A6"/>
         </w:rPr>
-        <w:t xml:space="preserve">Only affects </w:t>
-      </w:r>
-      <w:proofErr w:type="spellStart"/>
-      <w:r>
-        <w:rPr>
-          <w:color w:val="A6A6A6" w:themeColor="background1" w:themeShade="A6"/>
-        </w:rPr>
-        <w:t>strogg</w:t>
-      </w:r>
-      <w:proofErr w:type="spellEnd"/>
-      <w:r>
-        <w:rPr>
-          <w:color w:val="A6A6A6" w:themeColor="background1" w:themeShade="A6"/>
-        </w:rPr>
-        <w:t xml:space="preserve"> </w:t>
+        <w:t xml:space="preserve">Only affects strogg </w:t>
       </w:r>
     </w:p>
     <w:p>
@@ -957,65 +890,52 @@
         </w:numPr>
         <w:spacing w:after="0" w:line="240" w:lineRule="auto"/>
       </w:pPr>
-      <w:proofErr w:type="spellStart"/>
-      <w:r>
-        <w:t>Railgun</w:t>
-      </w:r>
-      <w:proofErr w:type="spellEnd"/>
-      <w:r>
-        <w:t xml:space="preserve"> is a </w:t>
-      </w:r>
-      <w:proofErr w:type="spellStart"/>
-      <w:r>
-        <w:t>hitscan</w:t>
-      </w:r>
-      <w:proofErr w:type="spellEnd"/>
-      <w:r>
-        <w:t xml:space="preserve"> that produces a visible trail the sustains for a duration</w:t>
-      </w:r>
-    </w:p>
-    <w:p>
-      <w:pPr>
-        <w:pStyle w:val="ListParagraph"/>
-        <w:numPr>
-          <w:ilvl w:val="1"/>
+      <w:r>
+        <w:t>Railgun is a hitscan that produces a visible trail the sustains for a duration</w:t>
+      </w:r>
+    </w:p>
+    <w:p>
+      <w:pPr>
+        <w:pStyle w:val="ListParagraph"/>
+        <w:numPr>
+          <w:ilvl w:val="1"/>
+          <w:numId w:val="1"/>
+        </w:numPr>
+        <w:spacing w:after="0" w:line="240" w:lineRule="auto"/>
+      </w:pPr>
+      <w:r>
+        <w:t xml:space="preserve">Extra: depending on enemy </w:t>
+      </w:r>
+      <w:r>
+        <w:t>mass</w:t>
+      </w:r>
+      <w:r>
+        <w:t xml:space="preserve"> it ragdolls</w:t>
+      </w:r>
+      <w:r>
+        <w:sym w:font="Wingdings" w:char="F0E0"/>
+      </w:r>
+      <w:r>
+        <w:t>staggers</w:t>
+      </w:r>
+      <w:r>
+        <w:sym w:font="Wingdings" w:char="F0E0"/>
+      </w:r>
+      <w:r>
+        <w:t>damages w/o stagger</w:t>
+      </w:r>
+    </w:p>
+    <w:p>
+      <w:pPr>
+        <w:pStyle w:val="ListParagraph"/>
+        <w:numPr>
+          <w:ilvl w:val="0"/>
           <w:numId w:val="1"/>
         </w:numPr>
         <w:spacing w:after="0" w:line="240" w:lineRule="auto"/>
       </w:pPr>
       <w:r>
         <w:lastRenderedPageBreak/>
-        <w:t xml:space="preserve">Extra: depending on enemy </w:t>
-      </w:r>
-      <w:r>
-        <w:t>mass</w:t>
-      </w:r>
-      <w:r>
-        <w:t xml:space="preserve"> it ragdolls</w:t>
-      </w:r>
-      <w:r>
-        <w:sym w:font="Wingdings" w:char="F0E0"/>
-      </w:r>
-      <w:r>
-        <w:t>staggers</w:t>
-      </w:r>
-      <w:r>
-        <w:sym w:font="Wingdings" w:char="F0E0"/>
-      </w:r>
-      <w:r>
-        <w:t>damages w/o stagger</w:t>
-      </w:r>
-    </w:p>
-    <w:p>
-      <w:pPr>
-        <w:pStyle w:val="ListParagraph"/>
-        <w:numPr>
-          <w:ilvl w:val="0"/>
-          <w:numId w:val="1"/>
-        </w:numPr>
-        <w:spacing w:after="0" w:line="240" w:lineRule="auto"/>
-      </w:pPr>
-      <w:r>
         <w:t>Sticky</w:t>
       </w:r>
       <w:r>
@@ -1258,21 +1178,8 @@
         <w:spacing w:after="0" w:line="240" w:lineRule="auto"/>
       </w:pPr>
       <w:r>
-        <w:t xml:space="preserve">A push takes a chunk out of the </w:t>
-      </w:r>
-      <w:proofErr w:type="spellStart"/>
-      <w:r>
-        <w:t>mana</w:t>
-      </w:r>
-      <w:proofErr w:type="spellEnd"/>
-      <w:r>
-        <w:t xml:space="preserve"> </w:t>
-      </w:r>
-      <w:proofErr w:type="spellStart"/>
-      <w:r>
-        <w:t>cooldown</w:t>
-      </w:r>
-      <w:proofErr w:type="spellEnd"/>
+        <w:t>A push takes a chunk out of the mana cooldown</w:t>
+      </w:r>
     </w:p>
     <w:p>
       <w:pPr>
@@ -1284,38 +1191,364 @@
         <w:spacing w:after="0" w:line="240" w:lineRule="auto"/>
       </w:pPr>
       <w:r>
-        <w:t>A pull slowl</w:t>
+        <w:t>A pull slowly drains the mana cooldown</w:t>
+      </w:r>
+    </w:p>
+    <w:p>
+      <w:pPr>
+        <w:pStyle w:val="ListParagraph"/>
+        <w:numPr>
+          <w:ilvl w:val="2"/>
+          <w:numId w:val="3"/>
+        </w:numPr>
+        <w:spacing w:after="0" w:line="240" w:lineRule="auto"/>
+      </w:pPr>
+      <w:r>
+        <w:t>Possibly have the push/pull affect enemies of different masses (quake-push code probably already does)</w:t>
+      </w:r>
+    </w:p>
+    <w:p>
+      <w:pPr>
+        <w:pStyle w:val="ListParagraph"/>
+        <w:numPr>
+          <w:ilvl w:val="0"/>
+          <w:numId w:val="3"/>
+        </w:numPr>
+        <w:spacing w:after="0" w:line="240" w:lineRule="auto"/>
+        <w:rPr>
+          <w:color w:val="FF0000"/>
+        </w:rPr>
+      </w:pPr>
+      <w:r>
+        <w:rPr>
+          <w:color w:val="FF0000"/>
+        </w:rPr>
+        <w:t>Raise dead</w:t>
+      </w:r>
+    </w:p>
+    <w:p>
+      <w:pPr>
+        <w:pStyle w:val="ListParagraph"/>
+        <w:numPr>
+          <w:ilvl w:val="1"/>
+          <w:numId w:val="3"/>
+        </w:numPr>
+        <w:spacing w:after="0" w:line="240" w:lineRule="auto"/>
+        <w:rPr>
+          <w:color w:val="FF0000"/>
+        </w:rPr>
+      </w:pPr>
+      <w:r>
+        <w:rPr>
+          <w:color w:val="FF0000"/>
+        </w:rPr>
+        <w:t>lightning animation</w:t>
+      </w:r>
+      <w:r>
+        <w:rPr>
+          <w:color w:val="FF0000"/>
+        </w:rPr>
+        <w:t xml:space="preserve"> (try to remove the mesh and animation for the gun)</w:t>
+      </w:r>
+    </w:p>
+    <w:p>
+      <w:pPr>
+        <w:pStyle w:val="ListParagraph"/>
+        <w:numPr>
+          <w:ilvl w:val="1"/>
+          <w:numId w:val="3"/>
+        </w:numPr>
+        <w:spacing w:after="0" w:line="240" w:lineRule="auto"/>
+        <w:rPr>
+          <w:color w:val="BFBFBF" w:themeColor="background1" w:themeShade="BF"/>
+        </w:rPr>
+      </w:pPr>
+      <w:r>
+        <w:rPr>
+          <w:color w:val="BFBFBF" w:themeColor="background1" w:themeShade="BF"/>
+        </w:rPr>
+        <w:t>Only works on recently dead enemies prior to its dissolve code executing</w:t>
+      </w:r>
+    </w:p>
+    <w:p>
+      <w:pPr>
+        <w:pStyle w:val="ListParagraph"/>
+        <w:numPr>
+          <w:ilvl w:val="1"/>
+          <w:numId w:val="3"/>
+        </w:numPr>
+        <w:spacing w:after="0" w:line="240" w:lineRule="auto"/>
+        <w:rPr>
+          <w:color w:val="BFBFBF" w:themeColor="background1" w:themeShade="BF"/>
+        </w:rPr>
+      </w:pPr>
+      <w:r>
+        <w:rPr>
+          <w:color w:val="BFBFBF" w:themeColor="background1" w:themeShade="BF"/>
+        </w:rPr>
+        <w:t>Raises the enemy</w:t>
+      </w:r>
+      <w:r>
+        <w:rPr>
+          <w:color w:val="BFBFBF" w:themeColor="background1" w:themeShade="BF"/>
+        </w:rPr>
+        <w:t xml:space="preserve"> to target other enemies AND follow the player</w:t>
+      </w:r>
+    </w:p>
+    <w:p>
+      <w:pPr>
+        <w:pStyle w:val="ListParagraph"/>
+        <w:numPr>
+          <w:ilvl w:val="1"/>
+          <w:numId w:val="3"/>
+        </w:numPr>
+        <w:spacing w:after="0" w:line="240" w:lineRule="auto"/>
+        <w:rPr>
+          <w:color w:val="BFBFBF" w:themeColor="background1" w:themeShade="BF"/>
+        </w:rPr>
+      </w:pPr>
+      <w:r>
+        <w:rPr>
+          <w:color w:val="BFBFBF" w:themeColor="background1" w:themeShade="BF"/>
+        </w:rPr>
+        <w:t>A broken cast restarts the dissolve countdown</w:t>
+      </w:r>
+    </w:p>
+    <w:p>
+      <w:pPr>
+        <w:pStyle w:val="ListParagraph"/>
+        <w:numPr>
+          <w:ilvl w:val="1"/>
+          <w:numId w:val="3"/>
+        </w:numPr>
+        <w:spacing w:after="0" w:line="240" w:lineRule="auto"/>
+        <w:rPr>
+          <w:color w:val="BFBFBF" w:themeColor="background1" w:themeShade="BF"/>
+        </w:rPr>
+      </w:pPr>
+      <w:r>
+        <w:rPr>
+          <w:color w:val="BFBFBF" w:themeColor="background1" w:themeShade="BF"/>
+        </w:rPr>
+        <w:t>The spell must be cast for a certain duration in order to fully raise the dead</w:t>
+      </w:r>
+    </w:p>
+    <w:p>
+      <w:pPr>
+        <w:pStyle w:val="ListParagraph"/>
+        <w:numPr>
+          <w:ilvl w:val="0"/>
+          <w:numId w:val="3"/>
+        </w:numPr>
+        <w:spacing w:after="0" w:line="240" w:lineRule="auto"/>
+      </w:pPr>
+      <w:r>
+        <w:t>Localized shrou</w:t>
+      </w:r>
+      <w:r>
+        <w:t>d</w:t>
+      </w:r>
+    </w:p>
+    <w:p>
+      <w:pPr>
+        <w:pStyle w:val="ListParagraph"/>
+        <w:numPr>
+          <w:ilvl w:val="1"/>
+          <w:numId w:val="3"/>
+        </w:numPr>
+        <w:spacing w:after="0" w:line="240" w:lineRule="auto"/>
+      </w:pPr>
+      <w:r>
+        <w:t>Creates a dark/thick cloud around player AND follows the player as long as it’s being cast</w:t>
+      </w:r>
+    </w:p>
+    <w:p>
+      <w:pPr>
+        <w:pStyle w:val="ListParagraph"/>
+        <w:numPr>
+          <w:ilvl w:val="1"/>
+          <w:numId w:val="3"/>
+        </w:numPr>
+        <w:spacing w:after="0" w:line="240" w:lineRule="auto"/>
+      </w:pPr>
+      <w:r>
+        <w:t>Use dark matter gun projectile graphics</w:t>
+      </w:r>
+    </w:p>
+    <w:p>
+      <w:pPr>
+        <w:pStyle w:val="ListParagraph"/>
+        <w:numPr>
+          <w:ilvl w:val="1"/>
+          <w:numId w:val="3"/>
+        </w:numPr>
+        <w:spacing w:after="0" w:line="240" w:lineRule="auto"/>
+      </w:pPr>
+      <w:r>
+        <w:t>Reduces player light levels such that the enemies cannot see the player</w:t>
+      </w:r>
+    </w:p>
+    <w:p>
+      <w:pPr>
+        <w:pStyle w:val="ListParagraph"/>
+        <w:numPr>
+          <w:ilvl w:val="1"/>
+          <w:numId w:val="3"/>
+        </w:numPr>
+        <w:spacing w:after="0" w:line="240" w:lineRule="auto"/>
+      </w:pPr>
+      <w:r>
+        <w:t>Shroud lasts for a few moments after the cast stops (allowing the player to attack from within the shroud</w:t>
+      </w:r>
+      <w:r>
+        <w:t>—hence “Black Thunder”)</w:t>
+      </w:r>
+    </w:p>
+    <w:p>
+      <w:pPr>
+        <w:pStyle w:val="ListParagraph"/>
+        <w:numPr>
+          <w:ilvl w:val="1"/>
+          <w:numId w:val="3"/>
+        </w:numPr>
+        <w:spacing w:after="0" w:line="240" w:lineRule="auto"/>
+      </w:pPr>
+      <w:r>
+        <w:t>Possibly cause enemies to “cower” animation who would target the player while in shroud</w:t>
+      </w:r>
+    </w:p>
+    <w:p>
+      <w:pPr>
+        <w:pStyle w:val="ListParagraph"/>
+        <w:spacing w:after="0" w:line="240" w:lineRule="auto"/>
+        <w:ind w:left="1440"/>
+      </w:pPr>
+    </w:p>
+    <w:p>
+      <w:pPr>
+        <w:spacing w:after="0" w:line="240" w:lineRule="auto"/>
+        <w:rPr>
+          <w:b/>
+          <w:u w:val="single"/>
+        </w:rPr>
+      </w:pPr>
+      <w:r>
+        <w:rPr>
+          <w:b/>
+          <w:u w:val="single"/>
+        </w:rPr>
+        <w:t>Magic System</w:t>
+      </w:r>
+    </w:p>
+    <w:p>
+      <w:pPr>
+        <w:pStyle w:val="ListParagraph"/>
+        <w:numPr>
+          <w:ilvl w:val="0"/>
+          <w:numId w:val="4"/>
+        </w:numPr>
+        <w:spacing w:after="0" w:line="240" w:lineRule="auto"/>
+      </w:pPr>
+      <w:r>
+        <w:t>Hold right-click to cast the currently equipped spell (release to stop/throw)</w:t>
+      </w:r>
+    </w:p>
+    <w:p>
+      <w:pPr>
+        <w:pStyle w:val="ListParagraph"/>
+        <w:numPr>
+          <w:ilvl w:val="1"/>
+          <w:numId w:val="4"/>
+        </w:numPr>
+        <w:spacing w:after="0" w:line="240" w:lineRule="auto"/>
+      </w:pPr>
+      <w:r>
+        <w:t>Bind different key to spell selection</w:t>
+      </w:r>
+      <w:r>
+        <w:t>/rotation (“ctrl” toggles)</w:t>
+      </w:r>
+    </w:p>
+    <w:p>
+      <w:pPr>
+        <w:pStyle w:val="ListParagraph"/>
+        <w:numPr>
+          <w:ilvl w:val="1"/>
+          <w:numId w:val="4"/>
+        </w:numPr>
+        <w:spacing w:after="0" w:line="240" w:lineRule="auto"/>
+      </w:pPr>
+      <w:r>
+        <w:t>Extra: disable unused</w:t>
+      </w:r>
+      <w:r>
+        <w:t>/non-mod</w:t>
+      </w:r>
+      <w:r>
+        <w:t xml:space="preserve"> weapons</w:t>
+      </w:r>
+      <w:r>
+        <w:t>?</w:t>
+      </w:r>
+    </w:p>
+    <w:p>
+      <w:pPr>
+        <w:pStyle w:val="ListParagraph"/>
+        <w:numPr>
+          <w:ilvl w:val="0"/>
+          <w:numId w:val="4"/>
+        </w:numPr>
+        <w:spacing w:after="0" w:line="240" w:lineRule="auto"/>
+      </w:pPr>
+      <w:r>
+        <w:t xml:space="preserve">Change a </w:t>
+      </w:r>
+      <w:r>
+        <w:rPr>
+          <w:i/>
+          <w:u w:val="single"/>
+        </w:rPr>
+        <w:t>single</w:t>
+      </w:r>
+      <w:r>
+        <w:t xml:space="preserve"> item to insta-reset all spells</w:t>
+      </w:r>
+    </w:p>
+    <w:p>
+      <w:pPr>
+        <w:pStyle w:val="ListParagraph"/>
+        <w:numPr>
+          <w:ilvl w:val="0"/>
+          <w:numId w:val="4"/>
+        </w:numPr>
+        <w:spacing w:after="0" w:line="240" w:lineRule="auto"/>
+      </w:pPr>
+      <w:r>
+        <w:t>Extra: make god-mode give infinite mana</w:t>
+      </w:r>
+    </w:p>
+    <w:p>
+      <w:pPr>
+        <w:pStyle w:val="ListParagraph"/>
+        <w:numPr>
+          <w:ilvl w:val="0"/>
+          <w:numId w:val="4"/>
+        </w:numPr>
+        <w:spacing w:after="0" w:line="240" w:lineRule="auto"/>
+        <w:rPr>
+          <w:b/>
+        </w:rPr>
+      </w:pPr>
+      <w:r>
+        <w:t xml:space="preserve">Mana </w:t>
+      </w:r>
+      <w:r>
+        <w:t>depletion rate PER</w:t>
       </w:r>
       <w:bookmarkStart w:id="0" w:name="_GoBack"/>
       <w:bookmarkEnd w:id="0"/>
       <w:r>
-        <w:t xml:space="preserve">y drains the </w:t>
-      </w:r>
-      <w:proofErr w:type="spellStart"/>
-      <w:r>
-        <w:t>mana</w:t>
-      </w:r>
-      <w:proofErr w:type="spellEnd"/>
-      <w:r>
-        <w:t xml:space="preserve"> </w:t>
-      </w:r>
-      <w:proofErr w:type="spellStart"/>
-      <w:r>
-        <w:t>cooldown</w:t>
-      </w:r>
-      <w:proofErr w:type="spellEnd"/>
-    </w:p>
-    <w:p>
-      <w:pPr>
-        <w:pStyle w:val="ListParagraph"/>
-        <w:numPr>
-          <w:ilvl w:val="2"/>
-          <w:numId w:val="3"/>
-        </w:numPr>
-        <w:spacing w:after="0" w:line="240" w:lineRule="auto"/>
-      </w:pPr>
-      <w:r>
-        <w:t>Possibly have the push/pull affect enemies of different masses (quake-push code probably already does)</w:t>
+        <w:t xml:space="preserve"> spell (not a common “spell slot” or “mana pool”)</w:t>
       </w:r>
     </w:p>
     <w:p>
@@ -1323,209 +1556,53 @@
         <w:pStyle w:val="ListParagraph"/>
         <w:numPr>
           <w:ilvl w:val="0"/>
-          <w:numId w:val="3"/>
-        </w:numPr>
-        <w:spacing w:after="0" w:line="240" w:lineRule="auto"/>
-        <w:rPr>
-          <w:color w:val="FF0000"/>
-        </w:rPr>
-      </w:pPr>
-      <w:r>
-        <w:rPr>
-          <w:color w:val="FF0000"/>
-        </w:rPr>
-        <w:t>Raise dead</w:t>
-      </w:r>
-    </w:p>
-    <w:p>
-      <w:pPr>
-        <w:pStyle w:val="ListParagraph"/>
-        <w:numPr>
-          <w:ilvl w:val="1"/>
-          <w:numId w:val="3"/>
-        </w:numPr>
-        <w:spacing w:after="0" w:line="240" w:lineRule="auto"/>
-        <w:rPr>
-          <w:color w:val="FF0000"/>
-        </w:rPr>
-      </w:pPr>
-      <w:r>
-        <w:rPr>
-          <w:color w:val="FF0000"/>
-        </w:rPr>
-        <w:t>lightning animation</w:t>
-      </w:r>
-      <w:r>
-        <w:rPr>
-          <w:color w:val="FF0000"/>
-        </w:rPr>
-        <w:t xml:space="preserve"> (try to remove the mesh and animation for the gun)</w:t>
-      </w:r>
-    </w:p>
-    <w:p>
-      <w:pPr>
-        <w:pStyle w:val="ListParagraph"/>
-        <w:numPr>
-          <w:ilvl w:val="1"/>
-          <w:numId w:val="3"/>
-        </w:numPr>
-        <w:spacing w:after="0" w:line="240" w:lineRule="auto"/>
-        <w:rPr>
-          <w:color w:val="BFBFBF" w:themeColor="background1" w:themeShade="BF"/>
-        </w:rPr>
-      </w:pPr>
-      <w:r>
-        <w:rPr>
-          <w:color w:val="BFBFBF" w:themeColor="background1" w:themeShade="BF"/>
-        </w:rPr>
-        <w:t>Only works on recently dead enemies prior to its dissolve code executing</w:t>
-      </w:r>
-    </w:p>
-    <w:p>
-      <w:pPr>
-        <w:pStyle w:val="ListParagraph"/>
-        <w:numPr>
-          <w:ilvl w:val="1"/>
-          <w:numId w:val="3"/>
-        </w:numPr>
-        <w:spacing w:after="0" w:line="240" w:lineRule="auto"/>
-        <w:rPr>
-          <w:color w:val="BFBFBF" w:themeColor="background1" w:themeShade="BF"/>
-        </w:rPr>
-      </w:pPr>
-      <w:r>
-        <w:rPr>
-          <w:color w:val="BFBFBF" w:themeColor="background1" w:themeShade="BF"/>
-        </w:rPr>
-        <w:t>Raises the enemy</w:t>
-      </w:r>
-      <w:r>
-        <w:rPr>
-          <w:color w:val="BFBFBF" w:themeColor="background1" w:themeShade="BF"/>
-        </w:rPr>
-        <w:t xml:space="preserve"> to target other enemies AND follow the player</w:t>
-      </w:r>
-    </w:p>
-    <w:p>
-      <w:pPr>
-        <w:pStyle w:val="ListParagraph"/>
-        <w:numPr>
-          <w:ilvl w:val="1"/>
-          <w:numId w:val="3"/>
-        </w:numPr>
-        <w:spacing w:after="0" w:line="240" w:lineRule="auto"/>
-        <w:rPr>
-          <w:color w:val="BFBFBF" w:themeColor="background1" w:themeShade="BF"/>
-        </w:rPr>
-      </w:pPr>
-      <w:r>
-        <w:rPr>
-          <w:color w:val="BFBFBF" w:themeColor="background1" w:themeShade="BF"/>
-        </w:rPr>
-        <w:t>A broken cast restarts the dissolve countdown</w:t>
-      </w:r>
-    </w:p>
-    <w:p>
-      <w:pPr>
-        <w:pStyle w:val="ListParagraph"/>
-        <w:numPr>
-          <w:ilvl w:val="1"/>
-          <w:numId w:val="3"/>
-        </w:numPr>
-        <w:spacing w:after="0" w:line="240" w:lineRule="auto"/>
-        <w:rPr>
-          <w:color w:val="BFBFBF" w:themeColor="background1" w:themeShade="BF"/>
-        </w:rPr>
-      </w:pPr>
-      <w:r>
-        <w:rPr>
-          <w:color w:val="BFBFBF" w:themeColor="background1" w:themeShade="BF"/>
-        </w:rPr>
-        <w:t>The spell must be cast for a certain duration in order to fully raise the dead</w:t>
-      </w:r>
-    </w:p>
-    <w:p>
-      <w:pPr>
-        <w:pStyle w:val="ListParagraph"/>
-        <w:numPr>
-          <w:ilvl w:val="0"/>
-          <w:numId w:val="3"/>
-        </w:numPr>
-        <w:spacing w:after="0" w:line="240" w:lineRule="auto"/>
-      </w:pPr>
-      <w:r>
-        <w:t>Localized shrou</w:t>
-      </w:r>
-      <w:r>
-        <w:t>d</w:t>
-      </w:r>
-    </w:p>
-    <w:p>
-      <w:pPr>
-        <w:pStyle w:val="ListParagraph"/>
-        <w:numPr>
-          <w:ilvl w:val="1"/>
-          <w:numId w:val="3"/>
-        </w:numPr>
-        <w:spacing w:after="0" w:line="240" w:lineRule="auto"/>
-      </w:pPr>
-      <w:r>
-        <w:t>Creates a dark/thick cloud around player AND follows the player as long as it’s being cast</w:t>
-      </w:r>
-    </w:p>
-    <w:p>
-      <w:pPr>
-        <w:pStyle w:val="ListParagraph"/>
-        <w:numPr>
-          <w:ilvl w:val="1"/>
-          <w:numId w:val="3"/>
-        </w:numPr>
-        <w:spacing w:after="0" w:line="240" w:lineRule="auto"/>
-      </w:pPr>
-      <w:r>
-        <w:t>Use dark matter gun projectile graphics</w:t>
-      </w:r>
-    </w:p>
-    <w:p>
-      <w:pPr>
-        <w:pStyle w:val="ListParagraph"/>
-        <w:numPr>
-          <w:ilvl w:val="1"/>
-          <w:numId w:val="3"/>
-        </w:numPr>
-        <w:spacing w:after="0" w:line="240" w:lineRule="auto"/>
-      </w:pPr>
-      <w:r>
-        <w:t>Reduces player light levels such that the enemies cannot see the player</w:t>
-      </w:r>
-    </w:p>
-    <w:p>
-      <w:pPr>
-        <w:pStyle w:val="ListParagraph"/>
-        <w:numPr>
-          <w:ilvl w:val="1"/>
-          <w:numId w:val="3"/>
-        </w:numPr>
-        <w:spacing w:after="0" w:line="240" w:lineRule="auto"/>
-      </w:pPr>
-      <w:r>
-        <w:t>Shroud lasts for a few moments after the cast stops (allowing the player to attack from within the shroud</w:t>
-      </w:r>
-      <w:r>
-        <w:t>—hence “Black Thunder”)</w:t>
-      </w:r>
-    </w:p>
-    <w:p>
-      <w:pPr>
-        <w:pStyle w:val="ListParagraph"/>
-        <w:numPr>
-          <w:ilvl w:val="1"/>
-          <w:numId w:val="3"/>
-        </w:numPr>
-        <w:spacing w:after="0" w:line="240" w:lineRule="auto"/>
-      </w:pPr>
-      <w:r>
-        <w:t>Possibly cause enemies to “cower” animation who would target the player while in shroud</w:t>
+          <w:numId w:val="4"/>
+        </w:numPr>
+        <w:spacing w:after="0" w:line="240" w:lineRule="auto"/>
+        <w:rPr>
+          <w:b/>
+        </w:rPr>
+      </w:pPr>
+      <w:r>
+        <w:t xml:space="preserve">Only begins regen </w:t>
+      </w:r>
+      <w:r>
+        <w:t xml:space="preserve">once the full bar is depleated </w:t>
+      </w:r>
+    </w:p>
+    <w:p>
+      <w:pPr>
+        <w:pStyle w:val="ListParagraph"/>
+        <w:numPr>
+          <w:ilvl w:val="1"/>
+          <w:numId w:val="4"/>
+        </w:numPr>
+        <w:spacing w:after="0" w:line="240" w:lineRule="auto"/>
+        <w:rPr>
+          <w:b/>
+        </w:rPr>
+      </w:pPr>
+      <w:r>
+        <w:t>can</w:t>
+      </w:r>
+      <w:r>
+        <w:t>not be cast while in regen mode</w:t>
+      </w:r>
+    </w:p>
+    <w:p>
+      <w:pPr>
+        <w:pStyle w:val="ListParagraph"/>
+        <w:numPr>
+          <w:ilvl w:val="1"/>
+          <w:numId w:val="4"/>
+        </w:numPr>
+        <w:spacing w:after="0" w:line="240" w:lineRule="auto"/>
+        <w:rPr>
+          <w:b/>
+        </w:rPr>
+      </w:pPr>
+      <w:r>
+        <w:t>each has its own regen rate</w:t>
       </w:r>
     </w:p>
     <w:p>
@@ -1533,6 +1610,9 @@
         <w:pStyle w:val="ListParagraph"/>
         <w:spacing w:after="0" w:line="240" w:lineRule="auto"/>
         <w:ind w:left="1440"/>
+        <w:rPr>
+          <w:b/>
+        </w:rPr>
       </w:pPr>
     </w:p>
     <w:p>
@@ -1548,251 +1628,6 @@
           <w:b/>
           <w:u w:val="single"/>
         </w:rPr>
-        <w:t>Magic System</w:t>
-      </w:r>
-    </w:p>
-    <w:p>
-      <w:pPr>
-        <w:pStyle w:val="ListParagraph"/>
-        <w:numPr>
-          <w:ilvl w:val="0"/>
-          <w:numId w:val="4"/>
-        </w:numPr>
-        <w:spacing w:after="0" w:line="240" w:lineRule="auto"/>
-      </w:pPr>
-      <w:r>
-        <w:t>Hold right-click to cast the currently equipped spell (release to stop/throw)</w:t>
-      </w:r>
-    </w:p>
-    <w:p>
-      <w:pPr>
-        <w:pStyle w:val="ListParagraph"/>
-        <w:numPr>
-          <w:ilvl w:val="1"/>
-          <w:numId w:val="4"/>
-        </w:numPr>
-        <w:spacing w:after="0" w:line="240" w:lineRule="auto"/>
-      </w:pPr>
-      <w:r>
-        <w:t>Bind different key to spell selection</w:t>
-      </w:r>
-      <w:r>
-        <w:t>/rotation (“ctrl” toggles)</w:t>
-      </w:r>
-    </w:p>
-    <w:p>
-      <w:pPr>
-        <w:pStyle w:val="ListParagraph"/>
-        <w:numPr>
-          <w:ilvl w:val="1"/>
-          <w:numId w:val="4"/>
-        </w:numPr>
-        <w:spacing w:after="0" w:line="240" w:lineRule="auto"/>
-      </w:pPr>
-      <w:r>
-        <w:t>Extra: disable unused</w:t>
-      </w:r>
-      <w:r>
-        <w:t>/non-mod</w:t>
-      </w:r>
-      <w:r>
-        <w:t xml:space="preserve"> weapons</w:t>
-      </w:r>
-      <w:r>
-        <w:t>?</w:t>
-      </w:r>
-    </w:p>
-    <w:p>
-      <w:pPr>
-        <w:pStyle w:val="ListParagraph"/>
-        <w:numPr>
-          <w:ilvl w:val="0"/>
-          <w:numId w:val="4"/>
-        </w:numPr>
-        <w:spacing w:after="0" w:line="240" w:lineRule="auto"/>
-      </w:pPr>
-      <w:r>
-        <w:t xml:space="preserve">Change a </w:t>
-      </w:r>
-      <w:r>
-        <w:rPr>
-          <w:i/>
-          <w:u w:val="single"/>
-        </w:rPr>
-        <w:t>single</w:t>
-      </w:r>
-      <w:r>
-        <w:t xml:space="preserve"> item to </w:t>
-      </w:r>
-      <w:proofErr w:type="spellStart"/>
-      <w:r>
-        <w:t>insta</w:t>
-      </w:r>
-      <w:proofErr w:type="spellEnd"/>
-      <w:r>
-        <w:t>-reset all spells</w:t>
-      </w:r>
-    </w:p>
-    <w:p>
-      <w:pPr>
-        <w:pStyle w:val="ListParagraph"/>
-        <w:numPr>
-          <w:ilvl w:val="0"/>
-          <w:numId w:val="4"/>
-        </w:numPr>
-        <w:spacing w:after="0" w:line="240" w:lineRule="auto"/>
-      </w:pPr>
-      <w:r>
-        <w:t xml:space="preserve">Extra: make god-mode give infinite </w:t>
-      </w:r>
-      <w:proofErr w:type="spellStart"/>
-      <w:r>
-        <w:t>mana</w:t>
-      </w:r>
-      <w:proofErr w:type="spellEnd"/>
-    </w:p>
-    <w:p>
-      <w:pPr>
-        <w:pStyle w:val="ListParagraph"/>
-        <w:numPr>
-          <w:ilvl w:val="0"/>
-          <w:numId w:val="4"/>
-        </w:numPr>
-        <w:spacing w:after="0" w:line="240" w:lineRule="auto"/>
-        <w:rPr>
-          <w:b/>
-        </w:rPr>
-      </w:pPr>
-      <w:proofErr w:type="spellStart"/>
-      <w:r>
-        <w:t>Mana</w:t>
-      </w:r>
-      <w:proofErr w:type="spellEnd"/>
-      <w:r>
-        <w:t xml:space="preserve"> </w:t>
-      </w:r>
-      <w:r>
-        <w:t>duration/chunk use per spell (not a common “spell slot” or “</w:t>
-      </w:r>
-      <w:proofErr w:type="spellStart"/>
-      <w:r>
-        <w:t>mana</w:t>
-      </w:r>
-      <w:proofErr w:type="spellEnd"/>
-      <w:r>
-        <w:t xml:space="preserve"> pool”)</w:t>
-      </w:r>
-    </w:p>
-    <w:p>
-      <w:pPr>
-        <w:pStyle w:val="ListParagraph"/>
-        <w:numPr>
-          <w:ilvl w:val="0"/>
-          <w:numId w:val="4"/>
-        </w:numPr>
-        <w:spacing w:after="0" w:line="240" w:lineRule="auto"/>
-        <w:rPr>
-          <w:b/>
-        </w:rPr>
-      </w:pPr>
-      <w:r>
-        <w:t xml:space="preserve">Only begins </w:t>
-      </w:r>
-      <w:proofErr w:type="spellStart"/>
-      <w:r>
-        <w:t>regen</w:t>
-      </w:r>
-      <w:proofErr w:type="spellEnd"/>
-      <w:r>
-        <w:t xml:space="preserve"> </w:t>
-      </w:r>
-      <w:r>
-        <w:t xml:space="preserve">once the full bar is </w:t>
-      </w:r>
-      <w:proofErr w:type="spellStart"/>
-      <w:r>
-        <w:t>depleated</w:t>
-      </w:r>
-      <w:proofErr w:type="spellEnd"/>
-      <w:r>
-        <w:t xml:space="preserve"> </w:t>
-      </w:r>
-    </w:p>
-    <w:p>
-      <w:pPr>
-        <w:pStyle w:val="ListParagraph"/>
-        <w:numPr>
-          <w:ilvl w:val="1"/>
-          <w:numId w:val="4"/>
-        </w:numPr>
-        <w:spacing w:after="0" w:line="240" w:lineRule="auto"/>
-        <w:rPr>
-          <w:b/>
-        </w:rPr>
-      </w:pPr>
-      <w:r>
-        <w:t>can</w:t>
-      </w:r>
-      <w:r>
-        <w:t xml:space="preserve">not be cast while in </w:t>
-      </w:r>
-      <w:proofErr w:type="spellStart"/>
-      <w:r>
-        <w:t>regen</w:t>
-      </w:r>
-      <w:proofErr w:type="spellEnd"/>
-      <w:r>
-        <w:t xml:space="preserve"> mode</w:t>
-      </w:r>
-    </w:p>
-    <w:p>
-      <w:pPr>
-        <w:pStyle w:val="ListParagraph"/>
-        <w:numPr>
-          <w:ilvl w:val="1"/>
-          <w:numId w:val="4"/>
-        </w:numPr>
-        <w:spacing w:after="0" w:line="240" w:lineRule="auto"/>
-        <w:rPr>
-          <w:b/>
-        </w:rPr>
-      </w:pPr>
-      <w:r>
-        <w:t xml:space="preserve">each has its own </w:t>
-      </w:r>
-      <w:proofErr w:type="spellStart"/>
-      <w:r>
-        <w:t>regen</w:t>
-      </w:r>
-      <w:proofErr w:type="spellEnd"/>
-      <w:r>
-        <w:t xml:space="preserve"> rate</w:t>
-      </w:r>
-    </w:p>
-    <w:p>
-      <w:pPr>
-        <w:pStyle w:val="ListParagraph"/>
-        <w:spacing w:after="0" w:line="240" w:lineRule="auto"/>
-        <w:ind w:left="1440"/>
-        <w:rPr>
-          <w:b/>
-        </w:rPr>
-      </w:pPr>
-    </w:p>
-    <w:p>
-      <w:pPr>
-        <w:spacing w:after="0" w:line="240" w:lineRule="auto"/>
-        <w:rPr>
-          <w:b/>
-          <w:u w:val="single"/>
-        </w:rPr>
-      </w:pPr>
-      <w:r>
-        <w:rPr>
-          <w:b/>
-          <w:u w:val="single"/>
-        </w:rPr>
-        <w:lastRenderedPageBreak/>
         <w:t>HUD/UI</w:t>
       </w:r>
     </w:p>
@@ -1806,26 +1641,14 @@
         <w:spacing w:after="0" w:line="240" w:lineRule="auto"/>
       </w:pPr>
       <w:r>
+        <w:lastRenderedPageBreak/>
         <w:t>R</w:t>
       </w:r>
       <w:r>
-        <w:t>e-</w:t>
-      </w:r>
-      <w:proofErr w:type="spellStart"/>
-      <w:r>
-        <w:t>activeate</w:t>
-      </w:r>
-      <w:proofErr w:type="spellEnd"/>
-      <w:r>
-        <w:t xml:space="preserve"> crosshair/</w:t>
-      </w:r>
-      <w:proofErr w:type="spellStart"/>
-      <w:r>
-        <w:t>hud</w:t>
-      </w:r>
-      <w:proofErr w:type="spellEnd"/>
-      <w:r>
-        <w:t xml:space="preserve"> for 3</w:t>
+        <w:t>e-activeate crosshair/</w:t>
+      </w:r>
+      <w:r>
+        <w:t>hud for 3</w:t>
       </w:r>
       <w:r>
         <w:rPr>
@@ -1872,15 +1695,7 @@
         <w:spacing w:after="0" w:line="240" w:lineRule="auto"/>
       </w:pPr>
       <w:r>
-        <w:t xml:space="preserve">Look in enemy </w:t>
-      </w:r>
-      <w:proofErr w:type="spellStart"/>
-      <w:r>
-        <w:t>ai</w:t>
-      </w:r>
-      <w:proofErr w:type="spellEnd"/>
-      <w:r>
-        <w:t xml:space="preserve"> for their listening</w:t>
+        <w:t>Look in enemy ai for their listening</w:t>
       </w:r>
     </w:p>
     <w:p>
@@ -1899,18 +1714,10 @@
         <w:t>s</w:t>
       </w:r>
       <w:r>
-        <w:t xml:space="preserve"> </w:t>
-      </w:r>
-      <w:proofErr w:type="gramStart"/>
-      <w:r>
-        <w:t>th</w:t>
-      </w:r>
-      <w:r>
-        <w:t>at enemies</w:t>
-      </w:r>
-      <w:proofErr w:type="gramEnd"/>
-      <w:r>
-        <w:t xml:space="preserve"> can hear (footsteps, gunshot?)</w:t>
+        <w:t xml:space="preserve"> th</w:t>
+      </w:r>
+      <w:r>
+        <w:t>at enemies can hear (footsteps, gunshot?)</w:t>
       </w:r>
     </w:p>
     <w:p>
@@ -1923,15 +1730,7 @@
         <w:spacing w:after="0" w:line="240" w:lineRule="auto"/>
       </w:pPr>
       <w:r>
-        <w:t xml:space="preserve">There’s already a stereo out debug </w:t>
-      </w:r>
-      <w:proofErr w:type="spellStart"/>
-      <w:r>
-        <w:t>hud</w:t>
-      </w:r>
-      <w:proofErr w:type="spellEnd"/>
-      <w:r>
-        <w:t xml:space="preserve"> display (USE ITS NUMBERS)</w:t>
+        <w:t>There’s already a stereo out debug hud display (USE ITS NUMBERS)</w:t>
       </w:r>
     </w:p>
     <w:p>
@@ -1972,21 +1771,8 @@
         </w:numPr>
         <w:spacing w:after="0" w:line="240" w:lineRule="auto"/>
       </w:pPr>
-      <w:proofErr w:type="spellStart"/>
-      <w:r>
-        <w:t>Mana</w:t>
-      </w:r>
-      <w:proofErr w:type="spellEnd"/>
-      <w:r>
-        <w:t xml:space="preserve"> </w:t>
-      </w:r>
-      <w:proofErr w:type="spellStart"/>
-      <w:r>
-        <w:t>cooldown</w:t>
-      </w:r>
-      <w:proofErr w:type="spellEnd"/>
-      <w:r>
-        <w:t xml:space="preserve"> on spells AND which is selected</w:t>
+      <w:r>
+        <w:t>Mana cooldown on spells AND which is selected</w:t>
       </w:r>
     </w:p>
     <w:p>
@@ -1999,15 +1785,7 @@
         <w:spacing w:after="0" w:line="240" w:lineRule="auto"/>
       </w:pPr>
       <w:r>
-        <w:t xml:space="preserve">Check weapon-select code (because the </w:t>
-      </w:r>
-      <w:proofErr w:type="spellStart"/>
-      <w:r>
-        <w:t>hud</w:t>
-      </w:r>
-      <w:proofErr w:type="spellEnd"/>
-      <w:r>
-        <w:t xml:space="preserve"> flashes the icons when switching)</w:t>
+        <w:t>Check weapon-select code (because the hud flashes the icons when switching)</w:t>
       </w:r>
     </w:p>
     <w:p>
@@ -2020,15 +1798,7 @@
         <w:spacing w:after="0" w:line="240" w:lineRule="auto"/>
       </w:pPr>
       <w:r>
-        <w:t xml:space="preserve">Sound, light, and </w:t>
-      </w:r>
-      <w:proofErr w:type="spellStart"/>
-      <w:r>
-        <w:t>mana</w:t>
-      </w:r>
-      <w:proofErr w:type="spellEnd"/>
-      <w:r>
-        <w:t xml:space="preserve"> rectangles with change size and COLOR depending on </w:t>
+        <w:t xml:space="preserve">Sound, light, and mana rectangles with change size and COLOR depending on </w:t>
       </w:r>
       <w:r>
         <w:rPr>

</xml_diff>

<commit_message>
player light levels tracked, threshold determined, needs AI response
</commit_message>
<xml_diff>
--- a/documents/TMF7_Work_Breakdown.docx
+++ b/documents/TMF7_Work_Breakdown.docx
@@ -119,7 +119,15 @@
         </w:rPr>
       </w:pPr>
       <w:r>
-        <w:t>OR maybe on a limb-by-limb basis (eg the leg is sticking out)</w:t>
+        <w:t>OR maybe on a limb-by-limb basis (</w:t>
+      </w:r>
+      <w:proofErr w:type="spellStart"/>
+      <w:r>
+        <w:t>eg</w:t>
+      </w:r>
+      <w:proofErr w:type="spellEnd"/>
+      <w:r>
+        <w:t xml:space="preserve"> the leg is sticking out)</w:t>
       </w:r>
     </w:p>
     <w:p>
@@ -198,7 +206,21 @@
         <w:rPr>
           <w:color w:val="FF0000"/>
         </w:rPr>
-        <w:t>Modify appropriate AMMO def files to give ammo to appropriate weapons</w:t>
+        <w:t xml:space="preserve">Modify appropriate AMMO </w:t>
+      </w:r>
+      <w:proofErr w:type="spellStart"/>
+      <w:r>
+        <w:rPr>
+          <w:color w:val="FF0000"/>
+        </w:rPr>
+        <w:t>def</w:t>
+      </w:r>
+      <w:proofErr w:type="spellEnd"/>
+      <w:r>
+        <w:rPr>
+          <w:color w:val="FF0000"/>
+        </w:rPr>
+        <w:t xml:space="preserve"> files to give ammo to appropriate weapons</w:t>
       </w:r>
       <w:r>
         <w:rPr>
@@ -279,8 +301,14 @@
           <w:numId w:val="1"/>
         </w:numPr>
         <w:spacing w:after="0" w:line="240" w:lineRule="auto"/>
-      </w:pPr>
-      <w:r>
+        <w:rPr>
+          <w:color w:val="A6A6A6" w:themeColor="background1" w:themeShade="A6"/>
+        </w:rPr>
+      </w:pPr>
+      <w:r>
+        <w:rPr>
+          <w:color w:val="A6A6A6" w:themeColor="background1" w:themeShade="A6"/>
+        </w:rPr>
         <w:t>Put gauntlet in single player</w:t>
       </w:r>
     </w:p>
@@ -372,12 +400,28 @@
           <w:color w:val="FFC000"/>
         </w:rPr>
       </w:pPr>
+      <w:proofErr w:type="spellStart"/>
       <w:r>
         <w:rPr>
           <w:color w:val="FFC000"/>
         </w:rPr>
-        <w:t>Hitscan/trace/radius cliplinks</w:t>
-      </w:r>
+        <w:t>Hitscan</w:t>
+      </w:r>
+      <w:proofErr w:type="spellEnd"/>
+      <w:r>
+        <w:rPr>
+          <w:color w:val="FFC000"/>
+        </w:rPr>
+        <w:t xml:space="preserve">/trace/radius </w:t>
+      </w:r>
+      <w:proofErr w:type="spellStart"/>
+      <w:r>
+        <w:rPr>
+          <w:color w:val="FFC000"/>
+        </w:rPr>
+        <w:t>cliplinks</w:t>
+      </w:r>
+      <w:proofErr w:type="spellEnd"/>
     </w:p>
     <w:p>
       <w:pPr>
@@ -512,8 +556,13 @@
         <w:t>Greater damage</w:t>
       </w:r>
       <w:r>
-        <w:t>, not hitscan</w:t>
-      </w:r>
+        <w:t xml:space="preserve">, not </w:t>
+      </w:r>
+      <w:proofErr w:type="spellStart"/>
+      <w:r>
+        <w:t>hitscan</w:t>
+      </w:r>
+      <w:proofErr w:type="spellEnd"/>
       <w:r>
         <w:t>?</w:t>
       </w:r>
@@ -621,7 +670,21 @@
         <w:rPr>
           <w:color w:val="A6A6A6" w:themeColor="background1" w:themeShade="A6"/>
         </w:rPr>
-        <w:t xml:space="preserve">Only affects strogg </w:t>
+        <w:t xml:space="preserve">Only affects </w:t>
+      </w:r>
+      <w:proofErr w:type="spellStart"/>
+      <w:r>
+        <w:rPr>
+          <w:color w:val="A6A6A6" w:themeColor="background1" w:themeShade="A6"/>
+        </w:rPr>
+        <w:t>strogg</w:t>
+      </w:r>
+      <w:proofErr w:type="spellEnd"/>
+      <w:r>
+        <w:rPr>
+          <w:color w:val="A6A6A6" w:themeColor="background1" w:themeShade="A6"/>
+        </w:rPr>
+        <w:t xml:space="preserve"> </w:t>
       </w:r>
     </w:p>
     <w:p>
@@ -890,8 +953,21 @@
         </w:numPr>
         <w:spacing w:after="0" w:line="240" w:lineRule="auto"/>
       </w:pPr>
-      <w:r>
-        <w:t>Railgun is a hitscan that produces a visible trail the sustains for a duration</w:t>
+      <w:proofErr w:type="spellStart"/>
+      <w:r>
+        <w:t>Railgun</w:t>
+      </w:r>
+      <w:proofErr w:type="spellEnd"/>
+      <w:r>
+        <w:t xml:space="preserve"> is a </w:t>
+      </w:r>
+      <w:proofErr w:type="spellStart"/>
+      <w:r>
+        <w:t>hitscan</w:t>
+      </w:r>
+      <w:proofErr w:type="spellEnd"/>
+      <w:r>
+        <w:t xml:space="preserve"> that produces a visible trail the sustains for a duration</w:t>
       </w:r>
     </w:p>
     <w:p>
@@ -1091,7 +1167,7 @@
         <w:spacing w:after="0" w:line="240" w:lineRule="auto"/>
       </w:pPr>
       <w:r>
-        <w:t>Chain lightning hand</w:t>
+        <w:t>Fire gout hand</w:t>
       </w:r>
     </w:p>
     <w:p>
@@ -1178,8 +1254,21 @@
         <w:spacing w:after="0" w:line="240" w:lineRule="auto"/>
       </w:pPr>
       <w:r>
-        <w:t>A push takes a chunk out of the mana cooldown</w:t>
-      </w:r>
+        <w:t xml:space="preserve">A push takes a chunk out of the </w:t>
+      </w:r>
+      <w:proofErr w:type="spellStart"/>
+      <w:r>
+        <w:t>mana</w:t>
+      </w:r>
+      <w:proofErr w:type="spellEnd"/>
+      <w:r>
+        <w:t xml:space="preserve"> </w:t>
+      </w:r>
+      <w:proofErr w:type="spellStart"/>
+      <w:r>
+        <w:t>cooldown</w:t>
+      </w:r>
+      <w:proofErr w:type="spellEnd"/>
     </w:p>
     <w:p>
       <w:pPr>
@@ -1191,8 +1280,21 @@
         <w:spacing w:after="0" w:line="240" w:lineRule="auto"/>
       </w:pPr>
       <w:r>
-        <w:t>A pull slowly drains the mana cooldown</w:t>
-      </w:r>
+        <w:t xml:space="preserve">A pull slowly drains the </w:t>
+      </w:r>
+      <w:proofErr w:type="spellStart"/>
+      <w:r>
+        <w:t>mana</w:t>
+      </w:r>
+      <w:proofErr w:type="spellEnd"/>
+      <w:r>
+        <w:t xml:space="preserve"> </w:t>
+      </w:r>
+      <w:proofErr w:type="spellStart"/>
+      <w:r>
+        <w:t>cooldown</w:t>
+      </w:r>
+      <w:proofErr w:type="spellEnd"/>
     </w:p>
     <w:p>
       <w:pPr>
@@ -1248,7 +1350,7 @@
         <w:rPr>
           <w:color w:val="FF0000"/>
         </w:rPr>
-        <w:t xml:space="preserve"> (try to remove the mesh and animation for the gun)</w:t>
+        <w:t xml:space="preserve"> (remove the mesh and animation for the gun)</w:t>
       </w:r>
     </w:p>
     <w:p>
@@ -1429,15 +1531,322 @@
         <w:spacing w:after="0" w:line="240" w:lineRule="auto"/>
         <w:rPr>
           <w:b/>
+          <w:color w:val="A6A6A6" w:themeColor="background1" w:themeShade="A6"/>
           <w:u w:val="single"/>
         </w:rPr>
       </w:pPr>
       <w:r>
+        <w:rPr>
+          <w:b/>
+          <w:color w:val="A6A6A6" w:themeColor="background1" w:themeShade="A6"/>
+          <w:u w:val="single"/>
+        </w:rPr>
+        <w:t>Magic System</w:t>
+      </w:r>
+    </w:p>
+    <w:p>
+      <w:pPr>
+        <w:pStyle w:val="ListParagraph"/>
+        <w:numPr>
+          <w:ilvl w:val="0"/>
+          <w:numId w:val="4"/>
+        </w:numPr>
+        <w:spacing w:after="0" w:line="240" w:lineRule="auto"/>
+        <w:rPr>
+          <w:color w:val="A6A6A6" w:themeColor="background1" w:themeShade="A6"/>
+        </w:rPr>
+      </w:pPr>
+      <w:r>
+        <w:rPr>
+          <w:color w:val="A6A6A6" w:themeColor="background1" w:themeShade="A6"/>
+        </w:rPr>
+        <w:t xml:space="preserve">Hold </w:t>
+      </w:r>
+      <w:r>
+        <w:rPr>
+          <w:color w:val="A6A6A6" w:themeColor="background1" w:themeShade="A6"/>
+        </w:rPr>
+        <w:t>lef</w:t>
+      </w:r>
+      <w:r>
+        <w:rPr>
+          <w:color w:val="A6A6A6" w:themeColor="background1" w:themeShade="A6"/>
+        </w:rPr>
+        <w:t>t-click to cast the currently equipped spell (release to stop/throw)</w:t>
+      </w:r>
+    </w:p>
+    <w:p>
+      <w:pPr>
+        <w:pStyle w:val="ListParagraph"/>
+        <w:numPr>
+          <w:ilvl w:val="1"/>
+          <w:numId w:val="4"/>
+        </w:numPr>
+        <w:spacing w:after="0" w:line="240" w:lineRule="auto"/>
+        <w:rPr>
+          <w:color w:val="A6A6A6" w:themeColor="background1" w:themeShade="A6"/>
+        </w:rPr>
+      </w:pPr>
+      <w:r>
+        <w:rPr>
+          <w:color w:val="A6A6A6" w:themeColor="background1" w:themeShade="A6"/>
+        </w:rPr>
+        <w:t>Bind different key to spell selection</w:t>
+      </w:r>
+      <w:r>
+        <w:rPr>
+          <w:color w:val="A6A6A6" w:themeColor="background1" w:themeShade="A6"/>
+        </w:rPr>
+        <w:t>/rotation (“</w:t>
+      </w:r>
+      <w:r>
+        <w:rPr>
+          <w:color w:val="A6A6A6" w:themeColor="background1" w:themeShade="A6"/>
+        </w:rPr>
+        <w:t>v</w:t>
+      </w:r>
+      <w:r>
+        <w:rPr>
+          <w:color w:val="A6A6A6" w:themeColor="background1" w:themeShade="A6"/>
+        </w:rPr>
+        <w:t>” toggles)</w:t>
+      </w:r>
+    </w:p>
+    <w:p>
+      <w:pPr>
+        <w:pStyle w:val="ListParagraph"/>
+        <w:numPr>
+          <w:ilvl w:val="0"/>
+          <w:numId w:val="4"/>
+        </w:numPr>
+        <w:spacing w:after="0" w:line="240" w:lineRule="auto"/>
+        <w:rPr>
+          <w:color w:val="000000" w:themeColor="text1"/>
+        </w:rPr>
+      </w:pPr>
+      <w:r>
+        <w:rPr>
+          <w:color w:val="000000" w:themeColor="text1"/>
+        </w:rPr>
+        <w:t xml:space="preserve">Extra: make god-mode give infinite </w:t>
+      </w:r>
+      <w:proofErr w:type="spellStart"/>
+      <w:r>
+        <w:rPr>
+          <w:color w:val="000000" w:themeColor="text1"/>
+        </w:rPr>
+        <w:t>mana</w:t>
+      </w:r>
+      <w:bookmarkStart w:id="0" w:name="_GoBack"/>
+      <w:bookmarkEnd w:id="0"/>
+      <w:proofErr w:type="spellEnd"/>
+    </w:p>
+    <w:p>
+      <w:pPr>
+        <w:pStyle w:val="ListParagraph"/>
+        <w:numPr>
+          <w:ilvl w:val="0"/>
+          <w:numId w:val="4"/>
+        </w:numPr>
+        <w:spacing w:after="0" w:line="240" w:lineRule="auto"/>
+        <w:rPr>
+          <w:b/>
+          <w:color w:val="A6A6A6" w:themeColor="background1" w:themeShade="A6"/>
+        </w:rPr>
+      </w:pPr>
+      <w:proofErr w:type="spellStart"/>
+      <w:r>
+        <w:rPr>
+          <w:color w:val="A6A6A6" w:themeColor="background1" w:themeShade="A6"/>
+        </w:rPr>
+        <w:t>Mana</w:t>
+      </w:r>
+      <w:proofErr w:type="spellEnd"/>
+      <w:r>
+        <w:rPr>
+          <w:color w:val="A6A6A6" w:themeColor="background1" w:themeShade="A6"/>
+        </w:rPr>
+        <w:t xml:space="preserve"> </w:t>
+      </w:r>
+      <w:r>
+        <w:rPr>
+          <w:color w:val="A6A6A6" w:themeColor="background1" w:themeShade="A6"/>
+        </w:rPr>
+        <w:t>depletion rate PER</w:t>
+      </w:r>
+      <w:r>
+        <w:rPr>
+          <w:color w:val="A6A6A6" w:themeColor="background1" w:themeShade="A6"/>
+        </w:rPr>
+        <w:t xml:space="preserve"> spell (not a common “spell slot” or “</w:t>
+      </w:r>
+      <w:proofErr w:type="spellStart"/>
+      <w:r>
+        <w:rPr>
+          <w:color w:val="A6A6A6" w:themeColor="background1" w:themeShade="A6"/>
+        </w:rPr>
+        <w:t>mana</w:t>
+      </w:r>
+      <w:proofErr w:type="spellEnd"/>
+      <w:r>
+        <w:rPr>
+          <w:color w:val="A6A6A6" w:themeColor="background1" w:themeShade="A6"/>
+        </w:rPr>
+        <w:t xml:space="preserve"> pool”)</w:t>
+      </w:r>
+    </w:p>
+    <w:p>
+      <w:pPr>
+        <w:pStyle w:val="ListParagraph"/>
+        <w:numPr>
+          <w:ilvl w:val="0"/>
+          <w:numId w:val="4"/>
+        </w:numPr>
+        <w:spacing w:after="0" w:line="240" w:lineRule="auto"/>
+        <w:rPr>
+          <w:b/>
+          <w:color w:val="A6A6A6" w:themeColor="background1" w:themeShade="A6"/>
+        </w:rPr>
+      </w:pPr>
+      <w:r>
+        <w:rPr>
+          <w:color w:val="A6A6A6" w:themeColor="background1" w:themeShade="A6"/>
+        </w:rPr>
+        <w:t xml:space="preserve">Only begins </w:t>
+      </w:r>
+      <w:proofErr w:type="spellStart"/>
+      <w:r>
+        <w:rPr>
+          <w:color w:val="A6A6A6" w:themeColor="background1" w:themeShade="A6"/>
+        </w:rPr>
+        <w:t>regen</w:t>
+      </w:r>
+      <w:proofErr w:type="spellEnd"/>
+      <w:r>
+        <w:rPr>
+          <w:color w:val="A6A6A6" w:themeColor="background1" w:themeShade="A6"/>
+        </w:rPr>
+        <w:t xml:space="preserve"> </w:t>
+      </w:r>
+      <w:r>
+        <w:rPr>
+          <w:color w:val="A6A6A6" w:themeColor="background1" w:themeShade="A6"/>
+        </w:rPr>
+        <w:t xml:space="preserve">once the full bar is </w:t>
+      </w:r>
+      <w:proofErr w:type="spellStart"/>
+      <w:r>
+        <w:rPr>
+          <w:color w:val="A6A6A6" w:themeColor="background1" w:themeShade="A6"/>
+        </w:rPr>
+        <w:t>depleated</w:t>
+      </w:r>
+      <w:proofErr w:type="spellEnd"/>
+      <w:r>
+        <w:rPr>
+          <w:color w:val="A6A6A6" w:themeColor="background1" w:themeShade="A6"/>
+        </w:rPr>
+        <w:t xml:space="preserve"> </w:t>
+      </w:r>
+    </w:p>
+    <w:p>
+      <w:pPr>
+        <w:pStyle w:val="ListParagraph"/>
+        <w:numPr>
+          <w:ilvl w:val="1"/>
+          <w:numId w:val="4"/>
+        </w:numPr>
+        <w:spacing w:after="0" w:line="240" w:lineRule="auto"/>
+        <w:rPr>
+          <w:b/>
+          <w:color w:val="A6A6A6" w:themeColor="background1" w:themeShade="A6"/>
+        </w:rPr>
+      </w:pPr>
+      <w:r>
+        <w:rPr>
+          <w:color w:val="A6A6A6" w:themeColor="background1" w:themeShade="A6"/>
+        </w:rPr>
+        <w:t>can</w:t>
+      </w:r>
+      <w:r>
+        <w:rPr>
+          <w:color w:val="A6A6A6" w:themeColor="background1" w:themeShade="A6"/>
+        </w:rPr>
+        <w:t xml:space="preserve">not be cast while in </w:t>
+      </w:r>
+      <w:proofErr w:type="spellStart"/>
+      <w:r>
+        <w:rPr>
+          <w:color w:val="A6A6A6" w:themeColor="background1" w:themeShade="A6"/>
+        </w:rPr>
+        <w:t>regen</w:t>
+      </w:r>
+      <w:proofErr w:type="spellEnd"/>
+      <w:r>
+        <w:rPr>
+          <w:color w:val="A6A6A6" w:themeColor="background1" w:themeShade="A6"/>
+        </w:rPr>
+        <w:t xml:space="preserve"> mode</w:t>
+      </w:r>
+    </w:p>
+    <w:p>
+      <w:pPr>
+        <w:pStyle w:val="ListParagraph"/>
+        <w:numPr>
+          <w:ilvl w:val="1"/>
+          <w:numId w:val="4"/>
+        </w:numPr>
+        <w:spacing w:after="0" w:line="240" w:lineRule="auto"/>
+        <w:rPr>
+          <w:b/>
+          <w:color w:val="A6A6A6" w:themeColor="background1" w:themeShade="A6"/>
+        </w:rPr>
+      </w:pPr>
+      <w:r>
+        <w:rPr>
+          <w:color w:val="A6A6A6" w:themeColor="background1" w:themeShade="A6"/>
+        </w:rPr>
+        <w:t xml:space="preserve">each has its own </w:t>
+      </w:r>
+      <w:proofErr w:type="spellStart"/>
+      <w:r>
+        <w:rPr>
+          <w:color w:val="A6A6A6" w:themeColor="background1" w:themeShade="A6"/>
+        </w:rPr>
+        <w:t>regen</w:t>
+      </w:r>
+      <w:proofErr w:type="spellEnd"/>
+      <w:r>
+        <w:rPr>
+          <w:color w:val="A6A6A6" w:themeColor="background1" w:themeShade="A6"/>
+        </w:rPr>
+        <w:t xml:space="preserve"> rate</w:t>
+      </w:r>
+    </w:p>
+    <w:p>
+      <w:pPr>
+        <w:pStyle w:val="ListParagraph"/>
+        <w:spacing w:after="0" w:line="240" w:lineRule="auto"/>
+        <w:ind w:left="1440"/>
+        <w:rPr>
+          <w:b/>
+        </w:rPr>
+      </w:pPr>
+    </w:p>
+    <w:p>
+      <w:pPr>
+        <w:spacing w:after="0" w:line="240" w:lineRule="auto"/>
         <w:rPr>
           <w:b/>
           <w:u w:val="single"/>
         </w:rPr>
-        <w:t>Magic System</w:t>
+      </w:pPr>
+      <w:r>
+        <w:rPr>
+          <w:b/>
+          <w:u w:val="single"/>
+        </w:rPr>
+        <w:t>HUD/UI</w:t>
       </w:r>
     </w:p>
     <w:p>
@@ -1445,50 +1854,83 @@
         <w:pStyle w:val="ListParagraph"/>
         <w:numPr>
           <w:ilvl w:val="0"/>
-          <w:numId w:val="4"/>
-        </w:numPr>
-        <w:spacing w:after="0" w:line="240" w:lineRule="auto"/>
-      </w:pPr>
-      <w:r>
-        <w:t>Hold right-click to cast the currently equipped spell (release to stop/throw)</w:t>
-      </w:r>
-    </w:p>
-    <w:p>
-      <w:pPr>
-        <w:pStyle w:val="ListParagraph"/>
-        <w:numPr>
-          <w:ilvl w:val="1"/>
-          <w:numId w:val="4"/>
-        </w:numPr>
-        <w:spacing w:after="0" w:line="240" w:lineRule="auto"/>
-      </w:pPr>
-      <w:r>
-        <w:t>Bind different key to spell selection</w:t>
-      </w:r>
-      <w:r>
-        <w:t>/rotation (“ctrl” toggles)</w:t>
-      </w:r>
-    </w:p>
-    <w:p>
-      <w:pPr>
-        <w:pStyle w:val="ListParagraph"/>
-        <w:numPr>
-          <w:ilvl w:val="1"/>
-          <w:numId w:val="4"/>
-        </w:numPr>
-        <w:spacing w:after="0" w:line="240" w:lineRule="auto"/>
-      </w:pPr>
-      <w:r>
-        <w:t>Extra: disable unused</w:t>
-      </w:r>
-      <w:r>
-        <w:t>/non-mod</w:t>
-      </w:r>
-      <w:r>
-        <w:t xml:space="preserve"> weapons</w:t>
-      </w:r>
-      <w:r>
-        <w:t>?</w:t>
+          <w:numId w:val="7"/>
+        </w:numPr>
+        <w:spacing w:after="0" w:line="240" w:lineRule="auto"/>
+        <w:rPr>
+          <w:color w:val="A6A6A6" w:themeColor="background1" w:themeShade="A6"/>
+        </w:rPr>
+      </w:pPr>
+      <w:r>
+        <w:rPr>
+          <w:color w:val="A6A6A6" w:themeColor="background1" w:themeShade="A6"/>
+        </w:rPr>
+        <w:t>R</w:t>
+      </w:r>
+      <w:r>
+        <w:rPr>
+          <w:color w:val="A6A6A6" w:themeColor="background1" w:themeShade="A6"/>
+        </w:rPr>
+        <w:t>e-</w:t>
+      </w:r>
+      <w:proofErr w:type="spellStart"/>
+      <w:r>
+        <w:rPr>
+          <w:color w:val="A6A6A6" w:themeColor="background1" w:themeShade="A6"/>
+        </w:rPr>
+        <w:t>activeate</w:t>
+      </w:r>
+      <w:proofErr w:type="spellEnd"/>
+      <w:r>
+        <w:rPr>
+          <w:color w:val="A6A6A6" w:themeColor="background1" w:themeShade="A6"/>
+        </w:rPr>
+        <w:t xml:space="preserve"> crosshair/</w:t>
+      </w:r>
+      <w:proofErr w:type="spellStart"/>
+      <w:r>
+        <w:rPr>
+          <w:color w:val="A6A6A6" w:themeColor="background1" w:themeShade="A6"/>
+        </w:rPr>
+        <w:t>hud</w:t>
+      </w:r>
+      <w:proofErr w:type="spellEnd"/>
+      <w:r>
+        <w:rPr>
+          <w:color w:val="A6A6A6" w:themeColor="background1" w:themeShade="A6"/>
+        </w:rPr>
+        <w:t xml:space="preserve"> for 3</w:t>
+      </w:r>
+      <w:r>
+        <w:rPr>
+          <w:color w:val="A6A6A6" w:themeColor="background1" w:themeShade="A6"/>
+          <w:vertAlign w:val="superscript"/>
+        </w:rPr>
+        <w:t>rd</w:t>
+      </w:r>
+      <w:r>
+        <w:rPr>
+          <w:color w:val="A6A6A6" w:themeColor="background1" w:themeShade="A6"/>
+        </w:rPr>
+        <w:t xml:space="preserve"> person (</w:t>
+      </w:r>
+      <w:r>
+        <w:rPr>
+          <w:color w:val="A6A6A6" w:themeColor="background1" w:themeShade="A6"/>
+        </w:rPr>
+        <w:t xml:space="preserve"> </w:t>
+      </w:r>
+      <w:r>
+        <w:rPr>
+          <w:color w:val="A6A6A6" w:themeColor="background1" w:themeShade="A6"/>
+        </w:rPr>
+        <w:t xml:space="preserve">it disappears </w:t>
+      </w:r>
+      <w:r>
+        <w:rPr>
+          <w:color w:val="A6A6A6" w:themeColor="background1" w:themeShade="A6"/>
+        </w:rPr>
+        <w:t>)</w:t>
       </w:r>
     </w:p>
     <w:p>
@@ -1496,329 +1938,182 @@
         <w:pStyle w:val="ListParagraph"/>
         <w:numPr>
           <w:ilvl w:val="0"/>
-          <w:numId w:val="4"/>
-        </w:numPr>
-        <w:spacing w:after="0" w:line="240" w:lineRule="auto"/>
-      </w:pPr>
-      <w:r>
-        <w:t xml:space="preserve">Change a </w:t>
+          <w:numId w:val="7"/>
+        </w:numPr>
+        <w:spacing w:after="0" w:line="240" w:lineRule="auto"/>
+      </w:pPr>
+      <w:r>
+        <w:lastRenderedPageBreak/>
+        <w:t>Light intensity on player</w:t>
+      </w:r>
+      <w:r>
+        <w:t xml:space="preserve"> AND limit point for detection</w:t>
+      </w:r>
+    </w:p>
+    <w:p>
+      <w:pPr>
+        <w:pStyle w:val="ListParagraph"/>
+        <w:numPr>
+          <w:ilvl w:val="1"/>
+          <w:numId w:val="7"/>
+        </w:numPr>
+        <w:spacing w:after="0" w:line="240" w:lineRule="auto"/>
+      </w:pPr>
+      <w:r>
+        <w:t>Somewhere in the display/draw code for light/shadow</w:t>
+      </w:r>
+    </w:p>
+    <w:p>
+      <w:pPr>
+        <w:pStyle w:val="ListParagraph"/>
+        <w:numPr>
+          <w:ilvl w:val="0"/>
+          <w:numId w:val="7"/>
+        </w:numPr>
+        <w:spacing w:after="0" w:line="240" w:lineRule="auto"/>
+        <w:rPr>
+          <w:color w:val="A6A6A6" w:themeColor="background1" w:themeShade="A6"/>
+        </w:rPr>
+      </w:pPr>
+      <w:proofErr w:type="spellStart"/>
+      <w:r>
+        <w:rPr>
+          <w:color w:val="A6A6A6" w:themeColor="background1" w:themeShade="A6"/>
+        </w:rPr>
+        <w:t>Mana</w:t>
+      </w:r>
+      <w:proofErr w:type="spellEnd"/>
+      <w:r>
+        <w:rPr>
+          <w:color w:val="A6A6A6" w:themeColor="background1" w:themeShade="A6"/>
+        </w:rPr>
+        <w:t xml:space="preserve"> </w:t>
+      </w:r>
+      <w:proofErr w:type="spellStart"/>
+      <w:r>
+        <w:rPr>
+          <w:color w:val="A6A6A6" w:themeColor="background1" w:themeShade="A6"/>
+        </w:rPr>
+        <w:t>cooldown</w:t>
+      </w:r>
+      <w:proofErr w:type="spellEnd"/>
+      <w:r>
+        <w:rPr>
+          <w:color w:val="A6A6A6" w:themeColor="background1" w:themeShade="A6"/>
+        </w:rPr>
+        <w:t xml:space="preserve"> on spells AND which is selected</w:t>
+      </w:r>
+    </w:p>
+    <w:p>
+      <w:pPr>
+        <w:pStyle w:val="ListParagraph"/>
+        <w:numPr>
+          <w:ilvl w:val="1"/>
+          <w:numId w:val="7"/>
+        </w:numPr>
+        <w:spacing w:after="0" w:line="240" w:lineRule="auto"/>
+        <w:rPr>
+          <w:color w:val="A6A6A6" w:themeColor="background1" w:themeShade="A6"/>
+        </w:rPr>
+      </w:pPr>
+      <w:r>
+        <w:rPr>
+          <w:color w:val="A6A6A6" w:themeColor="background1" w:themeShade="A6"/>
+        </w:rPr>
+        <w:t xml:space="preserve">Check weapon-select code (because the </w:t>
+      </w:r>
+      <w:proofErr w:type="spellStart"/>
+      <w:r>
+        <w:rPr>
+          <w:color w:val="A6A6A6" w:themeColor="background1" w:themeShade="A6"/>
+        </w:rPr>
+        <w:t>hud</w:t>
+      </w:r>
+      <w:proofErr w:type="spellEnd"/>
+      <w:r>
+        <w:rPr>
+          <w:color w:val="A6A6A6" w:themeColor="background1" w:themeShade="A6"/>
+        </w:rPr>
+        <w:t xml:space="preserve"> flashes the icons when switching)</w:t>
+      </w:r>
+    </w:p>
+    <w:p>
+      <w:pPr>
+        <w:pStyle w:val="ListParagraph"/>
+        <w:numPr>
+          <w:ilvl w:val="0"/>
+          <w:numId w:val="7"/>
+        </w:numPr>
+        <w:spacing w:after="0" w:line="240" w:lineRule="auto"/>
+      </w:pPr>
+      <w:r>
+        <w:t>light</w:t>
+      </w:r>
+      <w:r>
+        <w:t xml:space="preserve"> </w:t>
+      </w:r>
+      <w:r>
+        <w:rPr>
+          <w:color w:val="A6A6A6" w:themeColor="background1" w:themeShade="A6"/>
+        </w:rPr>
+        <w:t xml:space="preserve">and </w:t>
+      </w:r>
+      <w:proofErr w:type="spellStart"/>
+      <w:r>
+        <w:rPr>
+          <w:color w:val="A6A6A6" w:themeColor="background1" w:themeShade="A6"/>
+        </w:rPr>
+        <w:t>mana</w:t>
+      </w:r>
+      <w:proofErr w:type="spellEnd"/>
+      <w:r>
+        <w:rPr>
+          <w:color w:val="A6A6A6" w:themeColor="background1" w:themeShade="A6"/>
+        </w:rPr>
+        <w:t xml:space="preserve"> </w:t>
+      </w:r>
+      <w:r>
+        <w:t xml:space="preserve">rectangles with change size and COLOR depending on </w:t>
       </w:r>
       <w:r>
         <w:rPr>
           <w:i/>
           <w:u w:val="single"/>
         </w:rPr>
-        <w:t>single</w:t>
-      </w:r>
-      <w:r>
-        <w:t xml:space="preserve"> item to insta-reset all spells</w:t>
-      </w:r>
-    </w:p>
-    <w:p>
-      <w:pPr>
-        <w:pStyle w:val="ListParagraph"/>
-        <w:numPr>
-          <w:ilvl w:val="0"/>
-          <w:numId w:val="4"/>
-        </w:numPr>
-        <w:spacing w:after="0" w:line="240" w:lineRule="auto"/>
-      </w:pPr>
-      <w:r>
-        <w:t>Extra: make god-mode give infinite mana</w:t>
-      </w:r>
-    </w:p>
-    <w:p>
-      <w:pPr>
-        <w:pStyle w:val="ListParagraph"/>
-        <w:numPr>
-          <w:ilvl w:val="0"/>
-          <w:numId w:val="4"/>
-        </w:numPr>
-        <w:spacing w:after="0" w:line="240" w:lineRule="auto"/>
-        <w:rPr>
-          <w:b/>
-        </w:rPr>
-      </w:pPr>
-      <w:r>
-        <w:t xml:space="preserve">Mana </w:t>
-      </w:r>
-      <w:r>
-        <w:t>depletion rate PER</w:t>
-      </w:r>
-      <w:bookmarkStart w:id="0" w:name="_GoBack"/>
-      <w:bookmarkEnd w:id="0"/>
-      <w:r>
-        <w:t xml:space="preserve"> spell (not a common “spell slot” or “mana pool”)</w:t>
-      </w:r>
-    </w:p>
-    <w:p>
-      <w:pPr>
-        <w:pStyle w:val="ListParagraph"/>
-        <w:numPr>
-          <w:ilvl w:val="0"/>
-          <w:numId w:val="4"/>
-        </w:numPr>
-        <w:spacing w:after="0" w:line="240" w:lineRule="auto"/>
-        <w:rPr>
-          <w:b/>
-        </w:rPr>
-      </w:pPr>
-      <w:r>
-        <w:t xml:space="preserve">Only begins regen </w:t>
-      </w:r>
-      <w:r>
-        <w:t xml:space="preserve">once the full bar is depleated </w:t>
-      </w:r>
-    </w:p>
-    <w:p>
-      <w:pPr>
-        <w:pStyle w:val="ListParagraph"/>
-        <w:numPr>
-          <w:ilvl w:val="1"/>
-          <w:numId w:val="4"/>
-        </w:numPr>
-        <w:spacing w:after="0" w:line="240" w:lineRule="auto"/>
-        <w:rPr>
-          <w:b/>
-        </w:rPr>
-      </w:pPr>
-      <w:r>
-        <w:t>can</w:t>
-      </w:r>
-      <w:r>
-        <w:t>not be cast while in regen mode</w:t>
-      </w:r>
-    </w:p>
-    <w:p>
-      <w:pPr>
-        <w:pStyle w:val="ListParagraph"/>
-        <w:numPr>
-          <w:ilvl w:val="1"/>
-          <w:numId w:val="4"/>
-        </w:numPr>
-        <w:spacing w:after="0" w:line="240" w:lineRule="auto"/>
-        <w:rPr>
-          <w:b/>
-        </w:rPr>
-      </w:pPr>
-      <w:r>
-        <w:t>each has its own regen rate</w:t>
-      </w:r>
-    </w:p>
-    <w:p>
-      <w:pPr>
-        <w:pStyle w:val="ListParagraph"/>
-        <w:spacing w:after="0" w:line="240" w:lineRule="auto"/>
-        <w:ind w:left="1440"/>
-        <w:rPr>
-          <w:b/>
-        </w:rPr>
-      </w:pPr>
-    </w:p>
-    <w:p>
-      <w:pPr>
-        <w:spacing w:after="0" w:line="240" w:lineRule="auto"/>
-        <w:rPr>
-          <w:b/>
-          <w:u w:val="single"/>
-        </w:rPr>
-      </w:pPr>
-      <w:r>
-        <w:rPr>
-          <w:b/>
-          <w:u w:val="single"/>
-        </w:rPr>
-        <w:t>HUD/UI</w:t>
-      </w:r>
-    </w:p>
-    <w:p>
-      <w:pPr>
-        <w:pStyle w:val="ListParagraph"/>
-        <w:numPr>
-          <w:ilvl w:val="0"/>
+        <w:t>internal values</w:t>
+      </w:r>
+    </w:p>
+    <w:p>
+      <w:pPr>
+        <w:pStyle w:val="ListParagraph"/>
+        <w:numPr>
+          <w:ilvl w:val="1"/>
           <w:numId w:val="7"/>
         </w:numPr>
         <w:spacing w:after="0" w:line="240" w:lineRule="auto"/>
       </w:pPr>
       <w:r>
-        <w:lastRenderedPageBreak/>
-        <w:t>R</w:t>
-      </w:r>
-      <w:r>
-        <w:t>e-activeate crosshair/</w:t>
-      </w:r>
-      <w:r>
-        <w:t>hud for 3</w:t>
-      </w:r>
-      <w:r>
-        <w:rPr>
-          <w:vertAlign w:val="superscript"/>
-        </w:rPr>
-        <w:t>rd</w:t>
-      </w:r>
-      <w:r>
-        <w:t xml:space="preserve"> person (</w:t>
-      </w:r>
+        <w:t xml:space="preserve">Include trigger </w:t>
+      </w:r>
+      <w:r>
+        <w:t>values</w:t>
+      </w:r>
+      <w:r>
+        <w:t xml:space="preserve"> for </w:t>
+      </w:r>
+      <w:proofErr w:type="spellStart"/>
+      <w:r>
+        <w:t>mana</w:t>
+      </w:r>
+      <w:proofErr w:type="spellEnd"/>
       <w:r>
         <w:t xml:space="preserve"> </w:t>
       </w:r>
       <w:r>
-        <w:t xml:space="preserve">it disappears </w:t>
-      </w:r>
-      <w:r>
-        <w:t>)</w:t>
-      </w:r>
-    </w:p>
-    <w:p>
-      <w:pPr>
-        <w:pStyle w:val="ListParagraph"/>
-        <w:numPr>
-          <w:ilvl w:val="0"/>
-          <w:numId w:val="7"/>
-        </w:numPr>
-        <w:spacing w:after="0" w:line="240" w:lineRule="auto"/>
-      </w:pPr>
-      <w:r>
-        <w:t>Sound intensity of player/ambient</w:t>
-      </w:r>
-      <w:r>
-        <w:t xml:space="preserve"> AND limit point for detection</w:t>
-      </w:r>
-    </w:p>
-    <w:p>
-      <w:pPr>
-        <w:pStyle w:val="ListParagraph"/>
-        <w:numPr>
-          <w:ilvl w:val="1"/>
-          <w:numId w:val="7"/>
-        </w:numPr>
-        <w:spacing w:after="0" w:line="240" w:lineRule="auto"/>
-      </w:pPr>
-      <w:r>
-        <w:t>Look in enemy ai for their listening</w:t>
-      </w:r>
-    </w:p>
-    <w:p>
-      <w:pPr>
-        <w:pStyle w:val="ListParagraph"/>
-        <w:numPr>
-          <w:ilvl w:val="1"/>
-          <w:numId w:val="7"/>
-        </w:numPr>
-        <w:spacing w:after="0" w:line="240" w:lineRule="auto"/>
-      </w:pPr>
-      <w:r>
-        <w:t>Find where the player makes noise</w:t>
-      </w:r>
-      <w:r>
-        <w:t>s</w:t>
-      </w:r>
-      <w:r>
-        <w:t xml:space="preserve"> th</w:t>
-      </w:r>
-      <w:r>
-        <w:t>at enemies can hear (footsteps, gunshot?)</w:t>
-      </w:r>
-    </w:p>
-    <w:p>
-      <w:pPr>
-        <w:pStyle w:val="ListParagraph"/>
-        <w:numPr>
-          <w:ilvl w:val="1"/>
-          <w:numId w:val="7"/>
-        </w:numPr>
-        <w:spacing w:after="0" w:line="240" w:lineRule="auto"/>
-      </w:pPr>
-      <w:r>
-        <w:t>There’s already a stereo out debug hud display (USE ITS NUMBERS)</w:t>
-      </w:r>
-    </w:p>
-    <w:p>
-      <w:pPr>
-        <w:pStyle w:val="ListParagraph"/>
-        <w:numPr>
-          <w:ilvl w:val="0"/>
-          <w:numId w:val="7"/>
-        </w:numPr>
-        <w:spacing w:after="0" w:line="240" w:lineRule="auto"/>
-      </w:pPr>
-      <w:r>
-        <w:t>Light intensity on player</w:t>
-      </w:r>
-      <w:r>
-        <w:t xml:space="preserve"> AND limit point for detection</w:t>
-      </w:r>
-    </w:p>
-    <w:p>
-      <w:pPr>
-        <w:pStyle w:val="ListParagraph"/>
-        <w:numPr>
-          <w:ilvl w:val="1"/>
-          <w:numId w:val="7"/>
-        </w:numPr>
-        <w:spacing w:after="0" w:line="240" w:lineRule="auto"/>
-      </w:pPr>
-      <w:r>
-        <w:t>Somewhere in the display/draw code for light/shadow</w:t>
-      </w:r>
-    </w:p>
-    <w:p>
-      <w:pPr>
-        <w:pStyle w:val="ListParagraph"/>
-        <w:numPr>
-          <w:ilvl w:val="0"/>
-          <w:numId w:val="7"/>
-        </w:numPr>
-        <w:spacing w:after="0" w:line="240" w:lineRule="auto"/>
-      </w:pPr>
-      <w:r>
-        <w:t>Mana cooldown on spells AND which is selected</w:t>
-      </w:r>
-    </w:p>
-    <w:p>
-      <w:pPr>
-        <w:pStyle w:val="ListParagraph"/>
-        <w:numPr>
-          <w:ilvl w:val="1"/>
-          <w:numId w:val="7"/>
-        </w:numPr>
-        <w:spacing w:after="0" w:line="240" w:lineRule="auto"/>
-      </w:pPr>
-      <w:r>
-        <w:t>Check weapon-select code (because the hud flashes the icons when switching)</w:t>
-      </w:r>
-    </w:p>
-    <w:p>
-      <w:pPr>
-        <w:pStyle w:val="ListParagraph"/>
-        <w:numPr>
-          <w:ilvl w:val="0"/>
-          <w:numId w:val="7"/>
-        </w:numPr>
-        <w:spacing w:after="0" w:line="240" w:lineRule="auto"/>
-      </w:pPr>
-      <w:r>
-        <w:t xml:space="preserve">Sound, light, and mana rectangles with change size and COLOR depending on </w:t>
-      </w:r>
-      <w:r>
-        <w:rPr>
-          <w:i/>
-          <w:u w:val="single"/>
-        </w:rPr>
-        <w:t>internal values</w:t>
-      </w:r>
-    </w:p>
-    <w:p>
-      <w:pPr>
-        <w:pStyle w:val="ListParagraph"/>
-        <w:numPr>
-          <w:ilvl w:val="1"/>
-          <w:numId w:val="7"/>
-        </w:numPr>
-        <w:spacing w:after="0" w:line="240" w:lineRule="auto"/>
-      </w:pPr>
-      <w:r>
-        <w:t>Include trigger lines for sound and light HUD</w:t>
+        <w:t>and light HUD</w:t>
+      </w:r>
+      <w:r>
+        <w:t xml:space="preserve"> to change color</w:t>
       </w:r>
     </w:p>
     <w:sectPr>

</xml_diff>

<commit_message>
Player Light levels tracked very well, HUD etc solid, tweaked Necromancer darkbeats
</commit_message>
<xml_diff>
--- a/documents/TMF7_Work_Breakdown.docx
+++ b/documents/TMF7_Work_Breakdown.docx
@@ -63,12 +63,14 @@
         <w:spacing w:after="0" w:line="240" w:lineRule="auto"/>
         <w:rPr>
           <w:b/>
+          <w:color w:val="A6A6A6" w:themeColor="background1" w:themeShade="A6"/>
           <w:u w:val="single"/>
         </w:rPr>
       </w:pPr>
       <w:r>
         <w:rPr>
           <w:b/>
+          <w:color w:val="A6A6A6" w:themeColor="background1" w:themeShade="A6"/>
           <w:u w:val="single"/>
         </w:rPr>
         <w:t>Player Light Levels vs. Enemy Targeting</w:t>
@@ -76,6 +78,7 @@
       <w:r>
         <w:rPr>
           <w:b/>
+          <w:color w:val="A6A6A6" w:themeColor="background1" w:themeShade="A6"/>
           <w:u w:val="single"/>
         </w:rPr>
         <w:t xml:space="preserve"> System</w:t>
@@ -91,18 +94,26 @@
         <w:spacing w:after="0" w:line="240" w:lineRule="auto"/>
         <w:rPr>
           <w:b/>
-        </w:rPr>
-      </w:pPr>
-      <w:r>
+          <w:color w:val="A6A6A6" w:themeColor="background1" w:themeShade="A6"/>
+        </w:rPr>
+      </w:pPr>
+      <w:r>
+        <w:rPr>
+          <w:color w:val="A6A6A6" w:themeColor="background1" w:themeShade="A6"/>
+        </w:rPr>
         <w:t xml:space="preserve">single internal value that </w:t>
       </w:r>
       <w:r>
         <w:rPr>
+          <w:color w:val="A6A6A6" w:themeColor="background1" w:themeShade="A6"/>
           <w:u w:val="single"/>
         </w:rPr>
         <w:t>enemies</w:t>
       </w:r>
       <w:r>
+        <w:rPr>
+          <w:color w:val="A6A6A6" w:themeColor="background1" w:themeShade="A6"/>
+        </w:rPr>
         <w:t xml:space="preserve"> require in order to target the player</w:t>
       </w:r>
     </w:p>
@@ -116,17 +127,27 @@
         <w:spacing w:after="0" w:line="240" w:lineRule="auto"/>
         <w:rPr>
           <w:b/>
-        </w:rPr>
-      </w:pPr>
-      <w:r>
+          <w:color w:val="A6A6A6" w:themeColor="background1" w:themeShade="A6"/>
+        </w:rPr>
+      </w:pPr>
+      <w:r>
+        <w:rPr>
+          <w:color w:val="A6A6A6" w:themeColor="background1" w:themeShade="A6"/>
+        </w:rPr>
         <w:t>OR maybe on a limb-by-limb basis (</w:t>
       </w:r>
       <w:proofErr w:type="spellStart"/>
       <w:r>
+        <w:rPr>
+          <w:color w:val="A6A6A6" w:themeColor="background1" w:themeShade="A6"/>
+        </w:rPr>
         <w:t>eg</w:t>
       </w:r>
       <w:proofErr w:type="spellEnd"/>
       <w:r>
+        <w:rPr>
+          <w:color w:val="A6A6A6" w:themeColor="background1" w:themeShade="A6"/>
+        </w:rPr>
         <w:t xml:space="preserve"> the leg is sticking out)</w:t>
       </w:r>
     </w:p>
@@ -140,9 +161,13 @@
         <w:spacing w:after="0" w:line="240" w:lineRule="auto"/>
         <w:rPr>
           <w:b/>
-        </w:rPr>
-      </w:pPr>
-      <w:r>
+          <w:color w:val="A6A6A6" w:themeColor="background1" w:themeShade="A6"/>
+        </w:rPr>
+      </w:pPr>
+      <w:r>
+        <w:rPr>
+          <w:color w:val="A6A6A6" w:themeColor="background1" w:themeShade="A6"/>
+        </w:rPr>
         <w:t>Bumping an enemy alerts to player location (regardless of light level)</w:t>
       </w:r>
     </w:p>
@@ -156,9 +181,13 @@
         <w:spacing w:after="0" w:line="240" w:lineRule="auto"/>
         <w:rPr>
           <w:b/>
-        </w:rPr>
-      </w:pPr>
-      <w:r>
+          <w:color w:val="A6A6A6" w:themeColor="background1" w:themeShade="A6"/>
+        </w:rPr>
+      </w:pPr>
+      <w:r>
+        <w:rPr>
+          <w:color w:val="A6A6A6" w:themeColor="background1" w:themeShade="A6"/>
+        </w:rPr>
         <w:t>Possibly in code already due to approach-from-behind code</w:t>
       </w:r>
     </w:p>
@@ -1637,213 +1666,215 @@
         </w:rPr>
         <w:t>mana</w:t>
       </w:r>
+      <w:proofErr w:type="spellEnd"/>
+    </w:p>
+    <w:p>
+      <w:pPr>
+        <w:pStyle w:val="ListParagraph"/>
+        <w:numPr>
+          <w:ilvl w:val="0"/>
+          <w:numId w:val="4"/>
+        </w:numPr>
+        <w:spacing w:after="0" w:line="240" w:lineRule="auto"/>
+        <w:rPr>
+          <w:b/>
+          <w:color w:val="A6A6A6" w:themeColor="background1" w:themeShade="A6"/>
+        </w:rPr>
+      </w:pPr>
+      <w:proofErr w:type="spellStart"/>
+      <w:r>
+        <w:rPr>
+          <w:color w:val="A6A6A6" w:themeColor="background1" w:themeShade="A6"/>
+        </w:rPr>
+        <w:t>Mana</w:t>
+      </w:r>
+      <w:proofErr w:type="spellEnd"/>
+      <w:r>
+        <w:rPr>
+          <w:color w:val="A6A6A6" w:themeColor="background1" w:themeShade="A6"/>
+        </w:rPr>
+        <w:t xml:space="preserve"> </w:t>
+      </w:r>
+      <w:r>
+        <w:rPr>
+          <w:color w:val="A6A6A6" w:themeColor="background1" w:themeShade="A6"/>
+        </w:rPr>
+        <w:t>depletion rate PER</w:t>
+      </w:r>
+      <w:r>
+        <w:rPr>
+          <w:color w:val="A6A6A6" w:themeColor="background1" w:themeShade="A6"/>
+        </w:rPr>
+        <w:t xml:space="preserve"> spell (not a common “spell slot” or “</w:t>
+      </w:r>
+      <w:proofErr w:type="spellStart"/>
+      <w:r>
+        <w:rPr>
+          <w:color w:val="A6A6A6" w:themeColor="background1" w:themeShade="A6"/>
+        </w:rPr>
+        <w:t>mana</w:t>
+      </w:r>
+      <w:proofErr w:type="spellEnd"/>
+      <w:r>
+        <w:rPr>
+          <w:color w:val="A6A6A6" w:themeColor="background1" w:themeShade="A6"/>
+        </w:rPr>
+        <w:t xml:space="preserve"> pool”)</w:t>
+      </w:r>
+    </w:p>
+    <w:p>
+      <w:pPr>
+        <w:pStyle w:val="ListParagraph"/>
+        <w:numPr>
+          <w:ilvl w:val="0"/>
+          <w:numId w:val="4"/>
+        </w:numPr>
+        <w:spacing w:after="0" w:line="240" w:lineRule="auto"/>
+        <w:rPr>
+          <w:b/>
+          <w:color w:val="A6A6A6" w:themeColor="background1" w:themeShade="A6"/>
+        </w:rPr>
+      </w:pPr>
+      <w:r>
+        <w:rPr>
+          <w:color w:val="A6A6A6" w:themeColor="background1" w:themeShade="A6"/>
+        </w:rPr>
+        <w:t xml:space="preserve">Only begins </w:t>
+      </w:r>
+      <w:proofErr w:type="spellStart"/>
+      <w:r>
+        <w:rPr>
+          <w:color w:val="A6A6A6" w:themeColor="background1" w:themeShade="A6"/>
+        </w:rPr>
+        <w:t>regen</w:t>
+      </w:r>
+      <w:proofErr w:type="spellEnd"/>
+      <w:r>
+        <w:rPr>
+          <w:color w:val="A6A6A6" w:themeColor="background1" w:themeShade="A6"/>
+        </w:rPr>
+        <w:t xml:space="preserve"> </w:t>
+      </w:r>
+      <w:r>
+        <w:rPr>
+          <w:color w:val="A6A6A6" w:themeColor="background1" w:themeShade="A6"/>
+        </w:rPr>
+        <w:t xml:space="preserve">once the full bar is </w:t>
+      </w:r>
+      <w:proofErr w:type="spellStart"/>
+      <w:r>
+        <w:rPr>
+          <w:color w:val="A6A6A6" w:themeColor="background1" w:themeShade="A6"/>
+        </w:rPr>
+        <w:t>depleated</w:t>
+      </w:r>
+      <w:proofErr w:type="spellEnd"/>
+      <w:r>
+        <w:rPr>
+          <w:color w:val="A6A6A6" w:themeColor="background1" w:themeShade="A6"/>
+        </w:rPr>
+        <w:t xml:space="preserve"> </w:t>
+      </w:r>
+    </w:p>
+    <w:p>
+      <w:pPr>
+        <w:pStyle w:val="ListParagraph"/>
+        <w:numPr>
+          <w:ilvl w:val="1"/>
+          <w:numId w:val="4"/>
+        </w:numPr>
+        <w:spacing w:after="0" w:line="240" w:lineRule="auto"/>
+        <w:rPr>
+          <w:b/>
+          <w:color w:val="A6A6A6" w:themeColor="background1" w:themeShade="A6"/>
+        </w:rPr>
+      </w:pPr>
+      <w:r>
+        <w:rPr>
+          <w:color w:val="A6A6A6" w:themeColor="background1" w:themeShade="A6"/>
+        </w:rPr>
+        <w:t>can</w:t>
+      </w:r>
+      <w:r>
+        <w:rPr>
+          <w:color w:val="A6A6A6" w:themeColor="background1" w:themeShade="A6"/>
+        </w:rPr>
+        <w:t xml:space="preserve">not be cast while in </w:t>
+      </w:r>
+      <w:proofErr w:type="spellStart"/>
+      <w:r>
+        <w:rPr>
+          <w:color w:val="A6A6A6" w:themeColor="background1" w:themeShade="A6"/>
+        </w:rPr>
+        <w:t>regen</w:t>
+      </w:r>
+      <w:proofErr w:type="spellEnd"/>
+      <w:r>
+        <w:rPr>
+          <w:color w:val="A6A6A6" w:themeColor="background1" w:themeShade="A6"/>
+        </w:rPr>
+        <w:t xml:space="preserve"> mode</w:t>
+      </w:r>
+    </w:p>
+    <w:p>
+      <w:pPr>
+        <w:pStyle w:val="ListParagraph"/>
+        <w:numPr>
+          <w:ilvl w:val="1"/>
+          <w:numId w:val="4"/>
+        </w:numPr>
+        <w:spacing w:after="0" w:line="240" w:lineRule="auto"/>
+        <w:rPr>
+          <w:b/>
+          <w:color w:val="A6A6A6" w:themeColor="background1" w:themeShade="A6"/>
+        </w:rPr>
+      </w:pPr>
+      <w:r>
+        <w:rPr>
+          <w:color w:val="A6A6A6" w:themeColor="background1" w:themeShade="A6"/>
+        </w:rPr>
+        <w:t xml:space="preserve">each has its own </w:t>
+      </w:r>
+      <w:proofErr w:type="spellStart"/>
+      <w:r>
+        <w:rPr>
+          <w:color w:val="A6A6A6" w:themeColor="background1" w:themeShade="A6"/>
+        </w:rPr>
+        <w:t>regen</w:t>
+      </w:r>
+      <w:proofErr w:type="spellEnd"/>
+      <w:r>
+        <w:rPr>
+          <w:color w:val="A6A6A6" w:themeColor="background1" w:themeShade="A6"/>
+        </w:rPr>
+        <w:t xml:space="preserve"> rate</w:t>
+      </w:r>
+    </w:p>
+    <w:p>
+      <w:pPr>
+        <w:pStyle w:val="ListParagraph"/>
+        <w:spacing w:after="0" w:line="240" w:lineRule="auto"/>
+        <w:ind w:left="1440"/>
+        <w:rPr>
+          <w:b/>
+        </w:rPr>
+      </w:pPr>
       <w:bookmarkStart w:id="0" w:name="_GoBack"/>
       <w:bookmarkEnd w:id="0"/>
-      <w:proofErr w:type="spellEnd"/>
-    </w:p>
-    <w:p>
-      <w:pPr>
-        <w:pStyle w:val="ListParagraph"/>
-        <w:numPr>
-          <w:ilvl w:val="0"/>
-          <w:numId w:val="4"/>
-        </w:numPr>
+    </w:p>
+    <w:p>
+      <w:pPr>
         <w:spacing w:after="0" w:line="240" w:lineRule="auto"/>
         <w:rPr>
           <w:b/>
           <w:color w:val="A6A6A6" w:themeColor="background1" w:themeShade="A6"/>
-        </w:rPr>
-      </w:pPr>
-      <w:proofErr w:type="spellStart"/>
-      <w:r>
-        <w:rPr>
-          <w:color w:val="A6A6A6" w:themeColor="background1" w:themeShade="A6"/>
-        </w:rPr>
-        <w:t>Mana</w:t>
-      </w:r>
-      <w:proofErr w:type="spellEnd"/>
-      <w:r>
-        <w:rPr>
-          <w:color w:val="A6A6A6" w:themeColor="background1" w:themeShade="A6"/>
-        </w:rPr>
-        <w:t xml:space="preserve"> </w:t>
-      </w:r>
-      <w:r>
-        <w:rPr>
-          <w:color w:val="A6A6A6" w:themeColor="background1" w:themeShade="A6"/>
-        </w:rPr>
-        <w:t>depletion rate PER</w:t>
-      </w:r>
-      <w:r>
-        <w:rPr>
-          <w:color w:val="A6A6A6" w:themeColor="background1" w:themeShade="A6"/>
-        </w:rPr>
-        <w:t xml:space="preserve"> spell (not a common “spell slot” or “</w:t>
-      </w:r>
-      <w:proofErr w:type="spellStart"/>
-      <w:r>
-        <w:rPr>
-          <w:color w:val="A6A6A6" w:themeColor="background1" w:themeShade="A6"/>
-        </w:rPr>
-        <w:t>mana</w:t>
-      </w:r>
-      <w:proofErr w:type="spellEnd"/>
-      <w:r>
-        <w:rPr>
-          <w:color w:val="A6A6A6" w:themeColor="background1" w:themeShade="A6"/>
-        </w:rPr>
-        <w:t xml:space="preserve"> pool”)</w:t>
-      </w:r>
-    </w:p>
-    <w:p>
-      <w:pPr>
-        <w:pStyle w:val="ListParagraph"/>
-        <w:numPr>
-          <w:ilvl w:val="0"/>
-          <w:numId w:val="4"/>
-        </w:numPr>
-        <w:spacing w:after="0" w:line="240" w:lineRule="auto"/>
+          <w:u w:val="single"/>
+        </w:rPr>
+      </w:pPr>
+      <w:r>
         <w:rPr>
           <w:b/>
           <w:color w:val="A6A6A6" w:themeColor="background1" w:themeShade="A6"/>
-        </w:rPr>
-      </w:pPr>
-      <w:r>
-        <w:rPr>
-          <w:color w:val="A6A6A6" w:themeColor="background1" w:themeShade="A6"/>
-        </w:rPr>
-        <w:t xml:space="preserve">Only begins </w:t>
-      </w:r>
-      <w:proofErr w:type="spellStart"/>
-      <w:r>
-        <w:rPr>
-          <w:color w:val="A6A6A6" w:themeColor="background1" w:themeShade="A6"/>
-        </w:rPr>
-        <w:t>regen</w:t>
-      </w:r>
-      <w:proofErr w:type="spellEnd"/>
-      <w:r>
-        <w:rPr>
-          <w:color w:val="A6A6A6" w:themeColor="background1" w:themeShade="A6"/>
-        </w:rPr>
-        <w:t xml:space="preserve"> </w:t>
-      </w:r>
-      <w:r>
-        <w:rPr>
-          <w:color w:val="A6A6A6" w:themeColor="background1" w:themeShade="A6"/>
-        </w:rPr>
-        <w:t xml:space="preserve">once the full bar is </w:t>
-      </w:r>
-      <w:proofErr w:type="spellStart"/>
-      <w:r>
-        <w:rPr>
-          <w:color w:val="A6A6A6" w:themeColor="background1" w:themeShade="A6"/>
-        </w:rPr>
-        <w:t>depleated</w:t>
-      </w:r>
-      <w:proofErr w:type="spellEnd"/>
-      <w:r>
-        <w:rPr>
-          <w:color w:val="A6A6A6" w:themeColor="background1" w:themeShade="A6"/>
-        </w:rPr>
-        <w:t xml:space="preserve"> </w:t>
-      </w:r>
-    </w:p>
-    <w:p>
-      <w:pPr>
-        <w:pStyle w:val="ListParagraph"/>
-        <w:numPr>
-          <w:ilvl w:val="1"/>
-          <w:numId w:val="4"/>
-        </w:numPr>
-        <w:spacing w:after="0" w:line="240" w:lineRule="auto"/>
-        <w:rPr>
-          <w:b/>
-          <w:color w:val="A6A6A6" w:themeColor="background1" w:themeShade="A6"/>
-        </w:rPr>
-      </w:pPr>
-      <w:r>
-        <w:rPr>
-          <w:color w:val="A6A6A6" w:themeColor="background1" w:themeShade="A6"/>
-        </w:rPr>
-        <w:t>can</w:t>
-      </w:r>
-      <w:r>
-        <w:rPr>
-          <w:color w:val="A6A6A6" w:themeColor="background1" w:themeShade="A6"/>
-        </w:rPr>
-        <w:t xml:space="preserve">not be cast while in </w:t>
-      </w:r>
-      <w:proofErr w:type="spellStart"/>
-      <w:r>
-        <w:rPr>
-          <w:color w:val="A6A6A6" w:themeColor="background1" w:themeShade="A6"/>
-        </w:rPr>
-        <w:t>regen</w:t>
-      </w:r>
-      <w:proofErr w:type="spellEnd"/>
-      <w:r>
-        <w:rPr>
-          <w:color w:val="A6A6A6" w:themeColor="background1" w:themeShade="A6"/>
-        </w:rPr>
-        <w:t xml:space="preserve"> mode</w:t>
-      </w:r>
-    </w:p>
-    <w:p>
-      <w:pPr>
-        <w:pStyle w:val="ListParagraph"/>
-        <w:numPr>
-          <w:ilvl w:val="1"/>
-          <w:numId w:val="4"/>
-        </w:numPr>
-        <w:spacing w:after="0" w:line="240" w:lineRule="auto"/>
-        <w:rPr>
-          <w:b/>
-          <w:color w:val="A6A6A6" w:themeColor="background1" w:themeShade="A6"/>
-        </w:rPr>
-      </w:pPr>
-      <w:r>
-        <w:rPr>
-          <w:color w:val="A6A6A6" w:themeColor="background1" w:themeShade="A6"/>
-        </w:rPr>
-        <w:t xml:space="preserve">each has its own </w:t>
-      </w:r>
-      <w:proofErr w:type="spellStart"/>
-      <w:r>
-        <w:rPr>
-          <w:color w:val="A6A6A6" w:themeColor="background1" w:themeShade="A6"/>
-        </w:rPr>
-        <w:t>regen</w:t>
-      </w:r>
-      <w:proofErr w:type="spellEnd"/>
-      <w:r>
-        <w:rPr>
-          <w:color w:val="A6A6A6" w:themeColor="background1" w:themeShade="A6"/>
-        </w:rPr>
-        <w:t xml:space="preserve"> rate</w:t>
-      </w:r>
-    </w:p>
-    <w:p>
-      <w:pPr>
-        <w:pStyle w:val="ListParagraph"/>
-        <w:spacing w:after="0" w:line="240" w:lineRule="auto"/>
-        <w:ind w:left="1440"/>
-        <w:rPr>
-          <w:b/>
-        </w:rPr>
-      </w:pPr>
-    </w:p>
-    <w:p>
-      <w:pPr>
-        <w:spacing w:after="0" w:line="240" w:lineRule="auto"/>
-        <w:rPr>
-          <w:b/>
-          <w:u w:val="single"/>
-        </w:rPr>
-      </w:pPr>
-      <w:r>
-        <w:rPr>
-          <w:b/>
           <w:u w:val="single"/>
         </w:rPr>
         <w:t>HUD/UI</w:t>
@@ -1941,12 +1972,21 @@
           <w:numId w:val="7"/>
         </w:numPr>
         <w:spacing w:after="0" w:line="240" w:lineRule="auto"/>
-      </w:pPr>
-      <w:r>
+        <w:rPr>
+          <w:color w:val="A6A6A6" w:themeColor="background1" w:themeShade="A6"/>
+        </w:rPr>
+      </w:pPr>
+      <w:r>
+        <w:rPr>
+          <w:color w:val="A6A6A6" w:themeColor="background1" w:themeShade="A6"/>
+        </w:rPr>
         <w:lastRenderedPageBreak/>
         <w:t>Light intensity on player</w:t>
       </w:r>
       <w:r>
+        <w:rPr>
+          <w:color w:val="A6A6A6" w:themeColor="background1" w:themeShade="A6"/>
+        </w:rPr>
         <w:t xml:space="preserve"> AND limit point for detection</w:t>
       </w:r>
     </w:p>
@@ -1958,8 +1998,14 @@
           <w:numId w:val="7"/>
         </w:numPr>
         <w:spacing w:after="0" w:line="240" w:lineRule="auto"/>
-      </w:pPr>
-      <w:r>
+        <w:rPr>
+          <w:color w:val="A6A6A6" w:themeColor="background1" w:themeShade="A6"/>
+        </w:rPr>
+      </w:pPr>
+      <w:r>
+        <w:rPr>
+          <w:color w:val="A6A6A6" w:themeColor="background1" w:themeShade="A6"/>
+        </w:rPr>
         <w:t>Somewhere in the display/draw code for light/shadow</w:t>
       </w:r>
     </w:p>
@@ -2045,74 +2091,99 @@
           <w:numId w:val="7"/>
         </w:numPr>
         <w:spacing w:after="0" w:line="240" w:lineRule="auto"/>
-      </w:pPr>
-      <w:r>
+        <w:rPr>
+          <w:color w:val="A6A6A6" w:themeColor="background1" w:themeShade="A6"/>
+        </w:rPr>
+      </w:pPr>
+      <w:r>
+        <w:rPr>
+          <w:color w:val="A6A6A6" w:themeColor="background1" w:themeShade="A6"/>
+        </w:rPr>
         <w:t>light</w:t>
       </w:r>
       <w:r>
+        <w:rPr>
+          <w:color w:val="A6A6A6" w:themeColor="background1" w:themeShade="A6"/>
+        </w:rPr>
+        <w:t xml:space="preserve"> and </w:t>
+      </w:r>
+      <w:proofErr w:type="spellStart"/>
+      <w:r>
+        <w:rPr>
+          <w:color w:val="A6A6A6" w:themeColor="background1" w:themeShade="A6"/>
+        </w:rPr>
+        <w:t>mana</w:t>
+      </w:r>
+      <w:proofErr w:type="spellEnd"/>
+      <w:r>
+        <w:rPr>
+          <w:color w:val="A6A6A6" w:themeColor="background1" w:themeShade="A6"/>
+        </w:rPr>
+        <w:t xml:space="preserve"> rectangles with change size and COLOR depending on </w:t>
+      </w:r>
+      <w:r>
+        <w:rPr>
+          <w:i/>
+          <w:color w:val="A6A6A6" w:themeColor="background1" w:themeShade="A6"/>
+          <w:u w:val="single"/>
+        </w:rPr>
+        <w:t>internal values</w:t>
+      </w:r>
+    </w:p>
+    <w:p>
+      <w:pPr>
+        <w:pStyle w:val="ListParagraph"/>
+        <w:numPr>
+          <w:ilvl w:val="1"/>
+          <w:numId w:val="7"/>
+        </w:numPr>
+        <w:spacing w:after="0" w:line="240" w:lineRule="auto"/>
+        <w:rPr>
+          <w:color w:val="A6A6A6" w:themeColor="background1" w:themeShade="A6"/>
+        </w:rPr>
+      </w:pPr>
+      <w:r>
+        <w:rPr>
+          <w:color w:val="A6A6A6" w:themeColor="background1" w:themeShade="A6"/>
+        </w:rPr>
+        <w:t xml:space="preserve">Include trigger </w:t>
+      </w:r>
+      <w:r>
+        <w:rPr>
+          <w:color w:val="A6A6A6" w:themeColor="background1" w:themeShade="A6"/>
+        </w:rPr>
+        <w:t>values</w:t>
+      </w:r>
+      <w:r>
+        <w:rPr>
+          <w:color w:val="A6A6A6" w:themeColor="background1" w:themeShade="A6"/>
+        </w:rPr>
+        <w:t xml:space="preserve"> for </w:t>
+      </w:r>
+      <w:proofErr w:type="spellStart"/>
+      <w:r>
+        <w:rPr>
+          <w:color w:val="A6A6A6" w:themeColor="background1" w:themeShade="A6"/>
+        </w:rPr>
+        <w:t>mana</w:t>
+      </w:r>
+      <w:proofErr w:type="spellEnd"/>
+      <w:r>
+        <w:rPr>
+          <w:color w:val="A6A6A6" w:themeColor="background1" w:themeShade="A6"/>
+        </w:rPr>
         <w:t xml:space="preserve"> </w:t>
       </w:r>
       <w:r>
         <w:rPr>
           <w:color w:val="A6A6A6" w:themeColor="background1" w:themeShade="A6"/>
         </w:rPr>
-        <w:t xml:space="preserve">and </w:t>
-      </w:r>
-      <w:proofErr w:type="spellStart"/>
-      <w:r>
-        <w:rPr>
-          <w:color w:val="A6A6A6" w:themeColor="background1" w:themeShade="A6"/>
-        </w:rPr>
-        <w:t>mana</w:t>
-      </w:r>
-      <w:proofErr w:type="spellEnd"/>
-      <w:r>
-        <w:rPr>
-          <w:color w:val="A6A6A6" w:themeColor="background1" w:themeShade="A6"/>
-        </w:rPr>
-        <w:t xml:space="preserve"> </w:t>
-      </w:r>
-      <w:r>
-        <w:t xml:space="preserve">rectangles with change size and COLOR depending on </w:t>
-      </w:r>
-      <w:r>
-        <w:rPr>
-          <w:i/>
-          <w:u w:val="single"/>
-        </w:rPr>
-        <w:t>internal values</w:t>
-      </w:r>
-    </w:p>
-    <w:p>
-      <w:pPr>
-        <w:pStyle w:val="ListParagraph"/>
-        <w:numPr>
-          <w:ilvl w:val="1"/>
-          <w:numId w:val="7"/>
-        </w:numPr>
-        <w:spacing w:after="0" w:line="240" w:lineRule="auto"/>
-      </w:pPr>
-      <w:r>
-        <w:t xml:space="preserve">Include trigger </w:t>
-      </w:r>
-      <w:r>
-        <w:t>values</w:t>
-      </w:r>
-      <w:r>
-        <w:t xml:space="preserve"> for </w:t>
-      </w:r>
-      <w:proofErr w:type="spellStart"/>
-      <w:r>
-        <w:t>mana</w:t>
-      </w:r>
-      <w:proofErr w:type="spellEnd"/>
-      <w:r>
-        <w:t xml:space="preserve"> </w:t>
-      </w:r>
-      <w:r>
         <w:t>and light HUD</w:t>
       </w:r>
       <w:r>
+        <w:rPr>
+          <w:color w:val="A6A6A6" w:themeColor="background1" w:themeShade="A6"/>
+        </w:rPr>
         <w:t xml:space="preserve"> to change color</w:t>
       </w:r>
     </w:p>

</xml_diff>